<commit_message>
Logic Test continuato ma non ancora terminato
</commit_message>
<xml_diff>
--- a/Documentazione finale/DocumentoFinale.docx
+++ b/Documentazione finale/DocumentoFinale.docx
@@ -1561,21 +1561,7 @@
                 <w:rStyle w:val="Collegamentoipertestuale"/>
                 <w:noProof/>
               </w:rPr>
-              <w:t>Sviluppo di PC R</w:t>
-            </w:r>
-            <w:r>
-              <w:rPr>
-                <w:rStyle w:val="Collegamentoipertestuale"/>
-                <w:noProof/>
-              </w:rPr>
-              <w:t>e</w:t>
-            </w:r>
-            <w:r>
-              <w:rPr>
-                <w:rStyle w:val="Collegamentoipertestuale"/>
-                <w:noProof/>
-              </w:rPr>
-              <w:t>ady</w:t>
+              <w:t>Sviluppo di PC Ready</w:t>
             </w:r>
             <w:r>
               <w:rPr>
@@ -2670,7 +2656,7 @@
           <w:sz w:val="28"/>
           <w:szCs w:val="28"/>
         </w:rPr>
-        <w:t>desktop, facendo scegliere loro le componenti desiderate, mediante un’ applicazione</w:t>
+        <w:t>desktop, facendo scegliere loro le componenti desiderate, mediante un’applicazione</w:t>
       </w:r>
       <w:r>
         <w:rPr>
@@ -2735,7 +2721,43 @@
           <w:sz w:val="28"/>
           <w:szCs w:val="28"/>
         </w:rPr>
-        <w:t xml:space="preserve"> Ryzen 3 compatibile con socket AM4) e il consumo energetico.</w:t>
+        <w:t xml:space="preserve"> </w:t>
+      </w:r>
+      <w:proofErr w:type="spellStart"/>
+      <w:r>
+        <w:rPr>
+          <w:rFonts w:ascii="Calibri" w:hAnsi="Calibri" w:cs="Calibri"/>
+          <w:sz w:val="28"/>
+          <w:szCs w:val="28"/>
+        </w:rPr>
+        <w:t>Ryzen</w:t>
+      </w:r>
+      <w:proofErr w:type="spellEnd"/>
+      <w:r>
+        <w:rPr>
+          <w:rFonts w:ascii="Calibri" w:hAnsi="Calibri" w:cs="Calibri"/>
+          <w:sz w:val="28"/>
+          <w:szCs w:val="28"/>
+        </w:rPr>
+        <w:t xml:space="preserve"> 3 compatibile con </w:t>
+      </w:r>
+      <w:proofErr w:type="spellStart"/>
+      <w:r>
+        <w:rPr>
+          <w:rFonts w:ascii="Calibri" w:hAnsi="Calibri" w:cs="Calibri"/>
+          <w:sz w:val="28"/>
+          <w:szCs w:val="28"/>
+        </w:rPr>
+        <w:t>socket</w:t>
+      </w:r>
+      <w:proofErr w:type="spellEnd"/>
+      <w:r>
+        <w:rPr>
+          <w:rFonts w:ascii="Calibri" w:hAnsi="Calibri" w:cs="Calibri"/>
+          <w:sz w:val="28"/>
+          <w:szCs w:val="28"/>
+        </w:rPr>
+        <w:t xml:space="preserve"> AM4) e il consumo energetico.</w:t>
       </w:r>
     </w:p>
     <w:p>
@@ -2785,7 +2807,39 @@
           <w:sz w:val="28"/>
           <w:szCs w:val="28"/>
         </w:rPr>
-        <w:t>Oltre alle singole componenti, l’applicazione deve prevedere delle soluzioni già pronte, ideate dal proprietario per i clienti che non sanno con quali componenti dover assemblare un desktop: tali soluzioni devono essere divise in base alla fascia di prezzo – prestazioni offerte.</w:t>
+        <w:t>Oltre alle singole componenti, l’applicazione deve prevedere delle soluzioni già pronte, ideate dal proprietario</w:t>
+      </w:r>
+      <w:r>
+        <w:rPr>
+          <w:rFonts w:ascii="Calibri" w:hAnsi="Calibri" w:cs="Calibri"/>
+          <w:sz w:val="28"/>
+          <w:szCs w:val="28"/>
+        </w:rPr>
+        <w:t xml:space="preserve"> per </w:t>
+      </w:r>
+      <w:r>
+        <w:rPr>
+          <w:rFonts w:ascii="Calibri" w:hAnsi="Calibri" w:cs="Calibri"/>
+          <w:sz w:val="28"/>
+          <w:szCs w:val="28"/>
+        </w:rPr>
+        <w:t>quei</w:t>
+      </w:r>
+      <w:r>
+        <w:rPr>
+          <w:rFonts w:ascii="Calibri" w:hAnsi="Calibri" w:cs="Calibri"/>
+          <w:sz w:val="28"/>
+          <w:szCs w:val="28"/>
+        </w:rPr>
+        <w:t xml:space="preserve"> clienti </w:t>
+      </w:r>
+      <w:r>
+        <w:rPr>
+          <w:rFonts w:ascii="Calibri" w:hAnsi="Calibri" w:cs="Calibri"/>
+          <w:sz w:val="28"/>
+          <w:szCs w:val="28"/>
+        </w:rPr>
+        <w:t>che non sanno con quali componenti dover assemblare un desktop: tali soluzioni devono essere divise in base alla fascia di prezzo – prestazioni offerte.</w:t>
       </w:r>
     </w:p>
     <w:p>
@@ -8082,7 +8136,23 @@
                 <w:sz w:val="28"/>
                 <w:szCs w:val="28"/>
               </w:rPr>
-              <w:t xml:space="preserve"> vuole un rapido inserimento di una o più  copie di un componente già esistente</w:t>
+              <w:t xml:space="preserve"> vuole un rapido inserimento di una o </w:t>
+            </w:r>
+            <w:proofErr w:type="gramStart"/>
+            <w:r>
+              <w:rPr>
+                <w:sz w:val="28"/>
+                <w:szCs w:val="28"/>
+              </w:rPr>
+              <w:t>più  copie</w:t>
+            </w:r>
+            <w:proofErr w:type="gramEnd"/>
+            <w:r>
+              <w:rPr>
+                <w:sz w:val="28"/>
+                <w:szCs w:val="28"/>
+              </w:rPr>
+              <w:t xml:space="preserve"> di un componente già esistente</w:t>
             </w:r>
           </w:p>
           <w:p>
@@ -8209,7 +8279,23 @@
                 <w:sz w:val="28"/>
                 <w:szCs w:val="28"/>
               </w:rPr>
-              <w:t>Viene inserito nel sistema una nuova (o più ) copie di un componente, alle quali viene associato un codice identificativo univoco.</w:t>
+              <w:t xml:space="preserve">Viene inserito nel sistema una nuova (o </w:t>
+            </w:r>
+            <w:proofErr w:type="gramStart"/>
+            <w:r>
+              <w:rPr>
+                <w:sz w:val="28"/>
+                <w:szCs w:val="28"/>
+              </w:rPr>
+              <w:t>più )</w:t>
+            </w:r>
+            <w:proofErr w:type="gramEnd"/>
+            <w:r>
+              <w:rPr>
+                <w:sz w:val="28"/>
+                <w:szCs w:val="28"/>
+              </w:rPr>
+              <w:t xml:space="preserve"> copie di un componente, alle quali viene associato un codice identificativo univoco.</w:t>
             </w:r>
           </w:p>
         </w:tc>
@@ -8416,7 +8502,23 @@
                 <w:sz w:val="28"/>
                 <w:szCs w:val="28"/>
               </w:rPr>
-              <w:t>Il sistema mostra all’amministratore i codici univoci di ciascuna copia componente inserita, e stampa un etichetta (contenente il codice univoco) per ciascuna di esse.</w:t>
+              <w:t xml:space="preserve">Il sistema mostra all’amministratore i codici univoci di ciascuna copia componente inserita, e stampa </w:t>
+            </w:r>
+            <w:proofErr w:type="gramStart"/>
+            <w:r>
+              <w:rPr>
+                <w:sz w:val="28"/>
+                <w:szCs w:val="28"/>
+              </w:rPr>
+              <w:t>un etichetta</w:t>
+            </w:r>
+            <w:proofErr w:type="gramEnd"/>
+            <w:r>
+              <w:rPr>
+                <w:sz w:val="28"/>
+                <w:szCs w:val="28"/>
+              </w:rPr>
+              <w:t xml:space="preserve"> (contenente il codice univoco) per ciascuna di esse.</w:t>
             </w:r>
           </w:p>
           <w:p>
@@ -15047,7 +15149,55 @@
           <w:sz w:val="28"/>
           <w:szCs w:val="28"/>
         </w:rPr>
-        <w:t>con una CPU se il socket della motherboard non riesce ad ospitare la CPU (ad esempio una CPU “AMD Ryzen 2400” è compatibile solo con motherboard con un socket “AM4”).</w:t>
+        <w:t xml:space="preserve">con una CPU se il </w:t>
+      </w:r>
+      <w:proofErr w:type="spellStart"/>
+      <w:r>
+        <w:rPr>
+          <w:sz w:val="28"/>
+          <w:szCs w:val="28"/>
+        </w:rPr>
+        <w:t>socket</w:t>
+      </w:r>
+      <w:proofErr w:type="spellEnd"/>
+      <w:r>
+        <w:rPr>
+          <w:sz w:val="28"/>
+          <w:szCs w:val="28"/>
+        </w:rPr>
+        <w:t xml:space="preserve"> della motherboard non riesce ad ospitare la CPU (ad esempio una CPU “AMD </w:t>
+      </w:r>
+      <w:proofErr w:type="spellStart"/>
+      <w:r>
+        <w:rPr>
+          <w:sz w:val="28"/>
+          <w:szCs w:val="28"/>
+        </w:rPr>
+        <w:t>Ryzen</w:t>
+      </w:r>
+      <w:proofErr w:type="spellEnd"/>
+      <w:r>
+        <w:rPr>
+          <w:sz w:val="28"/>
+          <w:szCs w:val="28"/>
+        </w:rPr>
+        <w:t xml:space="preserve"> 2400” è compatibile solo con motherboard con un </w:t>
+      </w:r>
+      <w:proofErr w:type="spellStart"/>
+      <w:r>
+        <w:rPr>
+          <w:sz w:val="28"/>
+          <w:szCs w:val="28"/>
+        </w:rPr>
+        <w:t>socket</w:t>
+      </w:r>
+      <w:proofErr w:type="spellEnd"/>
+      <w:r>
+        <w:rPr>
+          <w:sz w:val="28"/>
+          <w:szCs w:val="28"/>
+        </w:rPr>
+        <w:t xml:space="preserve"> “AM4”).</w:t>
       </w:r>
     </w:p>
     <w:p>
@@ -15135,7 +15285,23 @@
           <w:sz w:val="28"/>
           <w:szCs w:val="28"/>
         </w:rPr>
-        <w:t>Coming soon.</w:t>
+        <w:t xml:space="preserve">Coming </w:t>
+      </w:r>
+      <w:proofErr w:type="spellStart"/>
+      <w:r>
+        <w:rPr>
+          <w:sz w:val="28"/>
+          <w:szCs w:val="28"/>
+        </w:rPr>
+        <w:t>soon</w:t>
+      </w:r>
+      <w:proofErr w:type="spellEnd"/>
+      <w:r>
+        <w:rPr>
+          <w:sz w:val="28"/>
+          <w:szCs w:val="28"/>
+        </w:rPr>
+        <w:t>.</w:t>
       </w:r>
     </w:p>
     <w:p>
@@ -15320,7 +15486,23 @@
                 <w:sz w:val="28"/>
                 <w:szCs w:val="28"/>
               </w:rPr>
-              <w:t>, è l'unità di elaborazione grafica conosciuta anche come unità di elaborazione visiva (VPU, in inglese visual processing unit) o processore grafico o processore visivo.</w:t>
+              <w:t xml:space="preserve">, è l'unità di elaborazione grafica conosciuta anche come unità di elaborazione visiva (VPU, in inglese visual processing </w:t>
+            </w:r>
+            <w:proofErr w:type="spellStart"/>
+            <w:r>
+              <w:rPr>
+                <w:sz w:val="28"/>
+                <w:szCs w:val="28"/>
+              </w:rPr>
+              <w:t>unit</w:t>
+            </w:r>
+            <w:proofErr w:type="spellEnd"/>
+            <w:r>
+              <w:rPr>
+                <w:sz w:val="28"/>
+                <w:szCs w:val="28"/>
+              </w:rPr>
+              <w:t>) o processore grafico o processore visivo.</w:t>
             </w:r>
           </w:p>
           <w:p>
@@ -15375,14 +15557,34 @@
                 <w:szCs w:val="28"/>
               </w:rPr>
             </w:pPr>
-            <w:r>
-              <w:rPr>
-                <w:b/>
-                <w:sz w:val="28"/>
-                <w:szCs w:val="28"/>
-              </w:rPr>
-              <w:t>Accelerated processing unit</w:t>
-            </w:r>
+            <w:proofErr w:type="spellStart"/>
+            <w:r>
+              <w:rPr>
+                <w:b/>
+                <w:sz w:val="28"/>
+                <w:szCs w:val="28"/>
+              </w:rPr>
+              <w:t>Accelerated</w:t>
+            </w:r>
+            <w:proofErr w:type="spellEnd"/>
+            <w:r>
+              <w:rPr>
+                <w:b/>
+                <w:sz w:val="28"/>
+                <w:szCs w:val="28"/>
+              </w:rPr>
+              <w:t xml:space="preserve"> processing </w:t>
+            </w:r>
+            <w:proofErr w:type="spellStart"/>
+            <w:r>
+              <w:rPr>
+                <w:b/>
+                <w:sz w:val="28"/>
+                <w:szCs w:val="28"/>
+              </w:rPr>
+              <w:t>unit</w:t>
+            </w:r>
+            <w:proofErr w:type="spellEnd"/>
             <w:r>
               <w:rPr>
                 <w:sz w:val="28"/>
@@ -15409,7 +15611,23 @@
                 <w:sz w:val="28"/>
                 <w:szCs w:val="28"/>
               </w:rPr>
-              <w:t xml:space="preserve"> comune si riferisce ad un singolo die che combina componenti CPU, GPU e PCIe: difatti in gergo comune si indica con APU un “processore con scheda grafica integrata”.</w:t>
+              <w:t xml:space="preserve"> comune si riferisce ad un singolo die che combina componenti CPU, GPU e </w:t>
+            </w:r>
+            <w:proofErr w:type="spellStart"/>
+            <w:r>
+              <w:rPr>
+                <w:sz w:val="28"/>
+                <w:szCs w:val="28"/>
+              </w:rPr>
+              <w:t>PCIe</w:t>
+            </w:r>
+            <w:proofErr w:type="spellEnd"/>
+            <w:r>
+              <w:rPr>
+                <w:sz w:val="28"/>
+                <w:szCs w:val="28"/>
+              </w:rPr>
+              <w:t>: difatti in gergo comune si indica con APU un “processore con scheda grafica integrata”.</w:t>
             </w:r>
           </w:p>
           <w:p>
@@ -15491,7 +15709,23 @@
                 <w:sz w:val="28"/>
                 <w:szCs w:val="28"/>
               </w:rPr>
-              <w:t xml:space="preserve"> detta anche scheda di sistema, in lingua inglese motherboard ("scheda madre") mainboard ("scheda principale")</w:t>
+              <w:t xml:space="preserve"> detta anche scheda di sistema, in lingua inglese motherboard ("scheda madre") </w:t>
+            </w:r>
+            <w:proofErr w:type="spellStart"/>
+            <w:r>
+              <w:rPr>
+                <w:sz w:val="28"/>
+                <w:szCs w:val="28"/>
+              </w:rPr>
+              <w:t>mainboard</w:t>
+            </w:r>
+            <w:proofErr w:type="spellEnd"/>
+            <w:r>
+              <w:rPr>
+                <w:sz w:val="28"/>
+                <w:szCs w:val="28"/>
+              </w:rPr>
+              <w:t xml:space="preserve"> ("scheda principale")</w:t>
             </w:r>
             <w:r>
               <w:rPr>
@@ -15500,6 +15734,7 @@
               </w:rPr>
               <w:t xml:space="preserve"> o in gergo “</w:t>
             </w:r>
+            <w:proofErr w:type="spellStart"/>
             <w:r>
               <w:rPr>
                 <w:sz w:val="28"/>
@@ -15507,6 +15742,7 @@
               </w:rPr>
               <w:t>mobo</w:t>
             </w:r>
+            <w:proofErr w:type="spellEnd"/>
             <w:r>
               <w:rPr>
                 <w:sz w:val="28"/>
@@ -15633,6 +15869,7 @@
                 <w:szCs w:val="28"/>
               </w:rPr>
             </w:pPr>
+            <w:proofErr w:type="gramStart"/>
             <w:r>
               <w:rPr>
                 <w:b/>
@@ -15641,6 +15878,7 @@
               </w:rPr>
               <w:t>micro ATX</w:t>
             </w:r>
+            <w:proofErr w:type="gramEnd"/>
             <w:r>
               <w:rPr>
                 <w:sz w:val="28"/>
@@ -15669,6 +15907,7 @@
                 <w:szCs w:val="28"/>
               </w:rPr>
             </w:pPr>
+            <w:proofErr w:type="gramStart"/>
             <w:r>
               <w:rPr>
                 <w:b/>
@@ -15677,6 +15916,7 @@
               </w:rPr>
               <w:t>mini ATX</w:t>
             </w:r>
+            <w:proofErr w:type="gramEnd"/>
             <w:r>
               <w:rPr>
                 <w:sz w:val="28"/>
@@ -15760,8 +16000,18 @@
                 <w:sz w:val="28"/>
                 <w:szCs w:val="28"/>
               </w:rPr>
-              <w:t xml:space="preserve"> unit</w:t>
-            </w:r>
+              <w:t xml:space="preserve"> </w:t>
+            </w:r>
+            <w:proofErr w:type="spellStart"/>
+            <w:r>
+              <w:rPr>
+                <w:b/>
+                <w:sz w:val="28"/>
+                <w:szCs w:val="28"/>
+              </w:rPr>
+              <w:t>unit</w:t>
+            </w:r>
+            <w:proofErr w:type="spellEnd"/>
             <w:r>
               <w:rPr>
                 <w:b/>
@@ -15922,8 +16172,17 @@
                 <w:sz w:val="28"/>
                 <w:szCs w:val="28"/>
               </w:rPr>
-              <w:t>80 Plus Bronze</w:t>
-            </w:r>
+              <w:t xml:space="preserve">80 Plus </w:t>
+            </w:r>
+            <w:proofErr w:type="spellStart"/>
+            <w:r>
+              <w:rPr>
+                <w:sz w:val="28"/>
+                <w:szCs w:val="28"/>
+              </w:rPr>
+              <w:t>Bronze</w:t>
+            </w:r>
+            <w:proofErr w:type="spellEnd"/>
           </w:p>
           <w:p>
             <w:pPr>
@@ -16283,7 +16542,23 @@
                 <w:sz w:val="28"/>
                 <w:szCs w:val="28"/>
               </w:rPr>
-              <w:t xml:space="preserve"> (in acronimo SSD dal corrispondente termine inglese solid-state drive), in elettronica e informatica, è un dispositivo di memoria di massa basato su semiconduttor</w:t>
+              <w:t xml:space="preserve"> (in acronimo SSD dal corrispondente termine inglese </w:t>
+            </w:r>
+            <w:proofErr w:type="spellStart"/>
+            <w:r>
+              <w:rPr>
+                <w:sz w:val="28"/>
+                <w:szCs w:val="28"/>
+              </w:rPr>
+              <w:t>solid</w:t>
+            </w:r>
+            <w:proofErr w:type="spellEnd"/>
+            <w:r>
+              <w:rPr>
+                <w:sz w:val="28"/>
+                <w:szCs w:val="28"/>
+              </w:rPr>
+              <w:t>-state drive), in elettronica e informatica, è un dispositivo di memoria di massa basato su semiconduttor</w:t>
             </w:r>
             <w:r>
               <w:rPr>
@@ -16644,6 +16919,7 @@
                 <w:szCs w:val="28"/>
               </w:rPr>
             </w:pPr>
+            <w:proofErr w:type="spellStart"/>
             <w:r>
               <w:rPr>
                 <w:b/>
@@ -16652,6 +16928,7 @@
               </w:rPr>
               <w:t>Socket</w:t>
             </w:r>
+            <w:proofErr w:type="spellEnd"/>
             <w:r>
               <w:rPr>
                 <w:b/>
@@ -16680,13 +16957,23 @@
               </w:rPr>
               <w:t xml:space="preserve">Nell'hardware del computer, un </w:t>
             </w:r>
-            <w:r>
-              <w:rPr>
-                <w:b/>
-                <w:sz w:val="28"/>
-                <w:szCs w:val="28"/>
-              </w:rPr>
-              <w:t>socket CPU</w:t>
+            <w:proofErr w:type="spellStart"/>
+            <w:r>
+              <w:rPr>
+                <w:b/>
+                <w:sz w:val="28"/>
+                <w:szCs w:val="28"/>
+              </w:rPr>
+              <w:t>socket</w:t>
+            </w:r>
+            <w:proofErr w:type="spellEnd"/>
+            <w:r>
+              <w:rPr>
+                <w:b/>
+                <w:sz w:val="28"/>
+                <w:szCs w:val="28"/>
+              </w:rPr>
+              <w:t xml:space="preserve"> CPU</w:t>
             </w:r>
             <w:r>
               <w:rPr>
@@ -16908,7 +17195,25 @@
           <w:szCs w:val="28"/>
           <w:lang w:eastAsia="en-GB"/>
         </w:rPr>
-        <w:t>L’obiettivo di questo elaborato è la creazione di un applicativo di nome “PC Ready”, che consenta agli acquirenti di un negozio di informatica di acquistare componenti per PC desktop, PC desktop pre-assemblati o di creare ed acquistare un PC con le componenti da questi desiderate.</w:t>
+        <w:t xml:space="preserve">L’obiettivo di questo elaborato è la creazione di un applicativo di nome “PC Ready”, che consenta agli acquirenti di un negozio di informatica di acquistare componenti per PC desktop, PC desktop </w:t>
+      </w:r>
+      <w:proofErr w:type="spellStart"/>
+      <w:r>
+        <w:rPr>
+          <w:sz w:val="28"/>
+          <w:szCs w:val="28"/>
+          <w:lang w:eastAsia="en-GB"/>
+        </w:rPr>
+        <w:t>pre</w:t>
+      </w:r>
+      <w:proofErr w:type="spellEnd"/>
+      <w:r>
+        <w:rPr>
+          <w:sz w:val="28"/>
+          <w:szCs w:val="28"/>
+          <w:lang w:eastAsia="en-GB"/>
+        </w:rPr>
+        <w:t>-assemblati o di creare ed acquistare un PC con le componenti da questi desiderate.</w:t>
       </w:r>
     </w:p>
     <w:p>
@@ -17008,7 +17313,63 @@
           <w:szCs w:val="28"/>
           <w:lang w:eastAsia="en-GB"/>
         </w:rPr>
-        <w:t>Il documento di visione ivi presente è relativo all’elaborato “PC Ready”, stilato e revisionato dagli studenti B.Caruso, G.Fallica e G.Costanzo.</w:t>
+        <w:t xml:space="preserve">Il documento di visione ivi presente è relativo all’elaborato “PC Ready”, stilato e revisionato dagli studenti </w:t>
+      </w:r>
+      <w:proofErr w:type="spellStart"/>
+      <w:proofErr w:type="gramStart"/>
+      <w:r>
+        <w:rPr>
+          <w:sz w:val="28"/>
+          <w:szCs w:val="28"/>
+          <w:lang w:eastAsia="en-GB"/>
+        </w:rPr>
+        <w:t>B.Caruso</w:t>
+      </w:r>
+      <w:proofErr w:type="spellEnd"/>
+      <w:proofErr w:type="gramEnd"/>
+      <w:r>
+        <w:rPr>
+          <w:sz w:val="28"/>
+          <w:szCs w:val="28"/>
+          <w:lang w:eastAsia="en-GB"/>
+        </w:rPr>
+        <w:t xml:space="preserve">, </w:t>
+      </w:r>
+      <w:proofErr w:type="spellStart"/>
+      <w:r>
+        <w:rPr>
+          <w:sz w:val="28"/>
+          <w:szCs w:val="28"/>
+          <w:lang w:eastAsia="en-GB"/>
+        </w:rPr>
+        <w:t>G.Fallica</w:t>
+      </w:r>
+      <w:proofErr w:type="spellEnd"/>
+      <w:r>
+        <w:rPr>
+          <w:sz w:val="28"/>
+          <w:szCs w:val="28"/>
+          <w:lang w:eastAsia="en-GB"/>
+        </w:rPr>
+        <w:t xml:space="preserve"> e </w:t>
+      </w:r>
+      <w:proofErr w:type="spellStart"/>
+      <w:r>
+        <w:rPr>
+          <w:sz w:val="28"/>
+          <w:szCs w:val="28"/>
+          <w:lang w:eastAsia="en-GB"/>
+        </w:rPr>
+        <w:t>G.Costanzo</w:t>
+      </w:r>
+      <w:proofErr w:type="spellEnd"/>
+      <w:r>
+        <w:rPr>
+          <w:sz w:val="28"/>
+          <w:szCs w:val="28"/>
+          <w:lang w:eastAsia="en-GB"/>
+        </w:rPr>
+        <w:t>.</w:t>
       </w:r>
     </w:p>
     <w:p>
@@ -17119,7 +17480,17 @@
           <w:szCs w:val="28"/>
           <w:lang w:eastAsia="en-GB"/>
         </w:rPr>
-        <w:t>Opportunità di business</w:t>
+        <w:t xml:space="preserve">Opportunità di </w:t>
+      </w:r>
+      <w:proofErr w:type="gramStart"/>
+      <w:r>
+        <w:rPr>
+          <w:b/>
+          <w:sz w:val="28"/>
+          <w:szCs w:val="28"/>
+          <w:lang w:eastAsia="en-GB"/>
+        </w:rPr>
+        <w:t>business</w:t>
       </w:r>
       <w:r>
         <w:rPr>
@@ -17127,7 +17498,16 @@
           <w:szCs w:val="28"/>
           <w:lang w:eastAsia="en-GB"/>
         </w:rPr>
-        <w:t>:  l’applicativo che verrà sviluppato consentirà al proprietario del negozio di informatica di raggiungere più clienti, fornendo loro un servizio di e-shop con la possibilità di ricevere comodamente a casa i prodotti acquistati.</w:t>
+        <w:t>:  l’applicativo</w:t>
+      </w:r>
+      <w:proofErr w:type="gramEnd"/>
+      <w:r>
+        <w:rPr>
+          <w:sz w:val="28"/>
+          <w:szCs w:val="28"/>
+          <w:lang w:eastAsia="en-GB"/>
+        </w:rPr>
+        <w:t xml:space="preserve"> che verrà sviluppato consentirà al proprietario del negozio di informatica di raggiungere più clienti, fornendo loro un servizio di e-shop con la possibilità di ricevere comodamente a casa i prodotti acquistati.</w:t>
       </w:r>
     </w:p>
     <w:p>
@@ -17735,7 +18115,23 @@
                 <w:sz w:val="28"/>
                 <w:szCs w:val="28"/>
               </w:rPr>
-              <w:t xml:space="preserve"> delle componenti risulta essere “PC Part Picker”, tuttavia questo applicativo web non consente di gestire le vendite o il magazzino di un negozio di informatica.</w:t>
+              <w:t xml:space="preserve"> delle componenti risulta essere “PC Part </w:t>
+            </w:r>
+            <w:proofErr w:type="spellStart"/>
+            <w:r>
+              <w:rPr>
+                <w:sz w:val="28"/>
+                <w:szCs w:val="28"/>
+              </w:rPr>
+              <w:t>Picker</w:t>
+            </w:r>
+            <w:proofErr w:type="spellEnd"/>
+            <w:r>
+              <w:rPr>
+                <w:sz w:val="28"/>
+                <w:szCs w:val="28"/>
+              </w:rPr>
+              <w:t>”, tuttavia questo applicativo web non consente di gestire le vendite o il magazzino di un negozio di informatica.</w:t>
             </w:r>
           </w:p>
         </w:tc>
@@ -18124,7 +18520,23 @@
           <w:sz w:val="28"/>
           <w:szCs w:val="28"/>
         </w:rPr>
-        <w:t>La realizzazione dell’applicazione è stata articolata in quattro iterazione che hanno permesso di coprire la totalità dei casi d’uso mostrati nella parte iniziale di questo documento.</w:t>
+        <w:t xml:space="preserve">La realizzazione dell’applicazione è stata articolata in </w:t>
+      </w:r>
+      <w:proofErr w:type="gramStart"/>
+      <w:r>
+        <w:rPr>
+          <w:sz w:val="28"/>
+          <w:szCs w:val="28"/>
+        </w:rPr>
+        <w:t>quattro iterazione</w:t>
+      </w:r>
+      <w:proofErr w:type="gramEnd"/>
+      <w:r>
+        <w:rPr>
+          <w:sz w:val="28"/>
+          <w:szCs w:val="28"/>
+        </w:rPr>
+        <w:t xml:space="preserve"> che hanno permesso di coprire la totalità dei casi d’uso mostrati nella parte iniziale di questo documento.</w:t>
       </w:r>
     </w:p>
     <w:p>
@@ -18254,7 +18666,49 @@
           <w:sz w:val="28"/>
           <w:szCs w:val="28"/>
         </w:rPr>
-        <w:t>dei diagrammi di sequenza di sistema e dei diagrammi di sequenza per UC1,UC2,UC3,UC4</w:t>
+        <w:t>dei diagrammi di sequenza di sistema e dei diagrammi di sequenza per UC1,</w:t>
+      </w:r>
+      <w:r>
+        <w:rPr>
+          <w:sz w:val="28"/>
+          <w:szCs w:val="28"/>
+        </w:rPr>
+        <w:t xml:space="preserve"> </w:t>
+      </w:r>
+      <w:r>
+        <w:rPr>
+          <w:sz w:val="28"/>
+          <w:szCs w:val="28"/>
+        </w:rPr>
+        <w:t>UC2,</w:t>
+      </w:r>
+      <w:r>
+        <w:rPr>
+          <w:sz w:val="28"/>
+          <w:szCs w:val="28"/>
+        </w:rPr>
+        <w:t xml:space="preserve"> </w:t>
+      </w:r>
+      <w:r>
+        <w:rPr>
+          <w:sz w:val="28"/>
+          <w:szCs w:val="28"/>
+        </w:rPr>
+        <w:t>UC3,</w:t>
+      </w:r>
+      <w:r>
+        <w:rPr>
+          <w:sz w:val="28"/>
+          <w:szCs w:val="28"/>
+        </w:rPr>
+        <w:t xml:space="preserve"> </w:t>
+      </w:r>
+      <w:r>
+        <w:rPr>
+          <w:sz w:val="28"/>
+          <w:szCs w:val="28"/>
+        </w:rPr>
+        <w:t>UC4</w:t>
       </w:r>
     </w:p>
     <w:p>
@@ -18344,7 +18798,23 @@
           <w:sz w:val="28"/>
           <w:szCs w:val="28"/>
         </w:rPr>
-        <w:t>Riduzione delle responsabilità della classe SistemaPCReady mediante l’uso di controller di caso d’uso (by pattern Controller).</w:t>
+        <w:t xml:space="preserve">Riduzione delle responsabilità della classe </w:t>
+      </w:r>
+      <w:proofErr w:type="spellStart"/>
+      <w:r>
+        <w:rPr>
+          <w:sz w:val="28"/>
+          <w:szCs w:val="28"/>
+        </w:rPr>
+        <w:t>SistemaPCReady</w:t>
+      </w:r>
+      <w:proofErr w:type="spellEnd"/>
+      <w:r>
+        <w:rPr>
+          <w:sz w:val="28"/>
+          <w:szCs w:val="28"/>
+        </w:rPr>
+        <w:t xml:space="preserve"> mediante l’uso di controller di caso d’uso (by pattern Controller).</w:t>
       </w:r>
     </w:p>
     <w:p>
@@ -18444,7 +18914,30 @@
           <w:sz w:val="28"/>
           <w:szCs w:val="28"/>
         </w:rPr>
-        <w:t>Per maggiori informazioni riguardo a tale iterazioni si consiglia di consultare il documento “Discussione Iterazione 2”.</w:t>
+        <w:t xml:space="preserve">Per maggiori informazioni riguardo a </w:t>
+      </w:r>
+      <w:proofErr w:type="gramStart"/>
+      <w:r>
+        <w:rPr>
+          <w:sz w:val="28"/>
+          <w:szCs w:val="28"/>
+        </w:rPr>
+        <w:t>tale iterazioni</w:t>
+      </w:r>
+      <w:proofErr w:type="gramEnd"/>
+      <w:r>
+        <w:rPr>
+          <w:sz w:val="28"/>
+          <w:szCs w:val="28"/>
+        </w:rPr>
+        <w:t>,</w:t>
+      </w:r>
+      <w:r>
+        <w:rPr>
+          <w:sz w:val="28"/>
+          <w:szCs w:val="28"/>
+        </w:rPr>
+        <w:t xml:space="preserve"> si consiglia di consultare il documento “Discussione Iterazione 2”.</w:t>
       </w:r>
     </w:p>
     <w:p>
@@ -18538,7 +19031,58 @@
           <w:sz w:val="28"/>
           <w:szCs w:val="28"/>
         </w:rPr>
-        <w:t xml:space="preserve">Sviluppo dei diagrammi di sequenza di sistema e dei diagrammi di sequenza per UC5,UC6,UC7 </w:t>
+        <w:t>Sviluppo dei diagrammi di sequenza di sistema e dei diagrammi di sequenza per UC5,</w:t>
+      </w:r>
+      <w:r>
+        <w:rPr>
+          <w:sz w:val="28"/>
+          <w:szCs w:val="28"/>
+        </w:rPr>
+        <w:t xml:space="preserve"> </w:t>
+      </w:r>
+      <w:r>
+        <w:rPr>
+          <w:sz w:val="28"/>
+          <w:szCs w:val="28"/>
+        </w:rPr>
+        <w:t>UC</w:t>
+      </w:r>
+      <w:proofErr w:type="gramStart"/>
+      <w:r>
+        <w:rPr>
+          <w:sz w:val="28"/>
+          <w:szCs w:val="28"/>
+        </w:rPr>
+        <w:t>6</w:t>
+      </w:r>
+      <w:r>
+        <w:rPr>
+          <w:sz w:val="28"/>
+          <w:szCs w:val="28"/>
+        </w:rPr>
+        <w:t xml:space="preserve"> </w:t>
+      </w:r>
+      <w:r>
+        <w:rPr>
+          <w:sz w:val="28"/>
+          <w:szCs w:val="28"/>
+        </w:rPr>
+        <w:t>,</w:t>
+      </w:r>
+      <w:proofErr w:type="gramEnd"/>
+      <w:r>
+        <w:rPr>
+          <w:sz w:val="28"/>
+          <w:szCs w:val="28"/>
+        </w:rPr>
+        <w:t xml:space="preserve"> </w:t>
+      </w:r>
+      <w:r>
+        <w:rPr>
+          <w:sz w:val="28"/>
+          <w:szCs w:val="28"/>
+        </w:rPr>
+        <w:t xml:space="preserve">UC7 </w:t>
       </w:r>
     </w:p>
     <w:p>
@@ -18600,7 +19144,44 @@
           <w:sz w:val="28"/>
           <w:szCs w:val="28"/>
         </w:rPr>
-        <w:t>Per maggiori informazioni riguardo a tale iterazioni si consiglia di consultare il documento “Discussione Iterazione 3”.</w:t>
+        <w:t xml:space="preserve">Per maggiori informazioni riguardo a </w:t>
+      </w:r>
+      <w:proofErr w:type="gramStart"/>
+      <w:r>
+        <w:rPr>
+          <w:sz w:val="28"/>
+          <w:szCs w:val="28"/>
+        </w:rPr>
+        <w:t>tale</w:t>
+      </w:r>
+      <w:r>
+        <w:rPr>
+          <w:sz w:val="28"/>
+          <w:szCs w:val="28"/>
+        </w:rPr>
+        <w:t xml:space="preserve"> </w:t>
+      </w:r>
+      <w:r>
+        <w:rPr>
+          <w:sz w:val="28"/>
+          <w:szCs w:val="28"/>
+        </w:rPr>
+        <w:t>iterazioni</w:t>
+      </w:r>
+      <w:proofErr w:type="gramEnd"/>
+      <w:r>
+        <w:rPr>
+          <w:sz w:val="28"/>
+          <w:szCs w:val="28"/>
+        </w:rPr>
+        <w:t>,</w:t>
+      </w:r>
+      <w:r>
+        <w:rPr>
+          <w:sz w:val="28"/>
+          <w:szCs w:val="28"/>
+        </w:rPr>
+        <w:t xml:space="preserve"> si consiglia di consultare il documento “Discussione Iterazione 3”.</w:t>
       </w:r>
     </w:p>
     <w:p>
@@ -18684,7 +19265,35 @@
           <w:sz w:val="28"/>
           <w:szCs w:val="28"/>
         </w:rPr>
-        <w:t>dei diagrammi di sequenza di sistema e dei diagrammi di sequenza per UC8,UC9,UC10</w:t>
+        <w:t>dei diagrammi di sequenza di sistema e dei diagrammi di sequenza per UC8,</w:t>
+      </w:r>
+      <w:r>
+        <w:rPr>
+          <w:sz w:val="28"/>
+          <w:szCs w:val="28"/>
+        </w:rPr>
+        <w:t xml:space="preserve"> </w:t>
+      </w:r>
+      <w:r>
+        <w:rPr>
+          <w:sz w:val="28"/>
+          <w:szCs w:val="28"/>
+        </w:rPr>
+        <w:t>UC9,</w:t>
+      </w:r>
+      <w:r>
+        <w:rPr>
+          <w:sz w:val="28"/>
+          <w:szCs w:val="28"/>
+        </w:rPr>
+        <w:t xml:space="preserve"> </w:t>
+      </w:r>
+      <w:r>
+        <w:rPr>
+          <w:sz w:val="28"/>
+          <w:szCs w:val="28"/>
+        </w:rPr>
+        <w:t>UC10</w:t>
       </w:r>
     </w:p>
     <w:p>
@@ -18704,7 +19313,35 @@
           <w:sz w:val="28"/>
           <w:szCs w:val="28"/>
         </w:rPr>
-        <w:t>Implementazione di UC8,UC9,UC10 con le relative estensioni</w:t>
+        <w:t>Implementazione di UC8,</w:t>
+      </w:r>
+      <w:r>
+        <w:rPr>
+          <w:sz w:val="28"/>
+          <w:szCs w:val="28"/>
+        </w:rPr>
+        <w:t xml:space="preserve"> </w:t>
+      </w:r>
+      <w:r>
+        <w:rPr>
+          <w:sz w:val="28"/>
+          <w:szCs w:val="28"/>
+        </w:rPr>
+        <w:t>UC9,</w:t>
+      </w:r>
+      <w:r>
+        <w:rPr>
+          <w:sz w:val="28"/>
+          <w:szCs w:val="28"/>
+        </w:rPr>
+        <w:t xml:space="preserve"> </w:t>
+      </w:r>
+      <w:r>
+        <w:rPr>
+          <w:sz w:val="28"/>
+          <w:szCs w:val="28"/>
+        </w:rPr>
+        <w:t>UC10 con le relative estensioni</w:t>
       </w:r>
     </w:p>
     <w:p>
@@ -18754,8 +19391,21 @@
           <w:szCs w:val="24"/>
           <w:shd w:val="clear" w:color="auto" w:fill="E8F2FE"/>
         </w:rPr>
-        <w:t>@FixMethodOrder</w:t>
+        <w:t>@</w:t>
       </w:r>
+      <w:proofErr w:type="spellStart"/>
+      <w:proofErr w:type="gramStart"/>
+      <w:r>
+        <w:rPr>
+          <w:rFonts w:ascii="Consolas" w:hAnsi="Consolas" w:cs="Consolas"/>
+          <w:color w:val="646464"/>
+          <w:sz w:val="24"/>
+          <w:szCs w:val="24"/>
+          <w:shd w:val="clear" w:color="auto" w:fill="E8F2FE"/>
+        </w:rPr>
+        <w:t>FixMethodOrder</w:t>
+      </w:r>
+      <w:proofErr w:type="spellEnd"/>
       <w:r>
         <w:rPr>
           <w:rFonts w:ascii="Consolas" w:hAnsi="Consolas" w:cs="Consolas"/>
@@ -18764,7 +19414,19 @@
           <w:szCs w:val="24"/>
           <w:shd w:val="clear" w:color="auto" w:fill="E8F2FE"/>
         </w:rPr>
-        <w:t>(MethodSorters.</w:t>
+        <w:t>(</w:t>
+      </w:r>
+      <w:proofErr w:type="spellStart"/>
+      <w:proofErr w:type="gramEnd"/>
+      <w:r>
+        <w:rPr>
+          <w:rFonts w:ascii="Consolas" w:hAnsi="Consolas" w:cs="Consolas"/>
+          <w:color w:val="000000"/>
+          <w:sz w:val="24"/>
+          <w:szCs w:val="24"/>
+          <w:shd w:val="clear" w:color="auto" w:fill="E8F2FE"/>
+        </w:rPr>
+        <w:t>MethodSorters.</w:t>
       </w:r>
       <w:r>
         <w:rPr>
@@ -18780,6 +19442,7 @@
         </w:rPr>
         <w:t>NAME_ASCENDING</w:t>
       </w:r>
+      <w:proofErr w:type="spellEnd"/>
       <w:r>
         <w:rPr>
           <w:rFonts w:ascii="Consolas" w:hAnsi="Consolas" w:cs="Consolas"/>
@@ -18885,7 +19548,23 @@
           <w:sz w:val="28"/>
           <w:szCs w:val="28"/>
         </w:rPr>
-        <w:t>Ovviamente, anche il modello di dominio è stato sviluppato in modo iterativo, per cui di volta in volta sono state applicate ad esso tutte le novitá o le modifiche previste dall’iterazione corrente.</w:t>
+        <w:t xml:space="preserve">Ovviamente, anche il modello di dominio è stato sviluppato in modo iterativo, per cui di volta in volta sono state applicate ad esso tutte le </w:t>
+      </w:r>
+      <w:proofErr w:type="spellStart"/>
+      <w:r>
+        <w:rPr>
+          <w:sz w:val="28"/>
+          <w:szCs w:val="28"/>
+        </w:rPr>
+        <w:t>novitá</w:t>
+      </w:r>
+      <w:proofErr w:type="spellEnd"/>
+      <w:r>
+        <w:rPr>
+          <w:sz w:val="28"/>
+          <w:szCs w:val="28"/>
+        </w:rPr>
+        <w:t xml:space="preserve"> o le modifiche previste dall’iterazione corrente.</w:t>
       </w:r>
     </w:p>
     <w:p>
@@ -18937,6 +19616,7 @@
       </w:pPr>
       <w:r>
         <w:rPr>
+          <w:noProof/>
           <w:sz w:val="28"/>
           <w:szCs w:val="28"/>
         </w:rPr>
@@ -18989,7 +19669,23 @@
           <w:sz w:val="28"/>
           <w:szCs w:val="28"/>
         </w:rPr>
-        <w:t>Per apprezzare meglio il suddetto diagramma, si consiglia di consultare il file Astah in allegato alla documentazione.</w:t>
+        <w:t xml:space="preserve">Per apprezzare meglio il suddetto diagramma, si consiglia di consultare il file </w:t>
+      </w:r>
+      <w:proofErr w:type="spellStart"/>
+      <w:r>
+        <w:rPr>
+          <w:sz w:val="28"/>
+          <w:szCs w:val="28"/>
+        </w:rPr>
+        <w:t>Astah</w:t>
+      </w:r>
+      <w:proofErr w:type="spellEnd"/>
+      <w:r>
+        <w:rPr>
+          <w:sz w:val="28"/>
+          <w:szCs w:val="28"/>
+        </w:rPr>
+        <w:t xml:space="preserve"> in allegato alla documentazione.</w:t>
       </w:r>
     </w:p>
     <w:p>
@@ -19021,6 +19717,7 @@
           <w:szCs w:val="28"/>
         </w:rPr>
       </w:pPr>
+      <w:proofErr w:type="spellStart"/>
       <w:r>
         <w:rPr>
           <w:b/>
@@ -19028,7 +19725,17 @@
           <w:sz w:val="28"/>
           <w:szCs w:val="28"/>
         </w:rPr>
-        <w:t xml:space="preserve">SistemaPCReady: </w:t>
+        <w:t>SistemaPCReady</w:t>
+      </w:r>
+      <w:proofErr w:type="spellEnd"/>
+      <w:r>
+        <w:rPr>
+          <w:b/>
+          <w:bCs/>
+          <w:sz w:val="28"/>
+          <w:szCs w:val="28"/>
+        </w:rPr>
+        <w:t xml:space="preserve">: </w:t>
       </w:r>
       <w:r>
         <w:rPr>
@@ -19250,6 +19957,7 @@
           <w:szCs w:val="28"/>
         </w:rPr>
       </w:pPr>
+      <w:proofErr w:type="spellStart"/>
       <w:r>
         <w:rPr>
           <w:b/>
@@ -19258,7 +19966,17 @@
           <w:szCs w:val="28"/>
         </w:rPr>
         <w:lastRenderedPageBreak/>
-        <w:t>CopiaComponente:</w:t>
+        <w:t>CopiaComponente</w:t>
+      </w:r>
+      <w:proofErr w:type="spellEnd"/>
+      <w:r>
+        <w:rPr>
+          <w:b/>
+          <w:bCs/>
+          <w:sz w:val="28"/>
+          <w:szCs w:val="28"/>
+        </w:rPr>
+        <w:t>:</w:t>
       </w:r>
       <w:r>
         <w:rPr>
@@ -19444,7 +20162,21 @@
           <w:sz w:val="28"/>
           <w:szCs w:val="28"/>
         </w:rPr>
-        <w:t xml:space="preserve">e i contratti delle operazioni,(i quali descrivono con un maggiore grado di dettaglio le operazioni presenti nei diagrammi SSD), </w:t>
+        <w:t>e i contratti delle operazioni,</w:t>
+      </w:r>
+      <w:r>
+        <w:rPr>
+          <w:sz w:val="28"/>
+          <w:szCs w:val="28"/>
+        </w:rPr>
+        <w:t xml:space="preserve"> </w:t>
+      </w:r>
+      <w:r>
+        <w:rPr>
+          <w:sz w:val="28"/>
+          <w:szCs w:val="28"/>
+        </w:rPr>
+        <w:t xml:space="preserve">(i quali descrivono con un maggiore grado di dettaglio le operazioni presenti nei diagrammi SSD), </w:t>
       </w:r>
       <w:r>
         <w:rPr>
@@ -19505,6 +20237,9 @@
     <w:p/>
     <w:p>
       <w:r>
+        <w:rPr>
+          <w:noProof/>
+        </w:rPr>
         <w:drawing>
           <wp:inline distT="0" distB="0" distL="0" distR="0" wp14:anchorId="320B2C62" wp14:editId="4BEEB41E">
             <wp:extent cx="4849858" cy="3649980"/>
@@ -19635,12 +20370,30 @@
                 <w:szCs w:val="28"/>
               </w:rPr>
             </w:pPr>
-            <w:r>
-              <w:rPr>
-                <w:sz w:val="28"/>
-                <w:szCs w:val="28"/>
-              </w:rPr>
-              <w:t>creaConfigurazione()</w:t>
+            <w:proofErr w:type="spellStart"/>
+            <w:proofErr w:type="gramStart"/>
+            <w:r>
+              <w:rPr>
+                <w:sz w:val="28"/>
+                <w:szCs w:val="28"/>
+              </w:rPr>
+              <w:t>creaConfigurazione</w:t>
+            </w:r>
+            <w:proofErr w:type="spellEnd"/>
+            <w:r>
+              <w:rPr>
+                <w:sz w:val="28"/>
+                <w:szCs w:val="28"/>
+              </w:rPr>
+              <w:t>(</w:t>
+            </w:r>
+            <w:proofErr w:type="gramEnd"/>
+            <w:r>
+              <w:rPr>
+                <w:sz w:val="28"/>
+                <w:szCs w:val="28"/>
+              </w:rPr>
+              <w:t>)</w:t>
             </w:r>
           </w:p>
         </w:tc>
@@ -19799,7 +20552,23 @@
                 <w:sz w:val="28"/>
                 <w:szCs w:val="28"/>
               </w:rPr>
-              <w:t>È stata creata un’istanza Conf di Configurazione</w:t>
+              <w:t xml:space="preserve">È stata creata un’istanza </w:t>
+            </w:r>
+            <w:proofErr w:type="spellStart"/>
+            <w:r>
+              <w:rPr>
+                <w:sz w:val="28"/>
+                <w:szCs w:val="28"/>
+              </w:rPr>
+              <w:t>Conf</w:t>
+            </w:r>
+            <w:proofErr w:type="spellEnd"/>
+            <w:r>
+              <w:rPr>
+                <w:sz w:val="28"/>
+                <w:szCs w:val="28"/>
+              </w:rPr>
+              <w:t xml:space="preserve"> di Configurazione</w:t>
             </w:r>
           </w:p>
           <w:p>
@@ -19819,7 +20588,23 @@
                 <w:sz w:val="28"/>
                 <w:szCs w:val="28"/>
               </w:rPr>
-              <w:t>Gli attributi di Conf (prezzo, consumo energetico) sono stati inizializzati ai valori di default)</w:t>
+              <w:t xml:space="preserve">Gli attributi di </w:t>
+            </w:r>
+            <w:proofErr w:type="spellStart"/>
+            <w:r>
+              <w:rPr>
+                <w:sz w:val="28"/>
+                <w:szCs w:val="28"/>
+              </w:rPr>
+              <w:t>Conf</w:t>
+            </w:r>
+            <w:proofErr w:type="spellEnd"/>
+            <w:r>
+              <w:rPr>
+                <w:sz w:val="28"/>
+                <w:szCs w:val="28"/>
+              </w:rPr>
+              <w:t xml:space="preserve"> (prezzo, consumo energetico) sono stati inizializzati ai valori di default)</w:t>
             </w:r>
           </w:p>
           <w:p>
@@ -19839,7 +20624,23 @@
                 <w:sz w:val="28"/>
                 <w:szCs w:val="28"/>
               </w:rPr>
-              <w:t>È stata inizializzata una lista di “Componente” denominata “listaComponenti” (attributo che indica i componenti presenti nella configurazione)</w:t>
+              <w:t>È stata inizializzata una lista di “Componente” denominata “</w:t>
+            </w:r>
+            <w:proofErr w:type="spellStart"/>
+            <w:r>
+              <w:rPr>
+                <w:sz w:val="28"/>
+                <w:szCs w:val="28"/>
+              </w:rPr>
+              <w:t>listaComponenti</w:t>
+            </w:r>
+            <w:proofErr w:type="spellEnd"/>
+            <w:r>
+              <w:rPr>
+                <w:sz w:val="28"/>
+                <w:szCs w:val="28"/>
+              </w:rPr>
+              <w:t>” (attributo che indica i componenti presenti nella configurazione)</w:t>
             </w:r>
           </w:p>
         </w:tc>
@@ -19939,12 +20740,30 @@
                 <w:szCs w:val="28"/>
               </w:rPr>
             </w:pPr>
-            <w:r>
-              <w:rPr>
-                <w:sz w:val="28"/>
-                <w:szCs w:val="28"/>
-              </w:rPr>
-              <w:t>selezionaCategoria()</w:t>
+            <w:proofErr w:type="spellStart"/>
+            <w:proofErr w:type="gramStart"/>
+            <w:r>
+              <w:rPr>
+                <w:sz w:val="28"/>
+                <w:szCs w:val="28"/>
+              </w:rPr>
+              <w:t>selezionaCategoria</w:t>
+            </w:r>
+            <w:proofErr w:type="spellEnd"/>
+            <w:r>
+              <w:rPr>
+                <w:sz w:val="28"/>
+                <w:szCs w:val="28"/>
+              </w:rPr>
+              <w:t>(</w:t>
+            </w:r>
+            <w:proofErr w:type="gramEnd"/>
+            <w:r>
+              <w:rPr>
+                <w:sz w:val="28"/>
+                <w:szCs w:val="28"/>
+              </w:rPr>
+              <w:t>)</w:t>
             </w:r>
           </w:p>
         </w:tc>
@@ -20039,7 +20858,39 @@
                 <w:sz w:val="28"/>
                 <w:szCs w:val="28"/>
               </w:rPr>
-              <w:t>È stata inizializzata un’istanza Conf di Configurazione, e una lista “listaComponenti” di Componente</w:t>
+              <w:t xml:space="preserve">È stata inizializzata un’istanza </w:t>
+            </w:r>
+            <w:proofErr w:type="spellStart"/>
+            <w:r>
+              <w:rPr>
+                <w:sz w:val="28"/>
+                <w:szCs w:val="28"/>
+              </w:rPr>
+              <w:t>Conf</w:t>
+            </w:r>
+            <w:proofErr w:type="spellEnd"/>
+            <w:r>
+              <w:rPr>
+                <w:sz w:val="28"/>
+                <w:szCs w:val="28"/>
+              </w:rPr>
+              <w:t xml:space="preserve"> di Configurazione, e una lista “</w:t>
+            </w:r>
+            <w:proofErr w:type="spellStart"/>
+            <w:r>
+              <w:rPr>
+                <w:sz w:val="28"/>
+                <w:szCs w:val="28"/>
+              </w:rPr>
+              <w:t>listaComponenti</w:t>
+            </w:r>
+            <w:proofErr w:type="spellEnd"/>
+            <w:r>
+              <w:rPr>
+                <w:sz w:val="28"/>
+                <w:szCs w:val="28"/>
+              </w:rPr>
+              <w:t>” di Componente</w:t>
             </w:r>
           </w:p>
           <w:p>
@@ -20109,7 +20960,39 @@
                 <w:sz w:val="28"/>
                 <w:szCs w:val="28"/>
               </w:rPr>
-              <w:t>Viene inizializzata una mappa idComponente-Componente denominata “mappaCorrente”</w:t>
+              <w:t xml:space="preserve">Viene inizializzata una mappa </w:t>
+            </w:r>
+            <w:proofErr w:type="spellStart"/>
+            <w:r>
+              <w:rPr>
+                <w:sz w:val="28"/>
+                <w:szCs w:val="28"/>
+              </w:rPr>
+              <w:t>idComponente</w:t>
+            </w:r>
+            <w:proofErr w:type="spellEnd"/>
+            <w:r>
+              <w:rPr>
+                <w:sz w:val="28"/>
+                <w:szCs w:val="28"/>
+              </w:rPr>
+              <w:t>-Componente denominata “</w:t>
+            </w:r>
+            <w:proofErr w:type="spellStart"/>
+            <w:r>
+              <w:rPr>
+                <w:sz w:val="28"/>
+                <w:szCs w:val="28"/>
+              </w:rPr>
+              <w:t>mappaCorrente</w:t>
+            </w:r>
+            <w:proofErr w:type="spellEnd"/>
+            <w:r>
+              <w:rPr>
+                <w:sz w:val="28"/>
+                <w:szCs w:val="28"/>
+              </w:rPr>
+              <w:t>”</w:t>
             </w:r>
           </w:p>
           <w:p>
@@ -20129,7 +21012,23 @@
                 <w:sz w:val="28"/>
                 <w:szCs w:val="28"/>
               </w:rPr>
-              <w:t>Il contenuto di mappaCorrente è stato aggiornato in base alla Categoria scelta</w:t>
+              <w:t xml:space="preserve">Il contenuto di </w:t>
+            </w:r>
+            <w:proofErr w:type="spellStart"/>
+            <w:r>
+              <w:rPr>
+                <w:sz w:val="28"/>
+                <w:szCs w:val="28"/>
+              </w:rPr>
+              <w:t>mappaCorrente</w:t>
+            </w:r>
+            <w:proofErr w:type="spellEnd"/>
+            <w:r>
+              <w:rPr>
+                <w:sz w:val="28"/>
+                <w:szCs w:val="28"/>
+              </w:rPr>
+              <w:t xml:space="preserve"> è stato aggiornato in base alla Categoria scelta</w:t>
             </w:r>
           </w:p>
         </w:tc>
@@ -20229,12 +21128,30 @@
                 <w:szCs w:val="28"/>
               </w:rPr>
             </w:pPr>
-            <w:r>
-              <w:rPr>
-                <w:sz w:val="28"/>
-                <w:szCs w:val="28"/>
-              </w:rPr>
-              <w:t>selezionaComponente()</w:t>
+            <w:proofErr w:type="spellStart"/>
+            <w:proofErr w:type="gramStart"/>
+            <w:r>
+              <w:rPr>
+                <w:sz w:val="28"/>
+                <w:szCs w:val="28"/>
+              </w:rPr>
+              <w:t>selezionaComponente</w:t>
+            </w:r>
+            <w:proofErr w:type="spellEnd"/>
+            <w:r>
+              <w:rPr>
+                <w:sz w:val="28"/>
+                <w:szCs w:val="28"/>
+              </w:rPr>
+              <w:t>(</w:t>
+            </w:r>
+            <w:proofErr w:type="gramEnd"/>
+            <w:r>
+              <w:rPr>
+                <w:sz w:val="28"/>
+                <w:szCs w:val="28"/>
+              </w:rPr>
+              <w:t>)</w:t>
             </w:r>
           </w:p>
         </w:tc>
@@ -20336,7 +21253,23 @@
                 <w:sz w:val="28"/>
                 <w:szCs w:val="28"/>
               </w:rPr>
-              <w:t>inizializzata una lista di Componente “listaCorrente”</w:t>
+              <w:t>inizializzata una lista di Componente “</w:t>
+            </w:r>
+            <w:proofErr w:type="spellStart"/>
+            <w:r>
+              <w:rPr>
+                <w:sz w:val="28"/>
+                <w:szCs w:val="28"/>
+              </w:rPr>
+              <w:t>listaCorrente</w:t>
+            </w:r>
+            <w:proofErr w:type="spellEnd"/>
+            <w:r>
+              <w:rPr>
+                <w:sz w:val="28"/>
+                <w:szCs w:val="28"/>
+              </w:rPr>
+              <w:t>”</w:t>
             </w:r>
           </w:p>
         </w:tc>
@@ -20386,7 +21319,23 @@
                 <w:sz w:val="28"/>
                 <w:szCs w:val="28"/>
               </w:rPr>
-              <w:t>È stata inizializzata un’istanza componenteCorrente di Componente</w:t>
+              <w:t xml:space="preserve">È stata inizializzata un’istanza </w:t>
+            </w:r>
+            <w:proofErr w:type="spellStart"/>
+            <w:r>
+              <w:rPr>
+                <w:sz w:val="28"/>
+                <w:szCs w:val="28"/>
+              </w:rPr>
+              <w:t>componenteCorrente</w:t>
+            </w:r>
+            <w:proofErr w:type="spellEnd"/>
+            <w:r>
+              <w:rPr>
+                <w:sz w:val="28"/>
+                <w:szCs w:val="28"/>
+              </w:rPr>
+              <w:t xml:space="preserve"> di Componente</w:t>
             </w:r>
           </w:p>
         </w:tc>
@@ -20486,12 +21435,30 @@
                 <w:szCs w:val="28"/>
               </w:rPr>
             </w:pPr>
-            <w:r>
-              <w:rPr>
-                <w:sz w:val="28"/>
-                <w:szCs w:val="28"/>
-              </w:rPr>
-              <w:t>confermaComponente()</w:t>
+            <w:proofErr w:type="spellStart"/>
+            <w:proofErr w:type="gramStart"/>
+            <w:r>
+              <w:rPr>
+                <w:sz w:val="28"/>
+                <w:szCs w:val="28"/>
+              </w:rPr>
+              <w:t>confermaComponente</w:t>
+            </w:r>
+            <w:proofErr w:type="spellEnd"/>
+            <w:r>
+              <w:rPr>
+                <w:sz w:val="28"/>
+                <w:szCs w:val="28"/>
+              </w:rPr>
+              <w:t>(</w:t>
+            </w:r>
+            <w:proofErr w:type="gramEnd"/>
+            <w:r>
+              <w:rPr>
+                <w:sz w:val="28"/>
+                <w:szCs w:val="28"/>
+              </w:rPr>
+              <w:t>)</w:t>
             </w:r>
           </w:p>
         </w:tc>
@@ -20596,7 +21563,23 @@
                 <w:sz w:val="28"/>
                 <w:szCs w:val="28"/>
               </w:rPr>
-              <w:t xml:space="preserve">È stata inizializzata un’istanza Comp </w:t>
+              <w:t xml:space="preserve">È stata inizializzata un’istanza </w:t>
+            </w:r>
+            <w:proofErr w:type="spellStart"/>
+            <w:r>
+              <w:rPr>
+                <w:sz w:val="28"/>
+                <w:szCs w:val="28"/>
+              </w:rPr>
+              <w:t>Comp</w:t>
+            </w:r>
+            <w:proofErr w:type="spellEnd"/>
+            <w:r>
+              <w:rPr>
+                <w:sz w:val="28"/>
+                <w:szCs w:val="28"/>
+              </w:rPr>
+              <w:t xml:space="preserve"> </w:t>
             </w:r>
             <w:r>
               <w:rPr>
@@ -20662,7 +21645,15 @@
                 <w:sz w:val="28"/>
                 <w:szCs w:val="28"/>
               </w:rPr>
-              <w:t>L’istanza C</w:t>
+              <w:t xml:space="preserve">L’istanza </w:t>
+            </w:r>
+            <w:proofErr w:type="spellStart"/>
+            <w:r>
+              <w:rPr>
+                <w:sz w:val="28"/>
+                <w:szCs w:val="28"/>
+              </w:rPr>
+              <w:t>C</w:t>
             </w:r>
             <w:r>
               <w:rPr>
@@ -20671,6 +21662,7 @@
               </w:rPr>
               <w:t>omp</w:t>
             </w:r>
+            <w:proofErr w:type="spellEnd"/>
             <w:r>
               <w:rPr>
                 <w:sz w:val="28"/>
@@ -20683,7 +21675,23 @@
                 <w:sz w:val="28"/>
                 <w:szCs w:val="28"/>
               </w:rPr>
-              <w:t>a Conf mediante l’associazione “Contiene”</w:t>
+              <w:t xml:space="preserve">a </w:t>
+            </w:r>
+            <w:proofErr w:type="spellStart"/>
+            <w:r>
+              <w:rPr>
+                <w:sz w:val="28"/>
+                <w:szCs w:val="28"/>
+              </w:rPr>
+              <w:t>Conf</w:t>
+            </w:r>
+            <w:proofErr w:type="spellEnd"/>
+            <w:r>
+              <w:rPr>
+                <w:sz w:val="28"/>
+                <w:szCs w:val="28"/>
+              </w:rPr>
+              <w:t xml:space="preserve"> mediante l’associazione “Contiene”</w:t>
             </w:r>
           </w:p>
           <w:p>
@@ -20710,7 +21718,23 @@
                 <w:sz w:val="28"/>
                 <w:szCs w:val="28"/>
               </w:rPr>
-              <w:t xml:space="preserve">di Conf </w:t>
+              <w:t xml:space="preserve">di </w:t>
+            </w:r>
+            <w:proofErr w:type="spellStart"/>
+            <w:r>
+              <w:rPr>
+                <w:sz w:val="28"/>
+                <w:szCs w:val="28"/>
+              </w:rPr>
+              <w:t>Conf</w:t>
+            </w:r>
+            <w:proofErr w:type="spellEnd"/>
+            <w:r>
+              <w:rPr>
+                <w:sz w:val="28"/>
+                <w:szCs w:val="28"/>
+              </w:rPr>
+              <w:t xml:space="preserve"> </w:t>
             </w:r>
             <w:r>
               <w:rPr>
@@ -20724,8 +21748,17 @@
                 <w:sz w:val="28"/>
                 <w:szCs w:val="28"/>
               </w:rPr>
-              <w:t>i Comp</w:t>
-            </w:r>
+              <w:t xml:space="preserve">i </w:t>
+            </w:r>
+            <w:proofErr w:type="spellStart"/>
+            <w:r>
+              <w:rPr>
+                <w:sz w:val="28"/>
+                <w:szCs w:val="28"/>
+              </w:rPr>
+              <w:t>Comp</w:t>
+            </w:r>
+            <w:proofErr w:type="spellEnd"/>
           </w:p>
         </w:tc>
       </w:tr>
@@ -20824,12 +21857,30 @@
                 <w:szCs w:val="28"/>
               </w:rPr>
             </w:pPr>
-            <w:r>
-              <w:rPr>
-                <w:sz w:val="28"/>
-                <w:szCs w:val="28"/>
-              </w:rPr>
-              <w:t>confermaAssemblaggio()</w:t>
+            <w:proofErr w:type="spellStart"/>
+            <w:proofErr w:type="gramStart"/>
+            <w:r>
+              <w:rPr>
+                <w:sz w:val="28"/>
+                <w:szCs w:val="28"/>
+              </w:rPr>
+              <w:t>confermaAssemblaggio</w:t>
+            </w:r>
+            <w:proofErr w:type="spellEnd"/>
+            <w:r>
+              <w:rPr>
+                <w:sz w:val="28"/>
+                <w:szCs w:val="28"/>
+              </w:rPr>
+              <w:t>(</w:t>
+            </w:r>
+            <w:proofErr w:type="gramEnd"/>
+            <w:r>
+              <w:rPr>
+                <w:sz w:val="28"/>
+                <w:szCs w:val="28"/>
+              </w:rPr>
+              <w:t>)</w:t>
             </w:r>
           </w:p>
         </w:tc>
@@ -21067,12 +22118,30 @@
                 <w:szCs w:val="28"/>
               </w:rPr>
             </w:pPr>
-            <w:r>
-              <w:rPr>
-                <w:sz w:val="28"/>
-                <w:szCs w:val="28"/>
-              </w:rPr>
-              <w:t>confermaConfigurazione()</w:t>
+            <w:proofErr w:type="spellStart"/>
+            <w:proofErr w:type="gramStart"/>
+            <w:r>
+              <w:rPr>
+                <w:sz w:val="28"/>
+                <w:szCs w:val="28"/>
+              </w:rPr>
+              <w:t>confermaConfigurazione</w:t>
+            </w:r>
+            <w:proofErr w:type="spellEnd"/>
+            <w:r>
+              <w:rPr>
+                <w:sz w:val="28"/>
+                <w:szCs w:val="28"/>
+              </w:rPr>
+              <w:t>(</w:t>
+            </w:r>
+            <w:proofErr w:type="gramEnd"/>
+            <w:r>
+              <w:rPr>
+                <w:sz w:val="28"/>
+                <w:szCs w:val="28"/>
+              </w:rPr>
+              <w:t>)</w:t>
             </w:r>
           </w:p>
         </w:tc>
@@ -21256,7 +22325,7 @@
           <w:sz w:val="28"/>
           <w:szCs w:val="28"/>
         </w:rPr>
-        <w:t xml:space="preserve">Prima di mostrare SSD e contratti,  è d’obbligo sottolineare che molte delle operazioni presenti in tale caso d’uso sono </w:t>
+        <w:t xml:space="preserve">Prima di mostrare SSD e contratti, è d’obbligo sottolineare che molte delle operazioni presenti in tale caso d’uso sono </w:t>
       </w:r>
       <w:r>
         <w:rPr>
@@ -21290,6 +22359,7 @@
       </w:pPr>
       <w:r>
         <w:rPr>
+          <w:noProof/>
           <w:sz w:val="28"/>
           <w:szCs w:val="28"/>
         </w:rPr>
@@ -21447,12 +22517,30 @@
                 <w:szCs w:val="28"/>
               </w:rPr>
             </w:pPr>
-            <w:r>
-              <w:rPr>
-                <w:sz w:val="28"/>
-                <w:szCs w:val="28"/>
-              </w:rPr>
-              <w:t>infoConfigurazione()</w:t>
+            <w:proofErr w:type="spellStart"/>
+            <w:proofErr w:type="gramStart"/>
+            <w:r>
+              <w:rPr>
+                <w:sz w:val="28"/>
+                <w:szCs w:val="28"/>
+              </w:rPr>
+              <w:t>infoConfigurazione</w:t>
+            </w:r>
+            <w:proofErr w:type="spellEnd"/>
+            <w:r>
+              <w:rPr>
+                <w:sz w:val="28"/>
+                <w:szCs w:val="28"/>
+              </w:rPr>
+              <w:t>(</w:t>
+            </w:r>
+            <w:proofErr w:type="gramEnd"/>
+            <w:r>
+              <w:rPr>
+                <w:sz w:val="28"/>
+                <w:szCs w:val="28"/>
+              </w:rPr>
+              <w:t>)</w:t>
             </w:r>
           </w:p>
         </w:tc>
@@ -21547,7 +22635,23 @@
                 <w:sz w:val="28"/>
                 <w:szCs w:val="28"/>
               </w:rPr>
-              <w:t>È stata inizializzata un’istanza Conf di Configurazione</w:t>
+              <w:t xml:space="preserve">È stata inizializzata un’istanza </w:t>
+            </w:r>
+            <w:proofErr w:type="spellStart"/>
+            <w:r>
+              <w:rPr>
+                <w:sz w:val="28"/>
+                <w:szCs w:val="28"/>
+              </w:rPr>
+              <w:t>Conf</w:t>
+            </w:r>
+            <w:proofErr w:type="spellEnd"/>
+            <w:r>
+              <w:rPr>
+                <w:sz w:val="28"/>
+                <w:szCs w:val="28"/>
+              </w:rPr>
+              <w:t xml:space="preserve"> di Configurazione</w:t>
             </w:r>
           </w:p>
         </w:tc>
@@ -21693,6 +22797,9 @@
     <w:p/>
     <w:p>
       <w:r>
+        <w:rPr>
+          <w:noProof/>
+        </w:rPr>
         <w:drawing>
           <wp:inline distT="0" distB="0" distL="0" distR="0" wp14:anchorId="7FC30C77" wp14:editId="78C240CB">
             <wp:extent cx="5486875" cy="2469094"/>
@@ -21824,12 +22931,30 @@
                 <w:szCs w:val="28"/>
               </w:rPr>
             </w:pPr>
-            <w:r>
-              <w:rPr>
-                <w:sz w:val="28"/>
-                <w:szCs w:val="28"/>
-              </w:rPr>
-              <w:t>creaComponente()</w:t>
+            <w:proofErr w:type="spellStart"/>
+            <w:proofErr w:type="gramStart"/>
+            <w:r>
+              <w:rPr>
+                <w:sz w:val="28"/>
+                <w:szCs w:val="28"/>
+              </w:rPr>
+              <w:t>creaComponente</w:t>
+            </w:r>
+            <w:proofErr w:type="spellEnd"/>
+            <w:r>
+              <w:rPr>
+                <w:sz w:val="28"/>
+                <w:szCs w:val="28"/>
+              </w:rPr>
+              <w:t>(</w:t>
+            </w:r>
+            <w:proofErr w:type="gramEnd"/>
+            <w:r>
+              <w:rPr>
+                <w:sz w:val="28"/>
+                <w:szCs w:val="28"/>
+              </w:rPr>
+              <w:t>)</w:t>
             </w:r>
           </w:p>
         </w:tc>
@@ -22041,7 +23166,39 @@
                 <w:sz w:val="28"/>
                 <w:szCs w:val="28"/>
               </w:rPr>
-              <w:t>È stata inizializzata una lista di CopiaComponente denominata “listaCopie” come attributo di C.</w:t>
+              <w:t xml:space="preserve">È stata inizializzata una lista di </w:t>
+            </w:r>
+            <w:proofErr w:type="spellStart"/>
+            <w:r>
+              <w:rPr>
+                <w:sz w:val="28"/>
+                <w:szCs w:val="28"/>
+              </w:rPr>
+              <w:t>CopiaComponente</w:t>
+            </w:r>
+            <w:proofErr w:type="spellEnd"/>
+            <w:r>
+              <w:rPr>
+                <w:sz w:val="28"/>
+                <w:szCs w:val="28"/>
+              </w:rPr>
+              <w:t xml:space="preserve"> denominata “</w:t>
+            </w:r>
+            <w:proofErr w:type="spellStart"/>
+            <w:r>
+              <w:rPr>
+                <w:sz w:val="28"/>
+                <w:szCs w:val="28"/>
+              </w:rPr>
+              <w:t>listaCopie</w:t>
+            </w:r>
+            <w:proofErr w:type="spellEnd"/>
+            <w:r>
+              <w:rPr>
+                <w:sz w:val="28"/>
+                <w:szCs w:val="28"/>
+              </w:rPr>
+              <w:t>” come attributo di C.</w:t>
             </w:r>
           </w:p>
         </w:tc>
@@ -22141,12 +23298,30 @@
                 <w:szCs w:val="28"/>
               </w:rPr>
             </w:pPr>
-            <w:r>
-              <w:rPr>
-                <w:sz w:val="28"/>
-                <w:szCs w:val="28"/>
-              </w:rPr>
-              <w:t>creaCopie()</w:t>
+            <w:proofErr w:type="spellStart"/>
+            <w:proofErr w:type="gramStart"/>
+            <w:r>
+              <w:rPr>
+                <w:sz w:val="28"/>
+                <w:szCs w:val="28"/>
+              </w:rPr>
+              <w:t>creaCopie</w:t>
+            </w:r>
+            <w:proofErr w:type="spellEnd"/>
+            <w:r>
+              <w:rPr>
+                <w:sz w:val="28"/>
+                <w:szCs w:val="28"/>
+              </w:rPr>
+              <w:t>(</w:t>
+            </w:r>
+            <w:proofErr w:type="gramEnd"/>
+            <w:r>
+              <w:rPr>
+                <w:sz w:val="28"/>
+                <w:szCs w:val="28"/>
+              </w:rPr>
+              <w:t>)</w:t>
             </w:r>
           </w:p>
         </w:tc>
@@ -22261,7 +23436,39 @@
                 <w:sz w:val="28"/>
                 <w:szCs w:val="28"/>
               </w:rPr>
-              <w:t>È stata inizializzata una lista di CopiaComponente detta “listaCopie”</w:t>
+              <w:t xml:space="preserve">È stata inizializzata una lista di </w:t>
+            </w:r>
+            <w:proofErr w:type="spellStart"/>
+            <w:r>
+              <w:rPr>
+                <w:sz w:val="28"/>
+                <w:szCs w:val="28"/>
+              </w:rPr>
+              <w:t>CopiaComponente</w:t>
+            </w:r>
+            <w:proofErr w:type="spellEnd"/>
+            <w:r>
+              <w:rPr>
+                <w:sz w:val="28"/>
+                <w:szCs w:val="28"/>
+              </w:rPr>
+              <w:t xml:space="preserve"> detta “</w:t>
+            </w:r>
+            <w:proofErr w:type="spellStart"/>
+            <w:r>
+              <w:rPr>
+                <w:sz w:val="28"/>
+                <w:szCs w:val="28"/>
+              </w:rPr>
+              <w:t>listaCopie</w:t>
+            </w:r>
+            <w:proofErr w:type="spellEnd"/>
+            <w:r>
+              <w:rPr>
+                <w:sz w:val="28"/>
+                <w:szCs w:val="28"/>
+              </w:rPr>
+              <w:t>”</w:t>
             </w:r>
           </w:p>
         </w:tc>
@@ -22372,7 +23579,23 @@
                 <w:sz w:val="28"/>
                 <w:szCs w:val="28"/>
               </w:rPr>
-              <w:t>Il valore dell’attributo di C denominato “listaCopie” è stato aggiornato in base alle copie inizializzate</w:t>
+              <w:t>Il valore dell’attributo di C denominato “</w:t>
+            </w:r>
+            <w:proofErr w:type="spellStart"/>
+            <w:r>
+              <w:rPr>
+                <w:sz w:val="28"/>
+                <w:szCs w:val="28"/>
+              </w:rPr>
+              <w:t>listaCopie</w:t>
+            </w:r>
+            <w:proofErr w:type="spellEnd"/>
+            <w:r>
+              <w:rPr>
+                <w:sz w:val="28"/>
+                <w:szCs w:val="28"/>
+              </w:rPr>
+              <w:t>” è stato aggiornato in base alle copie inizializzate</w:t>
             </w:r>
           </w:p>
           <w:p>
@@ -22480,12 +23703,30 @@
                 <w:szCs w:val="28"/>
               </w:rPr>
             </w:pPr>
-            <w:r>
-              <w:rPr>
-                <w:sz w:val="28"/>
-                <w:szCs w:val="28"/>
-              </w:rPr>
-              <w:t>terminaInserimento()</w:t>
+            <w:proofErr w:type="spellStart"/>
+            <w:proofErr w:type="gramStart"/>
+            <w:r>
+              <w:rPr>
+                <w:sz w:val="28"/>
+                <w:szCs w:val="28"/>
+              </w:rPr>
+              <w:t>terminaInserimento</w:t>
+            </w:r>
+            <w:proofErr w:type="spellEnd"/>
+            <w:r>
+              <w:rPr>
+                <w:sz w:val="28"/>
+                <w:szCs w:val="28"/>
+              </w:rPr>
+              <w:t>(</w:t>
+            </w:r>
+            <w:proofErr w:type="gramEnd"/>
+            <w:r>
+              <w:rPr>
+                <w:sz w:val="28"/>
+                <w:szCs w:val="28"/>
+              </w:rPr>
+              <w:t>)</w:t>
             </w:r>
           </w:p>
         </w:tc>
@@ -22660,6 +23901,9 @@
     <w:p/>
     <w:p>
       <w:r>
+        <w:rPr>
+          <w:noProof/>
+        </w:rPr>
         <w:drawing>
           <wp:inline distT="0" distB="0" distL="0" distR="0" wp14:anchorId="3D2C1FED" wp14:editId="202E6F26">
             <wp:extent cx="4869180" cy="2912110"/>
@@ -22799,12 +24043,30 @@
                 <w:szCs w:val="28"/>
               </w:rPr>
             </w:pPr>
-            <w:r>
-              <w:rPr>
-                <w:sz w:val="28"/>
-                <w:szCs w:val="28"/>
-              </w:rPr>
-              <w:t>selezionaComponente()</w:t>
+            <w:proofErr w:type="spellStart"/>
+            <w:proofErr w:type="gramStart"/>
+            <w:r>
+              <w:rPr>
+                <w:sz w:val="28"/>
+                <w:szCs w:val="28"/>
+              </w:rPr>
+              <w:t>selezionaComponente</w:t>
+            </w:r>
+            <w:proofErr w:type="spellEnd"/>
+            <w:r>
+              <w:rPr>
+                <w:sz w:val="28"/>
+                <w:szCs w:val="28"/>
+              </w:rPr>
+              <w:t>(</w:t>
+            </w:r>
+            <w:proofErr w:type="gramEnd"/>
+            <w:r>
+              <w:rPr>
+                <w:sz w:val="28"/>
+                <w:szCs w:val="28"/>
+              </w:rPr>
+              <w:t>)</w:t>
             </w:r>
           </w:p>
         </w:tc>
@@ -23057,12 +24319,30 @@
                 <w:szCs w:val="28"/>
               </w:rPr>
             </w:pPr>
-            <w:r>
-              <w:rPr>
-                <w:sz w:val="28"/>
-                <w:szCs w:val="28"/>
-              </w:rPr>
-              <w:t>creaCopie()</w:t>
+            <w:proofErr w:type="spellStart"/>
+            <w:proofErr w:type="gramStart"/>
+            <w:r>
+              <w:rPr>
+                <w:sz w:val="28"/>
+                <w:szCs w:val="28"/>
+              </w:rPr>
+              <w:t>creaCopie</w:t>
+            </w:r>
+            <w:proofErr w:type="spellEnd"/>
+            <w:r>
+              <w:rPr>
+                <w:sz w:val="28"/>
+                <w:szCs w:val="28"/>
+              </w:rPr>
+              <w:t>(</w:t>
+            </w:r>
+            <w:proofErr w:type="gramEnd"/>
+            <w:r>
+              <w:rPr>
+                <w:sz w:val="28"/>
+                <w:szCs w:val="28"/>
+              </w:rPr>
+              <w:t>)</w:t>
             </w:r>
           </w:p>
         </w:tc>
@@ -23177,7 +24457,39 @@
                 <w:sz w:val="28"/>
                 <w:szCs w:val="28"/>
               </w:rPr>
-              <w:t>È presente una lista di CopiaComponente detta “listaCopie” come attributo dell’istanza C</w:t>
+              <w:t xml:space="preserve">È presente una lista di </w:t>
+            </w:r>
+            <w:proofErr w:type="spellStart"/>
+            <w:r>
+              <w:rPr>
+                <w:sz w:val="28"/>
+                <w:szCs w:val="28"/>
+              </w:rPr>
+              <w:t>CopiaComponente</w:t>
+            </w:r>
+            <w:proofErr w:type="spellEnd"/>
+            <w:r>
+              <w:rPr>
+                <w:sz w:val="28"/>
+                <w:szCs w:val="28"/>
+              </w:rPr>
+              <w:t xml:space="preserve"> detta “</w:t>
+            </w:r>
+            <w:proofErr w:type="spellStart"/>
+            <w:r>
+              <w:rPr>
+                <w:sz w:val="28"/>
+                <w:szCs w:val="28"/>
+              </w:rPr>
+              <w:t>listaCopie</w:t>
+            </w:r>
+            <w:proofErr w:type="spellEnd"/>
+            <w:r>
+              <w:rPr>
+                <w:sz w:val="28"/>
+                <w:szCs w:val="28"/>
+              </w:rPr>
+              <w:t>” come attributo dell’istanza C</w:t>
             </w:r>
           </w:p>
         </w:tc>
@@ -23247,7 +24559,23 @@
                 <w:sz w:val="28"/>
                 <w:szCs w:val="28"/>
               </w:rPr>
-              <w:t>Le N istanze di CopiaComponente sono associate a C mediante l’associazione “Dispone Di”</w:t>
+              <w:t xml:space="preserve">Le N istanze di </w:t>
+            </w:r>
+            <w:proofErr w:type="spellStart"/>
+            <w:r>
+              <w:rPr>
+                <w:sz w:val="28"/>
+                <w:szCs w:val="28"/>
+              </w:rPr>
+              <w:t>CopiaComponente</w:t>
+            </w:r>
+            <w:proofErr w:type="spellEnd"/>
+            <w:r>
+              <w:rPr>
+                <w:sz w:val="28"/>
+                <w:szCs w:val="28"/>
+              </w:rPr>
+              <w:t xml:space="preserve"> sono associate a C mediante l’associazione “Dispone Di”</w:t>
             </w:r>
           </w:p>
           <w:p>
@@ -23287,7 +24615,23 @@
                 <w:sz w:val="28"/>
                 <w:szCs w:val="28"/>
               </w:rPr>
-              <w:t>Il valore dell’attributo di C denominato “listaCopie” è stato aggiornato in base alle copie inizializzate</w:t>
+              <w:t>Il valore dell’attributo di C denominato “</w:t>
+            </w:r>
+            <w:proofErr w:type="spellStart"/>
+            <w:r>
+              <w:rPr>
+                <w:sz w:val="28"/>
+                <w:szCs w:val="28"/>
+              </w:rPr>
+              <w:t>listaCopie</w:t>
+            </w:r>
+            <w:proofErr w:type="spellEnd"/>
+            <w:r>
+              <w:rPr>
+                <w:sz w:val="28"/>
+                <w:szCs w:val="28"/>
+              </w:rPr>
+              <w:t>” è stato aggiornato in base alle copie inizializzate</w:t>
             </w:r>
           </w:p>
         </w:tc>
@@ -23387,12 +24731,30 @@
                 <w:szCs w:val="28"/>
               </w:rPr>
             </w:pPr>
-            <w:r>
-              <w:rPr>
-                <w:sz w:val="28"/>
-                <w:szCs w:val="28"/>
-              </w:rPr>
-              <w:t>terminaInserimento()</w:t>
+            <w:proofErr w:type="spellStart"/>
+            <w:proofErr w:type="gramStart"/>
+            <w:r>
+              <w:rPr>
+                <w:sz w:val="28"/>
+                <w:szCs w:val="28"/>
+              </w:rPr>
+              <w:t>terminaInserimento</w:t>
+            </w:r>
+            <w:proofErr w:type="spellEnd"/>
+            <w:r>
+              <w:rPr>
+                <w:sz w:val="28"/>
+                <w:szCs w:val="28"/>
+              </w:rPr>
+              <w:t>(</w:t>
+            </w:r>
+            <w:proofErr w:type="gramEnd"/>
+            <w:r>
+              <w:rPr>
+                <w:sz w:val="28"/>
+                <w:szCs w:val="28"/>
+              </w:rPr>
+              <w:t>)</w:t>
             </w:r>
           </w:p>
         </w:tc>
@@ -23537,7 +24899,23 @@
                 <w:sz w:val="28"/>
                 <w:szCs w:val="28"/>
               </w:rPr>
-              <w:t>Il Sistema mantiene in memoria le N istanze di CopiaComponente appena generate</w:t>
+              <w:t xml:space="preserve">Il Sistema mantiene in memoria le N istanze di </w:t>
+            </w:r>
+            <w:proofErr w:type="spellStart"/>
+            <w:r>
+              <w:rPr>
+                <w:sz w:val="28"/>
+                <w:szCs w:val="28"/>
+              </w:rPr>
+              <w:t>CopiaComponente</w:t>
+            </w:r>
+            <w:proofErr w:type="spellEnd"/>
+            <w:r>
+              <w:rPr>
+                <w:sz w:val="28"/>
+                <w:szCs w:val="28"/>
+              </w:rPr>
+              <w:t xml:space="preserve"> appena generate</w:t>
             </w:r>
           </w:p>
         </w:tc>
@@ -23569,6 +24947,9 @@
     <w:p/>
     <w:p>
       <w:r>
+        <w:rPr>
+          <w:noProof/>
+        </w:rPr>
         <w:drawing>
           <wp:inline distT="0" distB="0" distL="0" distR="0" wp14:anchorId="15799092" wp14:editId="5EA9599B">
             <wp:extent cx="5304915" cy="5791200"/>
@@ -23606,8 +24987,6 @@
         </w:drawing>
       </w:r>
     </w:p>
-    <w:p/>
-    <w:p/>
     <w:tbl>
       <w:tblPr>
         <w:tblStyle w:val="Grigliatabella"/>
@@ -23660,8 +25039,18 @@
                 <w:sz w:val="28"/>
                 <w:szCs w:val="28"/>
               </w:rPr>
-              <w:t>CO1: iniziaAcquisto</w:t>
-            </w:r>
+              <w:t xml:space="preserve">CO1: </w:t>
+            </w:r>
+            <w:proofErr w:type="spellStart"/>
+            <w:r>
+              <w:rPr>
+                <w:b/>
+                <w:sz w:val="28"/>
+                <w:szCs w:val="28"/>
+              </w:rPr>
+              <w:t>iniziaAcquisto</w:t>
+            </w:r>
+            <w:proofErr w:type="spellEnd"/>
           </w:p>
         </w:tc>
       </w:tr>
@@ -23700,12 +25089,30 @@
                 <w:szCs w:val="28"/>
               </w:rPr>
             </w:pPr>
-            <w:r>
-              <w:rPr>
-                <w:sz w:val="28"/>
-                <w:szCs w:val="28"/>
-              </w:rPr>
-              <w:t>iniziaAcquisto()</w:t>
+            <w:proofErr w:type="spellStart"/>
+            <w:proofErr w:type="gramStart"/>
+            <w:r>
+              <w:rPr>
+                <w:sz w:val="28"/>
+                <w:szCs w:val="28"/>
+              </w:rPr>
+              <w:t>iniziaAcquisto</w:t>
+            </w:r>
+            <w:proofErr w:type="spellEnd"/>
+            <w:r>
+              <w:rPr>
+                <w:sz w:val="28"/>
+                <w:szCs w:val="28"/>
+              </w:rPr>
+              <w:t>(</w:t>
+            </w:r>
+            <w:proofErr w:type="gramEnd"/>
+            <w:r>
+              <w:rPr>
+                <w:sz w:val="28"/>
+                <w:szCs w:val="28"/>
+              </w:rPr>
+              <w:t>)</w:t>
             </w:r>
           </w:p>
         </w:tc>
@@ -23890,8 +25297,23 @@
                 <w:sz w:val="28"/>
                 <w:szCs w:val="28"/>
               </w:rPr>
-              <w:lastRenderedPageBreak/>
-              <w:t>È stata inizializzata una lista “listaComponentiCarrello” di Componente, in quanto attributo di carrello</w:t>
+              <w:t>È stata inizializzata una lista “</w:t>
+            </w:r>
+            <w:proofErr w:type="spellStart"/>
+            <w:r>
+              <w:rPr>
+                <w:sz w:val="28"/>
+                <w:szCs w:val="28"/>
+              </w:rPr>
+              <w:t>listaComponentiCarrello</w:t>
+            </w:r>
+            <w:proofErr w:type="spellEnd"/>
+            <w:r>
+              <w:rPr>
+                <w:sz w:val="28"/>
+                <w:szCs w:val="28"/>
+              </w:rPr>
+              <w:t>” di Componente, in quanto attributo di carrello</w:t>
             </w:r>
           </w:p>
         </w:tc>
@@ -23951,8 +25373,18 @@
                 <w:sz w:val="28"/>
                 <w:szCs w:val="28"/>
               </w:rPr>
-              <w:t>CO2: selezionaCategoria</w:t>
-            </w:r>
+              <w:t xml:space="preserve">CO2: </w:t>
+            </w:r>
+            <w:proofErr w:type="spellStart"/>
+            <w:r>
+              <w:rPr>
+                <w:b/>
+                <w:sz w:val="28"/>
+                <w:szCs w:val="28"/>
+              </w:rPr>
+              <w:t>selezionaCategoria</w:t>
+            </w:r>
+            <w:proofErr w:type="spellEnd"/>
           </w:p>
         </w:tc>
       </w:tr>
@@ -23991,12 +25423,30 @@
                 <w:szCs w:val="28"/>
               </w:rPr>
             </w:pPr>
-            <w:r>
-              <w:rPr>
-                <w:sz w:val="28"/>
-                <w:szCs w:val="28"/>
-              </w:rPr>
-              <w:t>selezionaCategoria()</w:t>
+            <w:proofErr w:type="spellStart"/>
+            <w:proofErr w:type="gramStart"/>
+            <w:r>
+              <w:rPr>
+                <w:sz w:val="28"/>
+                <w:szCs w:val="28"/>
+              </w:rPr>
+              <w:t>selezionaCategoria</w:t>
+            </w:r>
+            <w:proofErr w:type="spellEnd"/>
+            <w:r>
+              <w:rPr>
+                <w:sz w:val="28"/>
+                <w:szCs w:val="28"/>
+              </w:rPr>
+              <w:t>(</w:t>
+            </w:r>
+            <w:proofErr w:type="gramEnd"/>
+            <w:r>
+              <w:rPr>
+                <w:sz w:val="28"/>
+                <w:szCs w:val="28"/>
+              </w:rPr>
+              <w:t>)</w:t>
             </w:r>
           </w:p>
         </w:tc>
@@ -24161,7 +25611,39 @@
                 <w:sz w:val="28"/>
                 <w:szCs w:val="28"/>
               </w:rPr>
-              <w:t>Viene inizializzata una mappa idComponente-Componente denominata “mappaCorrente”</w:t>
+              <w:t xml:space="preserve">Viene inizializzata una mappa </w:t>
+            </w:r>
+            <w:proofErr w:type="spellStart"/>
+            <w:r>
+              <w:rPr>
+                <w:sz w:val="28"/>
+                <w:szCs w:val="28"/>
+              </w:rPr>
+              <w:t>idComponente</w:t>
+            </w:r>
+            <w:proofErr w:type="spellEnd"/>
+            <w:r>
+              <w:rPr>
+                <w:sz w:val="28"/>
+                <w:szCs w:val="28"/>
+              </w:rPr>
+              <w:t>-Componente denominata “</w:t>
+            </w:r>
+            <w:proofErr w:type="spellStart"/>
+            <w:r>
+              <w:rPr>
+                <w:sz w:val="28"/>
+                <w:szCs w:val="28"/>
+              </w:rPr>
+              <w:t>mappaCorrente</w:t>
+            </w:r>
+            <w:proofErr w:type="spellEnd"/>
+            <w:r>
+              <w:rPr>
+                <w:sz w:val="28"/>
+                <w:szCs w:val="28"/>
+              </w:rPr>
+              <w:t>”</w:t>
             </w:r>
           </w:p>
           <w:p>
@@ -24181,7 +25663,23 @@
                 <w:sz w:val="28"/>
                 <w:szCs w:val="28"/>
               </w:rPr>
-              <w:t>Il contenuto di mappaCorrente è stato aggiornato in base alla Categoria scelta</w:t>
+              <w:t xml:space="preserve">Il contenuto di </w:t>
+            </w:r>
+            <w:proofErr w:type="spellStart"/>
+            <w:r>
+              <w:rPr>
+                <w:sz w:val="28"/>
+                <w:szCs w:val="28"/>
+              </w:rPr>
+              <w:t>mappaCorrente</w:t>
+            </w:r>
+            <w:proofErr w:type="spellEnd"/>
+            <w:r>
+              <w:rPr>
+                <w:sz w:val="28"/>
+                <w:szCs w:val="28"/>
+              </w:rPr>
+              <w:t xml:space="preserve"> è stato aggiornato in base alla Categoria scelta</w:t>
             </w:r>
           </w:p>
         </w:tc>
@@ -24241,8 +25739,18 @@
                 <w:sz w:val="28"/>
                 <w:szCs w:val="28"/>
               </w:rPr>
-              <w:t>CO3: selezionaProdotto</w:t>
-            </w:r>
+              <w:t xml:space="preserve">CO3: </w:t>
+            </w:r>
+            <w:proofErr w:type="spellStart"/>
+            <w:r>
+              <w:rPr>
+                <w:b/>
+                <w:sz w:val="28"/>
+                <w:szCs w:val="28"/>
+              </w:rPr>
+              <w:t>selezionaProdotto</w:t>
+            </w:r>
+            <w:proofErr w:type="spellEnd"/>
           </w:p>
         </w:tc>
       </w:tr>
@@ -24281,12 +25789,30 @@
                 <w:szCs w:val="28"/>
               </w:rPr>
             </w:pPr>
-            <w:r>
-              <w:rPr>
-                <w:sz w:val="28"/>
-                <w:szCs w:val="28"/>
-              </w:rPr>
-              <w:t>selezionaProdotto()</w:t>
+            <w:proofErr w:type="spellStart"/>
+            <w:proofErr w:type="gramStart"/>
+            <w:r>
+              <w:rPr>
+                <w:sz w:val="28"/>
+                <w:szCs w:val="28"/>
+              </w:rPr>
+              <w:t>selezionaProdotto</w:t>
+            </w:r>
+            <w:proofErr w:type="spellEnd"/>
+            <w:r>
+              <w:rPr>
+                <w:sz w:val="28"/>
+                <w:szCs w:val="28"/>
+              </w:rPr>
+              <w:t>(</w:t>
+            </w:r>
+            <w:proofErr w:type="gramEnd"/>
+            <w:r>
+              <w:rPr>
+                <w:sz w:val="28"/>
+                <w:szCs w:val="28"/>
+              </w:rPr>
+              <w:t>)</w:t>
             </w:r>
           </w:p>
         </w:tc>
@@ -24381,7 +25907,39 @@
                 <w:sz w:val="28"/>
                 <w:szCs w:val="28"/>
               </w:rPr>
-              <w:t>È stata inizializzata una mappa idComponente-Componente denominata “mappaCorrente”</w:t>
+              <w:t xml:space="preserve">È stata inizializzata una mappa </w:t>
+            </w:r>
+            <w:proofErr w:type="spellStart"/>
+            <w:r>
+              <w:rPr>
+                <w:sz w:val="28"/>
+                <w:szCs w:val="28"/>
+              </w:rPr>
+              <w:t>idComponente</w:t>
+            </w:r>
+            <w:proofErr w:type="spellEnd"/>
+            <w:r>
+              <w:rPr>
+                <w:sz w:val="28"/>
+                <w:szCs w:val="28"/>
+              </w:rPr>
+              <w:t>-Componente denominata “</w:t>
+            </w:r>
+            <w:proofErr w:type="spellStart"/>
+            <w:r>
+              <w:rPr>
+                <w:sz w:val="28"/>
+                <w:szCs w:val="28"/>
+              </w:rPr>
+              <w:t>mappaCorrente</w:t>
+            </w:r>
+            <w:proofErr w:type="spellEnd"/>
+            <w:r>
+              <w:rPr>
+                <w:sz w:val="28"/>
+                <w:szCs w:val="28"/>
+              </w:rPr>
+              <w:t>”</w:t>
             </w:r>
           </w:p>
           <w:p>
@@ -24451,7 +26009,23 @@
                 <w:sz w:val="28"/>
                 <w:szCs w:val="28"/>
               </w:rPr>
-              <w:t>È stata inizializzata un’istanza “componenteCorrente” di Componente</w:t>
+              <w:t>È stata inizializzata un’istanza “</w:t>
+            </w:r>
+            <w:proofErr w:type="spellStart"/>
+            <w:r>
+              <w:rPr>
+                <w:sz w:val="28"/>
+                <w:szCs w:val="28"/>
+              </w:rPr>
+              <w:t>componenteCorrente</w:t>
+            </w:r>
+            <w:proofErr w:type="spellEnd"/>
+            <w:r>
+              <w:rPr>
+                <w:sz w:val="28"/>
+                <w:szCs w:val="28"/>
+              </w:rPr>
+              <w:t>” di Componente</w:t>
             </w:r>
           </w:p>
         </w:tc>
@@ -24511,8 +26085,18 @@
                 <w:sz w:val="28"/>
                 <w:szCs w:val="28"/>
               </w:rPr>
-              <w:t>CO4: aggiungiInCarrello</w:t>
-            </w:r>
+              <w:t xml:space="preserve">CO4: </w:t>
+            </w:r>
+            <w:proofErr w:type="spellStart"/>
+            <w:r>
+              <w:rPr>
+                <w:b/>
+                <w:sz w:val="28"/>
+                <w:szCs w:val="28"/>
+              </w:rPr>
+              <w:t>aggiungiInCarrello</w:t>
+            </w:r>
+            <w:proofErr w:type="spellEnd"/>
           </w:p>
         </w:tc>
       </w:tr>
@@ -24551,12 +26135,30 @@
                 <w:szCs w:val="28"/>
               </w:rPr>
             </w:pPr>
-            <w:r>
-              <w:rPr>
-                <w:sz w:val="28"/>
-                <w:szCs w:val="28"/>
-              </w:rPr>
-              <w:t>aggiungiInCarrello()</w:t>
+            <w:proofErr w:type="spellStart"/>
+            <w:proofErr w:type="gramStart"/>
+            <w:r>
+              <w:rPr>
+                <w:sz w:val="28"/>
+                <w:szCs w:val="28"/>
+              </w:rPr>
+              <w:t>aggiungiInCarrello</w:t>
+            </w:r>
+            <w:proofErr w:type="spellEnd"/>
+            <w:r>
+              <w:rPr>
+                <w:sz w:val="28"/>
+                <w:szCs w:val="28"/>
+              </w:rPr>
+              <w:t>(</w:t>
+            </w:r>
+            <w:proofErr w:type="gramEnd"/>
+            <w:r>
+              <w:rPr>
+                <w:sz w:val="28"/>
+                <w:szCs w:val="28"/>
+              </w:rPr>
+              <w:t>)</w:t>
             </w:r>
           </w:p>
         </w:tc>
@@ -24651,7 +26253,23 @@
                 <w:sz w:val="28"/>
                 <w:szCs w:val="28"/>
               </w:rPr>
-              <w:t>È stata inizializzata un’istanza “componenteCorrente” di Componente</w:t>
+              <w:t>È stata inizializzata un’istanza “</w:t>
+            </w:r>
+            <w:proofErr w:type="spellStart"/>
+            <w:r>
+              <w:rPr>
+                <w:sz w:val="28"/>
+                <w:szCs w:val="28"/>
+              </w:rPr>
+              <w:t>componenteCorrente</w:t>
+            </w:r>
+            <w:proofErr w:type="spellEnd"/>
+            <w:r>
+              <w:rPr>
+                <w:sz w:val="28"/>
+                <w:szCs w:val="28"/>
+              </w:rPr>
+              <w:t>” di Componente</w:t>
             </w:r>
           </w:p>
         </w:tc>
@@ -24701,7 +26319,23 @@
                 <w:sz w:val="28"/>
                 <w:szCs w:val="28"/>
               </w:rPr>
-              <w:t>L’attributo di “carrello” denominato “listaComponentiCarrello” è stato aggiornato con i valori dell’istanza “componente corrente”, mediante la relazione “contiene” tra Carrello e Componente</w:t>
+              <w:t>L’attributo di “carrello” denominato “</w:t>
+            </w:r>
+            <w:proofErr w:type="spellStart"/>
+            <w:r>
+              <w:rPr>
+                <w:sz w:val="28"/>
+                <w:szCs w:val="28"/>
+              </w:rPr>
+              <w:t>listaComponentiCarrello</w:t>
+            </w:r>
+            <w:proofErr w:type="spellEnd"/>
+            <w:r>
+              <w:rPr>
+                <w:sz w:val="28"/>
+                <w:szCs w:val="28"/>
+              </w:rPr>
+              <w:t>” è stato aggiornato con i valori dell’istanza “componente corrente”, mediante la relazione “contiene” tra Carrello e Componente</w:t>
             </w:r>
           </w:p>
           <w:p>
@@ -24721,7 +26355,6 @@
                 <w:sz w:val="28"/>
                 <w:szCs w:val="28"/>
               </w:rPr>
-              <w:lastRenderedPageBreak/>
               <w:t>I restanti attributi di “carrello” sono stati aggiornati</w:t>
             </w:r>
           </w:p>
@@ -24760,6 +26393,7 @@
                 <w:sz w:val="28"/>
                 <w:szCs w:val="28"/>
               </w:rPr>
+              <w:lastRenderedPageBreak/>
               <w:t>Nome del contratto</w:t>
             </w:r>
           </w:p>
@@ -24782,8 +26416,18 @@
                 <w:sz w:val="28"/>
                 <w:szCs w:val="28"/>
               </w:rPr>
-              <w:t>CO5: terminaAcquisto</w:t>
-            </w:r>
+              <w:t xml:space="preserve">CO5: </w:t>
+            </w:r>
+            <w:proofErr w:type="spellStart"/>
+            <w:r>
+              <w:rPr>
+                <w:b/>
+                <w:sz w:val="28"/>
+                <w:szCs w:val="28"/>
+              </w:rPr>
+              <w:t>terminaAcquisto</w:t>
+            </w:r>
+            <w:proofErr w:type="spellEnd"/>
           </w:p>
         </w:tc>
       </w:tr>
@@ -24822,12 +26466,30 @@
                 <w:szCs w:val="28"/>
               </w:rPr>
             </w:pPr>
-            <w:r>
-              <w:rPr>
-                <w:sz w:val="28"/>
-                <w:szCs w:val="28"/>
-              </w:rPr>
-              <w:t>terminaAcquisto()</w:t>
+            <w:proofErr w:type="spellStart"/>
+            <w:proofErr w:type="gramStart"/>
+            <w:r>
+              <w:rPr>
+                <w:sz w:val="28"/>
+                <w:szCs w:val="28"/>
+              </w:rPr>
+              <w:t>terminaAcquisto</w:t>
+            </w:r>
+            <w:proofErr w:type="spellEnd"/>
+            <w:r>
+              <w:rPr>
+                <w:sz w:val="28"/>
+                <w:szCs w:val="28"/>
+              </w:rPr>
+              <w:t>(</w:t>
+            </w:r>
+            <w:proofErr w:type="gramEnd"/>
+            <w:r>
+              <w:rPr>
+                <w:sz w:val="28"/>
+                <w:szCs w:val="28"/>
+              </w:rPr>
+              <w:t>)</w:t>
             </w:r>
           </w:p>
         </w:tc>
@@ -24979,7 +26641,23 @@
                 <w:sz w:val="28"/>
                 <w:szCs w:val="28"/>
               </w:rPr>
-              <w:t>È stata inizializzata un’istanza di Ordine denominata “ordineCorrente”</w:t>
+              <w:t>È stata inizializzata un’istanza di Ordine denominata “</w:t>
+            </w:r>
+            <w:proofErr w:type="spellStart"/>
+            <w:r>
+              <w:rPr>
+                <w:sz w:val="28"/>
+                <w:szCs w:val="28"/>
+              </w:rPr>
+              <w:t>ordineCorrente</w:t>
+            </w:r>
+            <w:proofErr w:type="spellEnd"/>
+            <w:r>
+              <w:rPr>
+                <w:sz w:val="28"/>
+                <w:szCs w:val="28"/>
+              </w:rPr>
+              <w:t>”</w:t>
             </w:r>
           </w:p>
           <w:p>
@@ -24999,7 +26677,23 @@
                 <w:sz w:val="28"/>
                 <w:szCs w:val="28"/>
               </w:rPr>
-              <w:t>L’istanza “ordineCorrente” è stata associata a Cliente mediante la relazione “effettua”</w:t>
+              <w:t>L’istanza “</w:t>
+            </w:r>
+            <w:proofErr w:type="spellStart"/>
+            <w:r>
+              <w:rPr>
+                <w:sz w:val="28"/>
+                <w:szCs w:val="28"/>
+              </w:rPr>
+              <w:t>ordineCorrente</w:t>
+            </w:r>
+            <w:proofErr w:type="spellEnd"/>
+            <w:r>
+              <w:rPr>
+                <w:sz w:val="28"/>
+                <w:szCs w:val="28"/>
+              </w:rPr>
+              <w:t>” è stata associata a Cliente mediante la relazione “effettua”</w:t>
             </w:r>
           </w:p>
           <w:p>
@@ -25019,7 +26713,23 @@
                 <w:sz w:val="28"/>
                 <w:szCs w:val="28"/>
               </w:rPr>
-              <w:t>Gli attributi di “ordineCorrente” sono stati modificati mediante i valori forniti dall’utente.</w:t>
+              <w:t>Gli attributi di “</w:t>
+            </w:r>
+            <w:proofErr w:type="spellStart"/>
+            <w:r>
+              <w:rPr>
+                <w:sz w:val="28"/>
+                <w:szCs w:val="28"/>
+              </w:rPr>
+              <w:t>ordineCorrente</w:t>
+            </w:r>
+            <w:proofErr w:type="spellEnd"/>
+            <w:r>
+              <w:rPr>
+                <w:sz w:val="28"/>
+                <w:szCs w:val="28"/>
+              </w:rPr>
+              <w:t>” sono stati modificati mediante i valori forniti dall’utente.</w:t>
             </w:r>
           </w:p>
           <w:p>
@@ -25039,7 +26749,39 @@
                 <w:sz w:val="28"/>
                 <w:szCs w:val="28"/>
               </w:rPr>
-              <w:t>L’attributo di “ordine” denominato “listaComponentiOrdine” è stato aggiornato con i valori di “listaComponentiCarrello”.</w:t>
+              <w:t>L’attributo di “ordine” denominato “</w:t>
+            </w:r>
+            <w:proofErr w:type="spellStart"/>
+            <w:r>
+              <w:rPr>
+                <w:sz w:val="28"/>
+                <w:szCs w:val="28"/>
+              </w:rPr>
+              <w:t>listaComponentiOrdine</w:t>
+            </w:r>
+            <w:proofErr w:type="spellEnd"/>
+            <w:r>
+              <w:rPr>
+                <w:sz w:val="28"/>
+                <w:szCs w:val="28"/>
+              </w:rPr>
+              <w:t>” è stato aggiornato con i valori di “</w:t>
+            </w:r>
+            <w:proofErr w:type="spellStart"/>
+            <w:r>
+              <w:rPr>
+                <w:sz w:val="28"/>
+                <w:szCs w:val="28"/>
+              </w:rPr>
+              <w:t>listaComponentiCarrello</w:t>
+            </w:r>
+            <w:proofErr w:type="spellEnd"/>
+            <w:r>
+              <w:rPr>
+                <w:sz w:val="28"/>
+                <w:szCs w:val="28"/>
+              </w:rPr>
+              <w:t>”.</w:t>
             </w:r>
           </w:p>
         </w:tc>
@@ -25099,8 +26841,18 @@
                 <w:sz w:val="28"/>
                 <w:szCs w:val="28"/>
               </w:rPr>
-              <w:t>CO6: selezionaModalitáDiPagamento</w:t>
-            </w:r>
+              <w:t xml:space="preserve">CO6: </w:t>
+            </w:r>
+            <w:proofErr w:type="spellStart"/>
+            <w:r>
+              <w:rPr>
+                <w:b/>
+                <w:sz w:val="28"/>
+                <w:szCs w:val="28"/>
+              </w:rPr>
+              <w:t>selezionaModalitáDiPagamento</w:t>
+            </w:r>
+            <w:proofErr w:type="spellEnd"/>
           </w:p>
         </w:tc>
       </w:tr>
@@ -25139,12 +26891,30 @@
                 <w:szCs w:val="28"/>
               </w:rPr>
             </w:pPr>
-            <w:r>
-              <w:rPr>
-                <w:sz w:val="28"/>
-                <w:szCs w:val="28"/>
-              </w:rPr>
-              <w:t>selezionaModalitáDiPagamento()</w:t>
+            <w:proofErr w:type="spellStart"/>
+            <w:proofErr w:type="gramStart"/>
+            <w:r>
+              <w:rPr>
+                <w:sz w:val="28"/>
+                <w:szCs w:val="28"/>
+              </w:rPr>
+              <w:t>selezionaModalitáDiPagamento</w:t>
+            </w:r>
+            <w:proofErr w:type="spellEnd"/>
+            <w:r>
+              <w:rPr>
+                <w:sz w:val="28"/>
+                <w:szCs w:val="28"/>
+              </w:rPr>
+              <w:t>(</w:t>
+            </w:r>
+            <w:proofErr w:type="gramEnd"/>
+            <w:r>
+              <w:rPr>
+                <w:sz w:val="28"/>
+                <w:szCs w:val="28"/>
+              </w:rPr>
+              <w:t>)</w:t>
             </w:r>
           </w:p>
         </w:tc>
@@ -25296,7 +27066,23 @@
                 <w:sz w:val="28"/>
                 <w:szCs w:val="28"/>
               </w:rPr>
-              <w:t>Gli attributi di “ordineCorrente” sono stati modificati mediante i valori forniti dall’utente.</w:t>
+              <w:t>Gli attributi di “</w:t>
+            </w:r>
+            <w:proofErr w:type="spellStart"/>
+            <w:r>
+              <w:rPr>
+                <w:sz w:val="28"/>
+                <w:szCs w:val="28"/>
+              </w:rPr>
+              <w:t>ordineCorrente</w:t>
+            </w:r>
+            <w:proofErr w:type="spellEnd"/>
+            <w:r>
+              <w:rPr>
+                <w:sz w:val="28"/>
+                <w:szCs w:val="28"/>
+              </w:rPr>
+              <w:t>” sono stati modificati mediante i valori forniti dall’utente.</w:t>
             </w:r>
           </w:p>
           <w:p>
@@ -25316,7 +27102,23 @@
                 <w:sz w:val="28"/>
                 <w:szCs w:val="28"/>
               </w:rPr>
-              <w:t>Il Sistema mantiene in memoria l’istanza “ordineCorrente”</w:t>
+              <w:t>Il Sistema mantiene in memoria l’istanza “</w:t>
+            </w:r>
+            <w:proofErr w:type="spellStart"/>
+            <w:r>
+              <w:rPr>
+                <w:sz w:val="28"/>
+                <w:szCs w:val="28"/>
+              </w:rPr>
+              <w:t>ordineCorrente</w:t>
+            </w:r>
+            <w:proofErr w:type="spellEnd"/>
+            <w:r>
+              <w:rPr>
+                <w:sz w:val="28"/>
+                <w:szCs w:val="28"/>
+              </w:rPr>
+              <w:t>”</w:t>
             </w:r>
           </w:p>
         </w:tc>
@@ -25332,7 +27134,12 @@
     <w:p/>
     <w:p/>
     <w:p/>
+    <w:p/>
     <w:p>
+      <w:bookmarkStart w:id="30" w:name="_GoBack"/>
+      <w:bookmarkEnd w:id="30"/>
+    </w:p>
+    <w:p>
       <w:pPr>
         <w:pStyle w:val="Titolo2"/>
         <w:rPr>
@@ -25340,7 +27147,7 @@
           <w:szCs w:val="28"/>
         </w:rPr>
       </w:pPr>
-      <w:bookmarkStart w:id="30" w:name="_Toc32678183"/>
+      <w:bookmarkStart w:id="31" w:name="_Toc32678183"/>
       <w:r>
         <w:rPr>
           <w:sz w:val="28"/>
@@ -25349,11 +27156,14 @@
         <w:lastRenderedPageBreak/>
         <w:t>UC6</w:t>
       </w:r>
-      <w:bookmarkEnd w:id="30"/>
+      <w:bookmarkEnd w:id="31"/>
     </w:p>
     <w:p/>
     <w:p>
       <w:r>
+        <w:rPr>
+          <w:noProof/>
+        </w:rPr>
         <w:drawing>
           <wp:inline distT="0" distB="0" distL="0" distR="0" wp14:anchorId="2A1556F1" wp14:editId="1658F561">
             <wp:extent cx="3939540" cy="2498619"/>
@@ -25415,7 +27225,7 @@
                 <w:szCs w:val="28"/>
               </w:rPr>
             </w:pPr>
-            <w:bookmarkStart w:id="31" w:name="_Hlk32678615"/>
+            <w:bookmarkStart w:id="32" w:name="_Hlk32678615"/>
             <w:r>
               <w:rPr>
                 <w:b/>
@@ -25444,8 +27254,18 @@
                 <w:sz w:val="28"/>
                 <w:szCs w:val="28"/>
               </w:rPr>
-              <w:t>CO2: richiediRegistrazione</w:t>
-            </w:r>
+              <w:t xml:space="preserve">CO2: </w:t>
+            </w:r>
+            <w:proofErr w:type="spellStart"/>
+            <w:r>
+              <w:rPr>
+                <w:b/>
+                <w:sz w:val="28"/>
+                <w:szCs w:val="28"/>
+              </w:rPr>
+              <w:t>richiediRegistrazione</w:t>
+            </w:r>
+            <w:proofErr w:type="spellEnd"/>
           </w:p>
         </w:tc>
       </w:tr>
@@ -25484,12 +27304,30 @@
                 <w:szCs w:val="28"/>
               </w:rPr>
             </w:pPr>
-            <w:r>
-              <w:rPr>
-                <w:sz w:val="28"/>
-                <w:szCs w:val="28"/>
-              </w:rPr>
-              <w:t>richiediRegistrazione()</w:t>
+            <w:proofErr w:type="spellStart"/>
+            <w:proofErr w:type="gramStart"/>
+            <w:r>
+              <w:rPr>
+                <w:sz w:val="28"/>
+                <w:szCs w:val="28"/>
+              </w:rPr>
+              <w:t>richiediRegistrazione</w:t>
+            </w:r>
+            <w:proofErr w:type="spellEnd"/>
+            <w:r>
+              <w:rPr>
+                <w:sz w:val="28"/>
+                <w:szCs w:val="28"/>
+              </w:rPr>
+              <w:t>(</w:t>
+            </w:r>
+            <w:proofErr w:type="gramEnd"/>
+            <w:r>
+              <w:rPr>
+                <w:sz w:val="28"/>
+                <w:szCs w:val="28"/>
+              </w:rPr>
+              <w:t>)</w:t>
             </w:r>
           </w:p>
         </w:tc>
@@ -25627,7 +27465,39 @@
                 <w:sz w:val="28"/>
                 <w:szCs w:val="28"/>
               </w:rPr>
-              <w:t>Viene inizializzata un’istanza di Cliente detta “clienteR” mediante l’associazione di Cliente con SistemaPCReady chiamata “registra”</w:t>
+              <w:t>Viene inizializzata un’istanza di Cliente detta “</w:t>
+            </w:r>
+            <w:proofErr w:type="spellStart"/>
+            <w:r>
+              <w:rPr>
+                <w:sz w:val="28"/>
+                <w:szCs w:val="28"/>
+              </w:rPr>
+              <w:t>clienteR</w:t>
+            </w:r>
+            <w:proofErr w:type="spellEnd"/>
+            <w:r>
+              <w:rPr>
+                <w:sz w:val="28"/>
+                <w:szCs w:val="28"/>
+              </w:rPr>
+              <w:t xml:space="preserve">” mediante l’associazione di Cliente con </w:t>
+            </w:r>
+            <w:proofErr w:type="spellStart"/>
+            <w:r>
+              <w:rPr>
+                <w:sz w:val="28"/>
+                <w:szCs w:val="28"/>
+              </w:rPr>
+              <w:t>SistemaPCReady</w:t>
+            </w:r>
+            <w:proofErr w:type="spellEnd"/>
+            <w:r>
+              <w:rPr>
+                <w:sz w:val="28"/>
+                <w:szCs w:val="28"/>
+              </w:rPr>
+              <w:t xml:space="preserve"> chiamata “registra”</w:t>
             </w:r>
           </w:p>
           <w:p>
@@ -25647,7 +27517,23 @@
                 <w:sz w:val="28"/>
                 <w:szCs w:val="28"/>
               </w:rPr>
-              <w:t>Gli attributi di clienteR sono stati aggiornati mediante i dati forniti dall’utente</w:t>
+              <w:t xml:space="preserve">Gli attributi di </w:t>
+            </w:r>
+            <w:proofErr w:type="spellStart"/>
+            <w:r>
+              <w:rPr>
+                <w:sz w:val="28"/>
+                <w:szCs w:val="28"/>
+              </w:rPr>
+              <w:t>clienteR</w:t>
+            </w:r>
+            <w:proofErr w:type="spellEnd"/>
+            <w:r>
+              <w:rPr>
+                <w:sz w:val="28"/>
+                <w:szCs w:val="28"/>
+              </w:rPr>
+              <w:t xml:space="preserve"> sono stati aggiornati mediante i dati forniti dall’utente</w:t>
             </w:r>
           </w:p>
           <w:p>
@@ -25667,12 +27553,28 @@
                 <w:sz w:val="28"/>
                 <w:szCs w:val="28"/>
               </w:rPr>
-              <w:t>Il Sistema mantiene in memoria l’istanza “clienteR”</w:t>
+              <w:t>Il Sistema mantiene in memoria l’istanza “</w:t>
+            </w:r>
+            <w:proofErr w:type="spellStart"/>
+            <w:r>
+              <w:rPr>
+                <w:sz w:val="28"/>
+                <w:szCs w:val="28"/>
+              </w:rPr>
+              <w:t>clienteR</w:t>
+            </w:r>
+            <w:proofErr w:type="spellEnd"/>
+            <w:r>
+              <w:rPr>
+                <w:sz w:val="28"/>
+                <w:szCs w:val="28"/>
+              </w:rPr>
+              <w:t>”</w:t>
             </w:r>
           </w:p>
         </w:tc>
       </w:tr>
-      <w:bookmarkEnd w:id="31"/>
+      <w:bookmarkEnd w:id="32"/>
     </w:tbl>
     <w:p/>
     <w:p/>
@@ -25684,7 +27586,7 @@
           <w:szCs w:val="28"/>
         </w:rPr>
       </w:pPr>
-      <w:bookmarkStart w:id="32" w:name="_Toc32678184"/>
+      <w:bookmarkStart w:id="33" w:name="_Toc32678184"/>
       <w:r>
         <w:rPr>
           <w:sz w:val="28"/>
@@ -25692,11 +27594,14 @@
         </w:rPr>
         <w:t>UC7</w:t>
       </w:r>
-      <w:bookmarkEnd w:id="32"/>
+      <w:bookmarkEnd w:id="33"/>
     </w:p>
     <w:p/>
     <w:p>
       <w:r>
+        <w:rPr>
+          <w:noProof/>
+        </w:rPr>
         <w:drawing>
           <wp:inline distT="0" distB="0" distL="0" distR="0" wp14:anchorId="1FF39AD0" wp14:editId="2E76384C">
             <wp:extent cx="4742991" cy="2209800"/>
@@ -25787,8 +27692,18 @@
                 <w:sz w:val="28"/>
                 <w:szCs w:val="28"/>
               </w:rPr>
-              <w:t>CO1: effettuaLogin</w:t>
-            </w:r>
+              <w:t xml:space="preserve">CO1: </w:t>
+            </w:r>
+            <w:proofErr w:type="spellStart"/>
+            <w:r>
+              <w:rPr>
+                <w:b/>
+                <w:sz w:val="28"/>
+                <w:szCs w:val="28"/>
+              </w:rPr>
+              <w:t>effettuaLogin</w:t>
+            </w:r>
+            <w:proofErr w:type="spellEnd"/>
           </w:p>
         </w:tc>
       </w:tr>
@@ -25827,12 +27742,30 @@
                 <w:szCs w:val="28"/>
               </w:rPr>
             </w:pPr>
-            <w:r>
-              <w:rPr>
-                <w:sz w:val="28"/>
-                <w:szCs w:val="28"/>
-              </w:rPr>
-              <w:t>effettuaLogin()</w:t>
+            <w:proofErr w:type="spellStart"/>
+            <w:proofErr w:type="gramStart"/>
+            <w:r>
+              <w:rPr>
+                <w:sz w:val="28"/>
+                <w:szCs w:val="28"/>
+              </w:rPr>
+              <w:t>effettuaLogin</w:t>
+            </w:r>
+            <w:proofErr w:type="spellEnd"/>
+            <w:r>
+              <w:rPr>
+                <w:sz w:val="28"/>
+                <w:szCs w:val="28"/>
+              </w:rPr>
+              <w:t>(</w:t>
+            </w:r>
+            <w:proofErr w:type="gramEnd"/>
+            <w:r>
+              <w:rPr>
+                <w:sz w:val="28"/>
+                <w:szCs w:val="28"/>
+              </w:rPr>
+              <w:t>)</w:t>
             </w:r>
           </w:p>
         </w:tc>
@@ -25978,7 +27911,39 @@
                 <w:sz w:val="28"/>
                 <w:szCs w:val="28"/>
               </w:rPr>
-              <w:t>È stata inizializzata un’istanza di Cliente “clienteCorrente” o di Amministratore “amministratoreCorrente”, in base alla corrispondenza trovata con i valori forniti.</w:t>
+              <w:t>È stata inizializzata un’istanza di Cliente “</w:t>
+            </w:r>
+            <w:proofErr w:type="spellStart"/>
+            <w:r>
+              <w:rPr>
+                <w:sz w:val="28"/>
+                <w:szCs w:val="28"/>
+              </w:rPr>
+              <w:t>clienteCorrente</w:t>
+            </w:r>
+            <w:proofErr w:type="spellEnd"/>
+            <w:r>
+              <w:rPr>
+                <w:sz w:val="28"/>
+                <w:szCs w:val="28"/>
+              </w:rPr>
+              <w:t>” o di Amministratore “</w:t>
+            </w:r>
+            <w:proofErr w:type="spellStart"/>
+            <w:r>
+              <w:rPr>
+                <w:sz w:val="28"/>
+                <w:szCs w:val="28"/>
+              </w:rPr>
+              <w:t>amministratoreCorrente</w:t>
+            </w:r>
+            <w:proofErr w:type="spellEnd"/>
+            <w:r>
+              <w:rPr>
+                <w:sz w:val="28"/>
+                <w:szCs w:val="28"/>
+              </w:rPr>
+              <w:t>”, in base alla corrispondenza trovata con i valori forniti.</w:t>
             </w:r>
           </w:p>
         </w:tc>
@@ -25994,7 +27959,7 @@
           <w:szCs w:val="28"/>
         </w:rPr>
       </w:pPr>
-      <w:bookmarkStart w:id="33" w:name="_Toc32678185"/>
+      <w:bookmarkStart w:id="34" w:name="_Toc32678185"/>
       <w:r>
         <w:rPr>
           <w:sz w:val="28"/>
@@ -26002,11 +27967,14 @@
         </w:rPr>
         <w:t>UC8</w:t>
       </w:r>
-      <w:bookmarkEnd w:id="33"/>
+      <w:bookmarkEnd w:id="34"/>
     </w:p>
     <w:p/>
     <w:p>
       <w:r>
+        <w:rPr>
+          <w:noProof/>
+        </w:rPr>
         <w:drawing>
           <wp:inline distT="0" distB="0" distL="0" distR="0" wp14:anchorId="362E0BA8" wp14:editId="5D2B490E">
             <wp:extent cx="4636956" cy="2438400"/>
@@ -26097,8 +28065,18 @@
                 <w:sz w:val="28"/>
                 <w:szCs w:val="28"/>
               </w:rPr>
-              <w:t>CO1: rimuoviComponente</w:t>
-            </w:r>
+              <w:t xml:space="preserve">CO1: </w:t>
+            </w:r>
+            <w:proofErr w:type="spellStart"/>
+            <w:r>
+              <w:rPr>
+                <w:b/>
+                <w:sz w:val="28"/>
+                <w:szCs w:val="28"/>
+              </w:rPr>
+              <w:t>rimuoviComponente</w:t>
+            </w:r>
+            <w:proofErr w:type="spellEnd"/>
           </w:p>
         </w:tc>
       </w:tr>
@@ -26137,12 +28115,30 @@
                 <w:szCs w:val="28"/>
               </w:rPr>
             </w:pPr>
-            <w:r>
-              <w:rPr>
-                <w:sz w:val="28"/>
-                <w:szCs w:val="28"/>
-              </w:rPr>
-              <w:t>rimuoviComponente()</w:t>
+            <w:proofErr w:type="spellStart"/>
+            <w:proofErr w:type="gramStart"/>
+            <w:r>
+              <w:rPr>
+                <w:sz w:val="28"/>
+                <w:szCs w:val="28"/>
+              </w:rPr>
+              <w:t>rimuoviComponente</w:t>
+            </w:r>
+            <w:proofErr w:type="spellEnd"/>
+            <w:r>
+              <w:rPr>
+                <w:sz w:val="28"/>
+                <w:szCs w:val="28"/>
+              </w:rPr>
+              <w:t>(</w:t>
+            </w:r>
+            <w:proofErr w:type="gramEnd"/>
+            <w:r>
+              <w:rPr>
+                <w:sz w:val="28"/>
+                <w:szCs w:val="28"/>
+              </w:rPr>
+              <w:t>)</w:t>
             </w:r>
           </w:p>
         </w:tc>
@@ -26238,7 +28234,23 @@
                 <w:sz w:val="28"/>
                 <w:szCs w:val="28"/>
               </w:rPr>
-              <w:t>È stata inizializzata un’istanza “amministratoreCorrente” di classe “Amministratore”, ovvero un amministratore deve essere stato autenticato</w:t>
+              <w:t>È stata inizializzata un’istanza “</w:t>
+            </w:r>
+            <w:proofErr w:type="spellStart"/>
+            <w:r>
+              <w:rPr>
+                <w:sz w:val="28"/>
+                <w:szCs w:val="28"/>
+              </w:rPr>
+              <w:t>amministratoreCorrente</w:t>
+            </w:r>
+            <w:proofErr w:type="spellEnd"/>
+            <w:r>
+              <w:rPr>
+                <w:sz w:val="28"/>
+                <w:szCs w:val="28"/>
+              </w:rPr>
+              <w:t>” di classe “Amministratore”, ovvero un amministratore deve essere stato autenticato</w:t>
             </w:r>
           </w:p>
         </w:tc>
@@ -26308,7 +28320,23 @@
                 <w:sz w:val="28"/>
                 <w:szCs w:val="28"/>
               </w:rPr>
-              <w:t>È stata aggiornato l’attributo “mappaComponenti” della classe Catalogo</w:t>
+              <w:t>È stata aggiornato l’attributo “</w:t>
+            </w:r>
+            <w:proofErr w:type="spellStart"/>
+            <w:r>
+              <w:rPr>
+                <w:sz w:val="28"/>
+                <w:szCs w:val="28"/>
+              </w:rPr>
+              <w:t>mappaComponenti</w:t>
+            </w:r>
+            <w:proofErr w:type="spellEnd"/>
+            <w:r>
+              <w:rPr>
+                <w:sz w:val="28"/>
+                <w:szCs w:val="28"/>
+              </w:rPr>
+              <w:t>” della classe Catalogo</w:t>
             </w:r>
           </w:p>
         </w:tc>
@@ -26369,8 +28397,18 @@
                 <w:sz w:val="28"/>
                 <w:szCs w:val="28"/>
               </w:rPr>
-              <w:t>CO1: rimuoviConfigurazioni</w:t>
-            </w:r>
+              <w:t xml:space="preserve">CO1: </w:t>
+            </w:r>
+            <w:proofErr w:type="spellStart"/>
+            <w:r>
+              <w:rPr>
+                <w:b/>
+                <w:sz w:val="28"/>
+                <w:szCs w:val="28"/>
+              </w:rPr>
+              <w:t>rimuoviConfigurazioni</w:t>
+            </w:r>
+            <w:proofErr w:type="spellEnd"/>
           </w:p>
         </w:tc>
       </w:tr>
@@ -26409,12 +28447,30 @@
                 <w:szCs w:val="28"/>
               </w:rPr>
             </w:pPr>
-            <w:r>
-              <w:rPr>
-                <w:sz w:val="28"/>
-                <w:szCs w:val="28"/>
-              </w:rPr>
-              <w:t>rimuoviConfigurazioni()</w:t>
+            <w:proofErr w:type="spellStart"/>
+            <w:proofErr w:type="gramStart"/>
+            <w:r>
+              <w:rPr>
+                <w:sz w:val="28"/>
+                <w:szCs w:val="28"/>
+              </w:rPr>
+              <w:t>rimuoviConfigurazioni</w:t>
+            </w:r>
+            <w:proofErr w:type="spellEnd"/>
+            <w:r>
+              <w:rPr>
+                <w:sz w:val="28"/>
+                <w:szCs w:val="28"/>
+              </w:rPr>
+              <w:t>(</w:t>
+            </w:r>
+            <w:proofErr w:type="gramEnd"/>
+            <w:r>
+              <w:rPr>
+                <w:sz w:val="28"/>
+                <w:szCs w:val="28"/>
+              </w:rPr>
+              <w:t>)</w:t>
             </w:r>
           </w:p>
         </w:tc>
@@ -26560,7 +28616,23 @@
                 <w:sz w:val="28"/>
                 <w:szCs w:val="28"/>
               </w:rPr>
-              <w:t>È stata eliminata un’istanza di Configurazione, il cui attributo “listaComponenti” conteneva una corrispondenza con l’istanza di Componente eliminata in precedenza</w:t>
+              <w:t>È stata eliminata un’istanza di Configurazione, il cui attributo “</w:t>
+            </w:r>
+            <w:proofErr w:type="spellStart"/>
+            <w:r>
+              <w:rPr>
+                <w:sz w:val="28"/>
+                <w:szCs w:val="28"/>
+              </w:rPr>
+              <w:t>listaComponenti</w:t>
+            </w:r>
+            <w:proofErr w:type="spellEnd"/>
+            <w:r>
+              <w:rPr>
+                <w:sz w:val="28"/>
+                <w:szCs w:val="28"/>
+              </w:rPr>
+              <w:t>” conteneva una corrispondenza con l’istanza di Componente eliminata in precedenza</w:t>
             </w:r>
           </w:p>
           <w:p>
@@ -26580,7 +28652,23 @@
                 <w:sz w:val="28"/>
                 <w:szCs w:val="28"/>
               </w:rPr>
-              <w:t>È stata eliminata un’istanza di Bundle, il cui attributo “listaComponenti” conteneva una corrispondenza con l’istanza di Componente eliminata in precedenza</w:t>
+              <w:t>È stata eliminata un’istanza di Bundle, il cui attributo “</w:t>
+            </w:r>
+            <w:proofErr w:type="spellStart"/>
+            <w:r>
+              <w:rPr>
+                <w:sz w:val="28"/>
+                <w:szCs w:val="28"/>
+              </w:rPr>
+              <w:t>listaComponenti</w:t>
+            </w:r>
+            <w:proofErr w:type="spellEnd"/>
+            <w:r>
+              <w:rPr>
+                <w:sz w:val="28"/>
+                <w:szCs w:val="28"/>
+              </w:rPr>
+              <w:t>” conteneva una corrispondenza con l’istanza di Componente eliminata in precedenza</w:t>
             </w:r>
           </w:p>
           <w:p>
@@ -26600,7 +28688,23 @@
                 <w:sz w:val="28"/>
                 <w:szCs w:val="28"/>
               </w:rPr>
-              <w:t>È stata aggiornato l’attributo “mappaComponenti” della classe Catalogo</w:t>
+              <w:t>È stata aggiornato l’attributo “</w:t>
+            </w:r>
+            <w:proofErr w:type="spellStart"/>
+            <w:r>
+              <w:rPr>
+                <w:sz w:val="28"/>
+                <w:szCs w:val="28"/>
+              </w:rPr>
+              <w:t>mappaComponenti</w:t>
+            </w:r>
+            <w:proofErr w:type="spellEnd"/>
+            <w:r>
+              <w:rPr>
+                <w:sz w:val="28"/>
+                <w:szCs w:val="28"/>
+              </w:rPr>
+              <w:t>” della classe Catalogo</w:t>
             </w:r>
           </w:p>
         </w:tc>
@@ -26617,7 +28721,7 @@
           <w:szCs w:val="28"/>
         </w:rPr>
       </w:pPr>
-      <w:bookmarkStart w:id="34" w:name="_Toc32678186"/>
+      <w:bookmarkStart w:id="35" w:name="_Toc32678186"/>
       <w:r>
         <w:rPr>
           <w:sz w:val="28"/>
@@ -26625,11 +28729,14 @@
         </w:rPr>
         <w:t>UC9</w:t>
       </w:r>
-      <w:bookmarkEnd w:id="34"/>
+      <w:bookmarkEnd w:id="35"/>
     </w:p>
     <w:p/>
     <w:p>
       <w:r>
+        <w:rPr>
+          <w:noProof/>
+        </w:rPr>
         <w:drawing>
           <wp:inline distT="0" distB="0" distL="0" distR="0" wp14:anchorId="3C0CAC96" wp14:editId="442BE4B4">
             <wp:extent cx="3840480" cy="2924746"/>
@@ -26719,8 +28826,18 @@
                 <w:sz w:val="28"/>
                 <w:szCs w:val="28"/>
               </w:rPr>
-              <w:t>CO1: selezionaComponente</w:t>
-            </w:r>
+              <w:t xml:space="preserve">CO1: </w:t>
+            </w:r>
+            <w:proofErr w:type="spellStart"/>
+            <w:r>
+              <w:rPr>
+                <w:b/>
+                <w:sz w:val="28"/>
+                <w:szCs w:val="28"/>
+              </w:rPr>
+              <w:t>selezionaComponente</w:t>
+            </w:r>
+            <w:proofErr w:type="spellEnd"/>
           </w:p>
         </w:tc>
       </w:tr>
@@ -26759,12 +28876,30 @@
                 <w:szCs w:val="28"/>
               </w:rPr>
             </w:pPr>
-            <w:r>
-              <w:rPr>
-                <w:sz w:val="28"/>
-                <w:szCs w:val="28"/>
-              </w:rPr>
-              <w:t>selezionaComponente()</w:t>
+            <w:proofErr w:type="spellStart"/>
+            <w:proofErr w:type="gramStart"/>
+            <w:r>
+              <w:rPr>
+                <w:sz w:val="28"/>
+                <w:szCs w:val="28"/>
+              </w:rPr>
+              <w:t>selezionaComponente</w:t>
+            </w:r>
+            <w:proofErr w:type="spellEnd"/>
+            <w:r>
+              <w:rPr>
+                <w:sz w:val="28"/>
+                <w:szCs w:val="28"/>
+              </w:rPr>
+              <w:t>(</w:t>
+            </w:r>
+            <w:proofErr w:type="gramEnd"/>
+            <w:r>
+              <w:rPr>
+                <w:sz w:val="28"/>
+                <w:szCs w:val="28"/>
+              </w:rPr>
+              <w:t>)</w:t>
             </w:r>
           </w:p>
         </w:tc>
@@ -26861,7 +28996,23 @@
                 <w:sz w:val="28"/>
                 <w:szCs w:val="28"/>
               </w:rPr>
-              <w:t>È stata inizializzata un’istanza “amministratoreCorrente” di classe “Amministratore”, ovvero un amministratore deve essere stato autenticato</w:t>
+              <w:t>È stata inizializzata un’istanza “</w:t>
+            </w:r>
+            <w:proofErr w:type="spellStart"/>
+            <w:r>
+              <w:rPr>
+                <w:sz w:val="28"/>
+                <w:szCs w:val="28"/>
+              </w:rPr>
+              <w:t>amministratoreCorrente</w:t>
+            </w:r>
+            <w:proofErr w:type="spellEnd"/>
+            <w:r>
+              <w:rPr>
+                <w:sz w:val="28"/>
+                <w:szCs w:val="28"/>
+              </w:rPr>
+              <w:t>” di classe “Amministratore”, ovvero un amministratore deve essere stato autenticato</w:t>
             </w:r>
           </w:p>
         </w:tc>
@@ -26911,7 +29062,23 @@
                 <w:sz w:val="28"/>
                 <w:szCs w:val="28"/>
               </w:rPr>
-              <w:t>È stata recuperata un’istanza di Componente “comp” in base alla corrispondenza con l’identificativo fornito</w:t>
+              <w:t>È stata recuperata un’istanza di Componente “</w:t>
+            </w:r>
+            <w:proofErr w:type="spellStart"/>
+            <w:r>
+              <w:rPr>
+                <w:sz w:val="28"/>
+                <w:szCs w:val="28"/>
+              </w:rPr>
+              <w:t>comp</w:t>
+            </w:r>
+            <w:proofErr w:type="spellEnd"/>
+            <w:r>
+              <w:rPr>
+                <w:sz w:val="28"/>
+                <w:szCs w:val="28"/>
+              </w:rPr>
+              <w:t>” in base alla corrispondenza con l’identificativo fornito</w:t>
             </w:r>
           </w:p>
         </w:tc>
@@ -26971,8 +29138,18 @@
                 <w:sz w:val="28"/>
                 <w:szCs w:val="28"/>
               </w:rPr>
-              <w:t>CO2: setPromozione</w:t>
-            </w:r>
+              <w:t xml:space="preserve">CO2: </w:t>
+            </w:r>
+            <w:proofErr w:type="spellStart"/>
+            <w:r>
+              <w:rPr>
+                <w:b/>
+                <w:sz w:val="28"/>
+                <w:szCs w:val="28"/>
+              </w:rPr>
+              <w:t>setPromozione</w:t>
+            </w:r>
+            <w:proofErr w:type="spellEnd"/>
           </w:p>
         </w:tc>
       </w:tr>
@@ -27011,12 +29188,30 @@
                 <w:szCs w:val="28"/>
               </w:rPr>
             </w:pPr>
-            <w:r>
-              <w:rPr>
-                <w:sz w:val="28"/>
-                <w:szCs w:val="28"/>
-              </w:rPr>
-              <w:t>setPromozione()</w:t>
+            <w:proofErr w:type="spellStart"/>
+            <w:proofErr w:type="gramStart"/>
+            <w:r>
+              <w:rPr>
+                <w:sz w:val="28"/>
+                <w:szCs w:val="28"/>
+              </w:rPr>
+              <w:t>setPromozione</w:t>
+            </w:r>
+            <w:proofErr w:type="spellEnd"/>
+            <w:r>
+              <w:rPr>
+                <w:sz w:val="28"/>
+                <w:szCs w:val="28"/>
+              </w:rPr>
+              <w:t>(</w:t>
+            </w:r>
+            <w:proofErr w:type="gramEnd"/>
+            <w:r>
+              <w:rPr>
+                <w:sz w:val="28"/>
+                <w:szCs w:val="28"/>
+              </w:rPr>
+              <w:t>)</w:t>
             </w:r>
           </w:p>
         </w:tc>
@@ -27112,7 +29307,23 @@
                 <w:sz w:val="28"/>
                 <w:szCs w:val="28"/>
               </w:rPr>
-              <w:t>È stata recuperata un’istanza “comp” di Componente</w:t>
+              <w:t>È stata recuperata un’istanza “</w:t>
+            </w:r>
+            <w:proofErr w:type="spellStart"/>
+            <w:r>
+              <w:rPr>
+                <w:sz w:val="28"/>
+                <w:szCs w:val="28"/>
+              </w:rPr>
+              <w:t>comp</w:t>
+            </w:r>
+            <w:proofErr w:type="spellEnd"/>
+            <w:r>
+              <w:rPr>
+                <w:sz w:val="28"/>
+                <w:szCs w:val="28"/>
+              </w:rPr>
+              <w:t>” di Componente</w:t>
             </w:r>
           </w:p>
         </w:tc>
@@ -27162,7 +29373,23 @@
                 <w:sz w:val="28"/>
                 <w:szCs w:val="28"/>
               </w:rPr>
-              <w:t>È stato aggiornato l’attributo “promozione” di “comp” in base ai dati forniti dall’amministratore</w:t>
+              <w:t>È stato aggiornato l’attributo “promozione” di “</w:t>
+            </w:r>
+            <w:proofErr w:type="spellStart"/>
+            <w:r>
+              <w:rPr>
+                <w:sz w:val="28"/>
+                <w:szCs w:val="28"/>
+              </w:rPr>
+              <w:t>comp</w:t>
+            </w:r>
+            <w:proofErr w:type="spellEnd"/>
+            <w:r>
+              <w:rPr>
+                <w:sz w:val="28"/>
+                <w:szCs w:val="28"/>
+              </w:rPr>
+              <w:t>” in base ai dati forniti dall’amministratore</w:t>
             </w:r>
           </w:p>
         </w:tc>
@@ -27179,7 +29406,7 @@
           <w:szCs w:val="28"/>
         </w:rPr>
       </w:pPr>
-      <w:bookmarkStart w:id="35" w:name="_Toc32678187"/>
+      <w:bookmarkStart w:id="36" w:name="_Toc32678187"/>
       <w:r>
         <w:rPr>
           <w:sz w:val="28"/>
@@ -27187,11 +29414,14 @@
         </w:rPr>
         <w:t>UC10</w:t>
       </w:r>
-      <w:bookmarkEnd w:id="35"/>
+      <w:bookmarkEnd w:id="36"/>
     </w:p>
     <w:p/>
     <w:p>
       <w:r>
+        <w:rPr>
+          <w:noProof/>
+        </w:rPr>
         <w:drawing>
           <wp:inline distT="0" distB="0" distL="0" distR="0" wp14:anchorId="649A4190" wp14:editId="0CD21E56">
             <wp:extent cx="3261643" cy="2354784"/>
@@ -27284,6 +29514,7 @@
               </w:rPr>
               <w:t xml:space="preserve">CO1: </w:t>
             </w:r>
+            <w:proofErr w:type="spellStart"/>
             <w:r>
               <w:rPr>
                 <w:b/>
@@ -27292,6 +29523,7 @@
               </w:rPr>
               <w:t>ottieniOrdineCliente</w:t>
             </w:r>
+            <w:proofErr w:type="spellEnd"/>
           </w:p>
         </w:tc>
       </w:tr>
@@ -27330,6 +29562,8 @@
                 <w:szCs w:val="28"/>
               </w:rPr>
             </w:pPr>
+            <w:proofErr w:type="spellStart"/>
+            <w:proofErr w:type="gramStart"/>
             <w:r>
               <w:rPr>
                 <w:sz w:val="28"/>
@@ -27337,12 +29571,21 @@
               </w:rPr>
               <w:t>ottieniOrdineCliente</w:t>
             </w:r>
-            <w:r>
-              <w:rPr>
-                <w:sz w:val="28"/>
-                <w:szCs w:val="28"/>
-              </w:rPr>
-              <w:t>()</w:t>
+            <w:proofErr w:type="spellEnd"/>
+            <w:r>
+              <w:rPr>
+                <w:sz w:val="28"/>
+                <w:szCs w:val="28"/>
+              </w:rPr>
+              <w:t>(</w:t>
+            </w:r>
+            <w:proofErr w:type="gramEnd"/>
+            <w:r>
+              <w:rPr>
+                <w:sz w:val="28"/>
+                <w:szCs w:val="28"/>
+              </w:rPr>
+              <w:t>)</w:t>
             </w:r>
           </w:p>
         </w:tc>
@@ -27438,7 +29681,23 @@
                 <w:sz w:val="28"/>
                 <w:szCs w:val="28"/>
               </w:rPr>
-              <w:t>È stata inizializzata un’istanza “clienteCorrente” di classe “Cliente”, ovvero un cliente deve essere stato autenticato</w:t>
+              <w:t>È stata inizializzata un’istanza “</w:t>
+            </w:r>
+            <w:proofErr w:type="spellStart"/>
+            <w:r>
+              <w:rPr>
+                <w:sz w:val="28"/>
+                <w:szCs w:val="28"/>
+              </w:rPr>
+              <w:t>clienteCorrente</w:t>
+            </w:r>
+            <w:proofErr w:type="spellEnd"/>
+            <w:r>
+              <w:rPr>
+                <w:sz w:val="28"/>
+                <w:szCs w:val="28"/>
+              </w:rPr>
+              <w:t>” di classe “Cliente”, ovvero un cliente deve essere stato autenticato</w:t>
             </w:r>
           </w:p>
         </w:tc>
@@ -27489,8 +29748,33 @@
                 <w:sz w:val="28"/>
                 <w:szCs w:val="28"/>
               </w:rPr>
-              <w:t>È stata inizializzata una lista di “Ordine” detta “listaOrdini” in base all’attributo id di clienteCorrente</w:t>
-            </w:r>
+              <w:t>È stata inizializzata una lista di “Ordine” detta “</w:t>
+            </w:r>
+            <w:proofErr w:type="spellStart"/>
+            <w:r>
+              <w:rPr>
+                <w:sz w:val="28"/>
+                <w:szCs w:val="28"/>
+              </w:rPr>
+              <w:t>listaOrdini</w:t>
+            </w:r>
+            <w:proofErr w:type="spellEnd"/>
+            <w:r>
+              <w:rPr>
+                <w:sz w:val="28"/>
+                <w:szCs w:val="28"/>
+              </w:rPr>
+              <w:t xml:space="preserve">” in base all’attributo id di </w:t>
+            </w:r>
+            <w:proofErr w:type="spellStart"/>
+            <w:r>
+              <w:rPr>
+                <w:sz w:val="28"/>
+                <w:szCs w:val="28"/>
+              </w:rPr>
+              <w:t>clienteCorrente</w:t>
+            </w:r>
+            <w:proofErr w:type="spellEnd"/>
           </w:p>
         </w:tc>
       </w:tr>
@@ -27558,8 +29842,18 @@
                 <w:sz w:val="28"/>
                 <w:szCs w:val="28"/>
               </w:rPr>
-              <w:t>CO2: aggiornaInformazioni</w:t>
-            </w:r>
+              <w:t xml:space="preserve">CO2: </w:t>
+            </w:r>
+            <w:proofErr w:type="spellStart"/>
+            <w:r>
+              <w:rPr>
+                <w:b/>
+                <w:sz w:val="28"/>
+                <w:szCs w:val="28"/>
+              </w:rPr>
+              <w:t>aggiornaInformazioni</w:t>
+            </w:r>
+            <w:proofErr w:type="spellEnd"/>
           </w:p>
         </w:tc>
       </w:tr>
@@ -27598,12 +29892,30 @@
                 <w:szCs w:val="28"/>
               </w:rPr>
             </w:pPr>
-            <w:r>
-              <w:rPr>
-                <w:sz w:val="28"/>
-                <w:szCs w:val="28"/>
-              </w:rPr>
-              <w:t>aggiornaInformazioni()</w:t>
+            <w:proofErr w:type="spellStart"/>
+            <w:proofErr w:type="gramStart"/>
+            <w:r>
+              <w:rPr>
+                <w:sz w:val="28"/>
+                <w:szCs w:val="28"/>
+              </w:rPr>
+              <w:t>aggiornaInformazioni</w:t>
+            </w:r>
+            <w:proofErr w:type="spellEnd"/>
+            <w:r>
+              <w:rPr>
+                <w:sz w:val="28"/>
+                <w:szCs w:val="28"/>
+              </w:rPr>
+              <w:t>(</w:t>
+            </w:r>
+            <w:proofErr w:type="gramEnd"/>
+            <w:r>
+              <w:rPr>
+                <w:sz w:val="28"/>
+                <w:szCs w:val="28"/>
+              </w:rPr>
+              <w:t>)</w:t>
             </w:r>
           </w:p>
         </w:tc>
@@ -27699,7 +30011,23 @@
                 <w:sz w:val="28"/>
                 <w:szCs w:val="28"/>
               </w:rPr>
-              <w:t>È stata inizializzata una lista di “Ordine” detta “listaOrdini”</w:t>
+              <w:t>È stata inizializzata una lista di “Ordine” detta “</w:t>
+            </w:r>
+            <w:proofErr w:type="spellStart"/>
+            <w:r>
+              <w:rPr>
+                <w:sz w:val="28"/>
+                <w:szCs w:val="28"/>
+              </w:rPr>
+              <w:t>listaOrdini</w:t>
+            </w:r>
+            <w:proofErr w:type="spellEnd"/>
+            <w:r>
+              <w:rPr>
+                <w:sz w:val="28"/>
+                <w:szCs w:val="28"/>
+              </w:rPr>
+              <w:t>”</w:t>
             </w:r>
           </w:p>
         </w:tc>
@@ -27749,7 +30077,23 @@
                 <w:sz w:val="28"/>
                 <w:szCs w:val="28"/>
               </w:rPr>
-              <w:t>Gli attributi di un’istanza di ordine (individuata in base ai dati forniti dal cliente) sono stati modificati sulla base dei dati forniti, mediante l’associazione “Memorizza” presente tra le classi “SistemaPCReady” e “Ordine”</w:t>
+              <w:t>Gli attributi di un’istanza di ordine (individuata in base ai dati forniti dal cliente) sono stati modificati sulla base dei dati forniti, mediante l’associazione “Memorizza” presente tra le classi “</w:t>
+            </w:r>
+            <w:proofErr w:type="spellStart"/>
+            <w:r>
+              <w:rPr>
+                <w:sz w:val="28"/>
+                <w:szCs w:val="28"/>
+              </w:rPr>
+              <w:t>SistemaPCReady</w:t>
+            </w:r>
+            <w:proofErr w:type="spellEnd"/>
+            <w:r>
+              <w:rPr>
+                <w:sz w:val="28"/>
+                <w:szCs w:val="28"/>
+              </w:rPr>
+              <w:t>” e “Ordine”</w:t>
             </w:r>
           </w:p>
         </w:tc>
@@ -27911,6 +30255,9 @@
     <w:p/>
     <w:p>
       <w:r>
+        <w:rPr>
+          <w:noProof/>
+        </w:rPr>
         <w:drawing>
           <wp:inline distT="0" distB="0" distL="0" distR="0" wp14:anchorId="305DA7E9" wp14:editId="375FED6E">
             <wp:extent cx="6120130" cy="2753360"/>
@@ -27960,7 +30307,23 @@
           <w:sz w:val="28"/>
           <w:szCs w:val="28"/>
         </w:rPr>
-        <w:t>Si invita a visionare il file Astah in allegato alla documentazione per meglio apprezzare i dettagli di tale diagramma.</w:t>
+        <w:t xml:space="preserve">Si invita a visionare il file </w:t>
+      </w:r>
+      <w:proofErr w:type="spellStart"/>
+      <w:r>
+        <w:rPr>
+          <w:sz w:val="28"/>
+          <w:szCs w:val="28"/>
+        </w:rPr>
+        <w:t>Astah</w:t>
+      </w:r>
+      <w:proofErr w:type="spellEnd"/>
+      <w:r>
+        <w:rPr>
+          <w:sz w:val="28"/>
+          <w:szCs w:val="28"/>
+        </w:rPr>
+        <w:t xml:space="preserve"> in allegato alla documentazione per meglio apprezzare i dettagli di tale diagramma.</w:t>
       </w:r>
     </w:p>
     <w:p/>
@@ -27999,10 +30362,24 @@
           <w:sz w:val="28"/>
           <w:szCs w:val="28"/>
         </w:rPr>
-        <w:t xml:space="preserve"> ciascun diagramma di sequenza di sistema verrá accompagnato da una breve descrizione</w:t>
+        <w:t xml:space="preserve"> ciascun diagramma di sequenza di sistema </w:t>
       </w:r>
-      <w:bookmarkStart w:id="36" w:name="_GoBack"/>
-      <w:bookmarkEnd w:id="36"/>
+      <w:proofErr w:type="spellStart"/>
+      <w:r>
+        <w:rPr>
+          <w:sz w:val="28"/>
+          <w:szCs w:val="28"/>
+        </w:rPr>
+        <w:t>verrá</w:t>
+      </w:r>
+      <w:proofErr w:type="spellEnd"/>
+      <w:r>
+        <w:rPr>
+          <w:sz w:val="28"/>
+          <w:szCs w:val="28"/>
+        </w:rPr>
+        <w:t xml:space="preserve"> accompagnato da una breve descrizione</w:t>
+      </w:r>
     </w:p>
     <w:sectPr>
       <w:headerReference w:type="default" r:id="rId20"/>
@@ -33353,7 +35730,7 @@
 </file>
 
 <file path=customXml/itemProps1.xml><?xml version="1.0" encoding="utf-8"?>
-<ds:datastoreItem xmlns:ds="http://schemas.openxmlformats.org/officeDocument/2006/customXml" ds:itemID="{73A89154-F425-4E12-8174-BD8D720B3B47}">
+<ds:datastoreItem xmlns:ds="http://schemas.openxmlformats.org/officeDocument/2006/customXml" ds:itemID="{33341A5C-7ADB-4F4C-B5DE-643D824CB56E}">
   <ds:schemaRefs>
     <ds:schemaRef ds:uri="http://schemas.openxmlformats.org/officeDocument/2006/bibliography"/>
   </ds:schemaRefs>

</xml_diff>

<commit_message>
Fix ai commenti; double-check al Documento Finale
</commit_message>
<xml_diff>
--- a/Documentazione finale/DocumentoFinale.docx
+++ b/Documentazione finale/DocumentoFinale.docx
@@ -17050,6 +17050,7 @@
       </w:pPr>
       <w:r>
         <w:rPr>
+          <w:noProof/>
           <w:sz w:val="28"/>
           <w:szCs w:val="28"/>
         </w:rPr>
@@ -17400,7 +17401,23 @@
           <w:sz w:val="28"/>
           <w:szCs w:val="28"/>
         </w:rPr>
-        <w:t xml:space="preserve"> factor del case non </w:t>
+        <w:t xml:space="preserve"> </w:t>
+      </w:r>
+      <w:proofErr w:type="spellStart"/>
+      <w:r>
+        <w:rPr>
+          <w:sz w:val="28"/>
+          <w:szCs w:val="28"/>
+        </w:rPr>
+        <w:t>factor</w:t>
+      </w:r>
+      <w:proofErr w:type="spellEnd"/>
+      <w:r>
+        <w:rPr>
+          <w:sz w:val="28"/>
+          <w:szCs w:val="28"/>
+        </w:rPr>
+        <w:t xml:space="preserve"> del case non </w:t>
       </w:r>
       <w:r>
         <w:rPr>
@@ -17552,7 +17569,23 @@
           <w:sz w:val="28"/>
           <w:szCs w:val="28"/>
         </w:rPr>
-        <w:t xml:space="preserve"> factor del PSU.</w:t>
+        <w:t xml:space="preserve"> </w:t>
+      </w:r>
+      <w:proofErr w:type="spellStart"/>
+      <w:r>
+        <w:rPr>
+          <w:sz w:val="28"/>
+          <w:szCs w:val="28"/>
+        </w:rPr>
+        <w:t>factor</w:t>
+      </w:r>
+      <w:proofErr w:type="spellEnd"/>
+      <w:r>
+        <w:rPr>
+          <w:sz w:val="28"/>
+          <w:szCs w:val="28"/>
+        </w:rPr>
+        <w:t xml:space="preserve"> del PSU.</w:t>
       </w:r>
     </w:p>
     <w:p>
@@ -32908,17 +32941,15 @@
           <w:sz w:val="28"/>
           <w:szCs w:val="28"/>
         </w:rPr>
-        <w:t xml:space="preserve">Il componente creato </w:t>
-      </w:r>
-      <w:proofErr w:type="spellStart"/>
-      <w:r>
-        <w:rPr>
-          <w:sz w:val="28"/>
-          <w:szCs w:val="28"/>
-        </w:rPr>
-        <w:t>verrá</w:t>
-      </w:r>
-      <w:proofErr w:type="spellEnd"/>
+        <w:t>Il componente creato verr</w:t>
+      </w:r>
+      <w:r>
+        <w:rPr>
+          <w:sz w:val="28"/>
+          <w:szCs w:val="28"/>
+        </w:rPr>
+        <w:t>à</w:t>
+      </w:r>
       <w:r>
         <w:rPr>
           <w:sz w:val="28"/>
@@ -34095,9 +34126,8 @@
           <w:sz w:val="28"/>
           <w:szCs w:val="28"/>
         </w:rPr>
-        <w:t>selezionaModialitáDiPagamento</w:t>
-      </w:r>
-      <w:proofErr w:type="spellEnd"/>
+        <w:t>selezionaModalit</w:t>
+      </w:r>
       <w:r>
         <w:rPr>
           <w:b/>
@@ -34105,6 +34135,25 @@
           <w:sz w:val="28"/>
           <w:szCs w:val="28"/>
         </w:rPr>
+        <w:t>à</w:t>
+      </w:r>
+      <w:r>
+        <w:rPr>
+          <w:b/>
+          <w:bCs/>
+          <w:sz w:val="28"/>
+          <w:szCs w:val="28"/>
+        </w:rPr>
+        <w:t>DiPagamento</w:t>
+      </w:r>
+      <w:proofErr w:type="spellEnd"/>
+      <w:r>
+        <w:rPr>
+          <w:b/>
+          <w:bCs/>
+          <w:sz w:val="28"/>
+          <w:szCs w:val="28"/>
+        </w:rPr>
         <w:t xml:space="preserve">: </w:t>
       </w:r>
       <w:r>
@@ -34122,7 +34171,6 @@
         <w:rPr>
           <w:sz w:val="28"/>
           <w:szCs w:val="28"/>
-          <w:lang w:val="en-GB"/>
         </w:rPr>
       </w:pPr>
     </w:p>
@@ -35224,8 +35272,6 @@
           <w:szCs w:val="28"/>
         </w:rPr>
       </w:pPr>
-      <w:bookmarkStart w:id="49" w:name="_GoBack"/>
-      <w:bookmarkEnd w:id="49"/>
     </w:p>
     <w:p>
       <w:pPr>
@@ -35359,7 +35405,7 @@
           <w:bCs/>
         </w:rPr>
       </w:pPr>
-      <w:bookmarkStart w:id="50" w:name="_Toc32937244"/>
+      <w:bookmarkStart w:id="49" w:name="_Toc32937244"/>
       <w:r>
         <w:rPr>
           <w:b/>
@@ -35367,7 +35413,7 @@
         </w:rPr>
         <w:t>Logica della fase di testing</w:t>
       </w:r>
-      <w:bookmarkEnd w:id="50"/>
+      <w:bookmarkEnd w:id="49"/>
     </w:p>
     <w:p>
       <w:pPr>
@@ -35819,7 +35865,7 @@
           <w:szCs w:val="28"/>
         </w:rPr>
       </w:pPr>
-      <w:bookmarkStart w:id="51" w:name="_Toc32937245"/>
+      <w:bookmarkStart w:id="50" w:name="_Toc32937245"/>
       <w:r>
         <w:rPr>
           <w:sz w:val="28"/>
@@ -35834,6 +35880,323 @@
           <w:szCs w:val="28"/>
         </w:rPr>
         <w:t>AccessoTest</w:t>
+      </w:r>
+      <w:bookmarkEnd w:id="50"/>
+      <w:proofErr w:type="spellEnd"/>
+    </w:p>
+    <w:p>
+      <w:pPr>
+        <w:rPr>
+          <w:sz w:val="28"/>
+          <w:szCs w:val="28"/>
+        </w:rPr>
+      </w:pPr>
+      <w:r>
+        <w:rPr>
+          <w:sz w:val="28"/>
+          <w:szCs w:val="28"/>
+        </w:rPr>
+        <w:t xml:space="preserve">In tale file si </w:t>
+      </w:r>
+      <w:r>
+        <w:rPr>
+          <w:sz w:val="28"/>
+          <w:szCs w:val="28"/>
+        </w:rPr>
+        <w:t>è testato il funzionamento delle funzioni di login e registrazioni della classe “PC-Ready”.</w:t>
+      </w:r>
+    </w:p>
+    <w:p>
+      <w:r>
+        <w:rPr>
+          <w:sz w:val="28"/>
+          <w:szCs w:val="28"/>
+        </w:rPr>
+        <w:t>Prima di eseguire i test descritti in seguito, viene eseguita una funzione di setup che genera delle mappe di clienti ed amministratori contenenti degli utenti di prova necessari per il controllo dei test, inoltre viene anche recuperata l’unica istanza del sistema PC-Ready presente.</w:t>
+      </w:r>
+    </w:p>
+    <w:p>
+      <w:pPr>
+        <w:spacing w:line="276" w:lineRule="auto"/>
+        <w:rPr>
+          <w:sz w:val="28"/>
+          <w:szCs w:val="28"/>
+        </w:rPr>
+      </w:pPr>
+      <w:r>
+        <w:rPr>
+          <w:b/>
+          <w:bCs/>
+          <w:sz w:val="28"/>
+          <w:szCs w:val="28"/>
+        </w:rPr>
+        <w:t xml:space="preserve">Login Test: </w:t>
+      </w:r>
+      <w:r>
+        <w:rPr>
+          <w:sz w:val="28"/>
+          <w:szCs w:val="28"/>
+        </w:rPr>
+        <w:t xml:space="preserve">In questo test è stato visionato il corretto funzionamento della funzione </w:t>
+      </w:r>
+      <w:proofErr w:type="spellStart"/>
+      <w:proofErr w:type="gramStart"/>
+      <w:r>
+        <w:rPr>
+          <w:sz w:val="28"/>
+          <w:szCs w:val="28"/>
+        </w:rPr>
+        <w:t>effettuaLogin</w:t>
+      </w:r>
+      <w:proofErr w:type="spellEnd"/>
+      <w:r>
+        <w:rPr>
+          <w:sz w:val="28"/>
+          <w:szCs w:val="28"/>
+        </w:rPr>
+        <w:t>(</w:t>
+      </w:r>
+      <w:proofErr w:type="gramEnd"/>
+      <w:r>
+        <w:rPr>
+          <w:sz w:val="28"/>
+          <w:szCs w:val="28"/>
+        </w:rPr>
+        <w:t xml:space="preserve">) del sistema PC-Ready, la quale prende in ingresso l’email dell’utente, la password e soprattutto la tipologia con il quale l’utente specifica se sta effettuando l’accesso come cliente o come amministratore. Dopo aver specificato chi sta effettuando l’accesso, tramite uno switch-case, effettuerà una distinzione in due casi. Nel primo caso ad effettuare l’accesso è un amministratore, in questo caso quest’ultimo verrà ricercato all’interno della mappa degli amministratori memorizzata dal sistema. Nel caso dell’utente fa la stessa operazione, ma la ricerca avverrà nella mappa dei clienti memorizzata. Per effettuare il testing in esame, le mappe clienti ed amministratori sono state generate in maniera provvisoria, e passate al sistema, il quale tramite la funzione </w:t>
+      </w:r>
+      <w:proofErr w:type="spellStart"/>
+      <w:r>
+        <w:rPr>
+          <w:sz w:val="28"/>
+          <w:szCs w:val="28"/>
+        </w:rPr>
+        <w:t>effettuaLogin</w:t>
+      </w:r>
+      <w:proofErr w:type="spellEnd"/>
+      <w:r>
+        <w:rPr>
+          <w:sz w:val="28"/>
+          <w:szCs w:val="28"/>
+        </w:rPr>
+        <w:t xml:space="preserve">(), precedentemente indicata, ha controllato la presenza di un utente, anch’esso generato per effettuare </w:t>
+      </w:r>
+      <w:r>
+        <w:rPr>
+          <w:sz w:val="28"/>
+          <w:szCs w:val="28"/>
+        </w:rPr>
+        <w:lastRenderedPageBreak/>
+        <w:t xml:space="preserve">il test, all’interno della mappa. Il controllo del funzionamento della funzione è stato effettuato con il comando, fornito da JUNIT5, </w:t>
+      </w:r>
+      <w:proofErr w:type="spellStart"/>
+      <w:r>
+        <w:rPr>
+          <w:sz w:val="28"/>
+          <w:szCs w:val="28"/>
+        </w:rPr>
+        <w:t>assertNotEquals</w:t>
+      </w:r>
+      <w:proofErr w:type="spellEnd"/>
+      <w:r>
+        <w:rPr>
+          <w:sz w:val="28"/>
+          <w:szCs w:val="28"/>
+        </w:rPr>
+        <w:t xml:space="preserve">(), con il quale sono stati paragonati il messaggio restituito dalla funzione </w:t>
+      </w:r>
+      <w:proofErr w:type="spellStart"/>
+      <w:r>
+        <w:rPr>
+          <w:sz w:val="28"/>
+          <w:szCs w:val="28"/>
+        </w:rPr>
+        <w:t>effettuaLogin</w:t>
+      </w:r>
+      <w:proofErr w:type="spellEnd"/>
+      <w:r>
+        <w:rPr>
+          <w:sz w:val="28"/>
+          <w:szCs w:val="28"/>
+        </w:rPr>
+        <w:t>() e il messaggio di default che la stessa funzione restituisce nel caso in cui il login vada a termine con esito negativo.</w:t>
+      </w:r>
+    </w:p>
+    <w:p>
+      <w:pPr>
+        <w:spacing w:line="276" w:lineRule="auto"/>
+        <w:rPr>
+          <w:sz w:val="28"/>
+          <w:szCs w:val="28"/>
+        </w:rPr>
+      </w:pPr>
+    </w:p>
+    <w:p>
+      <w:pPr>
+        <w:spacing w:line="276" w:lineRule="auto"/>
+        <w:rPr>
+          <w:sz w:val="28"/>
+          <w:szCs w:val="28"/>
+        </w:rPr>
+      </w:pPr>
+      <w:r>
+        <w:rPr>
+          <w:b/>
+          <w:bCs/>
+          <w:sz w:val="28"/>
+          <w:szCs w:val="28"/>
+        </w:rPr>
+        <w:t xml:space="preserve">Registrazione Test: </w:t>
+      </w:r>
+      <w:r>
+        <w:rPr>
+          <w:sz w:val="28"/>
+          <w:szCs w:val="28"/>
+        </w:rPr>
+        <w:t xml:space="preserve">In questo test è stato visionato il corretto funzionamento della funzione </w:t>
+      </w:r>
+      <w:proofErr w:type="spellStart"/>
+      <w:proofErr w:type="gramStart"/>
+      <w:r>
+        <w:rPr>
+          <w:sz w:val="28"/>
+          <w:szCs w:val="28"/>
+        </w:rPr>
+        <w:t>richiediRegistrazione</w:t>
+      </w:r>
+      <w:proofErr w:type="spellEnd"/>
+      <w:r>
+        <w:rPr>
+          <w:sz w:val="28"/>
+          <w:szCs w:val="28"/>
+        </w:rPr>
+        <w:t>(</w:t>
+      </w:r>
+      <w:proofErr w:type="gramEnd"/>
+      <w:r>
+        <w:rPr>
+          <w:sz w:val="28"/>
+          <w:szCs w:val="28"/>
+        </w:rPr>
+        <w:t xml:space="preserve">) del sistema PC-Ready, la quale prende in ingresso nome, cognome e l’email dell’utente oltre che alla sua password e al </w:t>
+      </w:r>
+      <w:proofErr w:type="spellStart"/>
+      <w:r>
+        <w:rPr>
+          <w:sz w:val="28"/>
+          <w:szCs w:val="28"/>
+        </w:rPr>
+        <w:t>conferma_Password</w:t>
+      </w:r>
+      <w:proofErr w:type="spellEnd"/>
+      <w:r>
+        <w:rPr>
+          <w:sz w:val="28"/>
+          <w:szCs w:val="28"/>
+        </w:rPr>
+        <w:t xml:space="preserve"> necessario per assicurarsene il corretto inserimento. Dopo aver specificato tali informazioni, la funzione genererà un nuovo cliente con questi attributi e lo inserirà all’interno della mappa dei clienti memorizzata dal sistema. Per effettuare il testing in esame viene per prima cosa generato un nuovo cliente ed inserito nella mappa dei clienti tramite la funzione specificata in precedenza, e si controlla che l’inserimento è andato a buon fine attraverso il comando, fornito da JUNIT5, </w:t>
+      </w:r>
+      <w:proofErr w:type="spellStart"/>
+      <w:r>
+        <w:rPr>
+          <w:sz w:val="28"/>
+          <w:szCs w:val="28"/>
+        </w:rPr>
+        <w:t>assertNotNull</w:t>
+      </w:r>
+      <w:proofErr w:type="spellEnd"/>
+      <w:r>
+        <w:rPr>
+          <w:sz w:val="28"/>
+          <w:szCs w:val="28"/>
+        </w:rPr>
+        <w:t xml:space="preserve">(), con il quale controlliamo che, all’interno della mappa è presente l’utente appena inserito. Poiché la funzione </w:t>
+      </w:r>
+      <w:proofErr w:type="spellStart"/>
+      <w:proofErr w:type="gramStart"/>
+      <w:r>
+        <w:rPr>
+          <w:sz w:val="28"/>
+          <w:szCs w:val="28"/>
+        </w:rPr>
+        <w:t>richiediRegistrazione</w:t>
+      </w:r>
+      <w:proofErr w:type="spellEnd"/>
+      <w:r>
+        <w:rPr>
+          <w:sz w:val="28"/>
+          <w:szCs w:val="28"/>
+        </w:rPr>
+        <w:t>(</w:t>
+      </w:r>
+      <w:proofErr w:type="gramEnd"/>
+      <w:r>
+        <w:rPr>
+          <w:sz w:val="28"/>
+          <w:szCs w:val="28"/>
+        </w:rPr>
+        <w:t xml:space="preserve">) impedisce l’inserimento di un nuovo utente con un email già presente nella mappa, viene effettuato un controllo tramite il comando, fornito da JUNIT5, </w:t>
+      </w:r>
+      <w:proofErr w:type="spellStart"/>
+      <w:r>
+        <w:rPr>
+          <w:sz w:val="28"/>
+          <w:szCs w:val="28"/>
+        </w:rPr>
+        <w:t>assertEquals</w:t>
+      </w:r>
+      <w:proofErr w:type="spellEnd"/>
+      <w:r>
+        <w:rPr>
+          <w:sz w:val="28"/>
+          <w:szCs w:val="28"/>
+        </w:rPr>
+        <w:t>(), con il quale controlliamo che in risposta alla nuova richiesta di inserimento è stato restituito il messaggio di errore di default.</w:t>
+      </w:r>
+    </w:p>
+    <w:p>
+      <w:pPr>
+        <w:spacing w:line="276" w:lineRule="auto"/>
+        <w:rPr>
+          <w:sz w:val="28"/>
+          <w:szCs w:val="28"/>
+        </w:rPr>
+      </w:pPr>
+    </w:p>
+    <w:p>
+      <w:pPr>
+        <w:spacing w:line="276" w:lineRule="auto"/>
+        <w:rPr>
+          <w:b/>
+          <w:bCs/>
+          <w:sz w:val="28"/>
+          <w:szCs w:val="28"/>
+        </w:rPr>
+      </w:pPr>
+    </w:p>
+    <w:p>
+      <w:pPr>
+        <w:pStyle w:val="Titolo2"/>
+        <w:spacing w:line="360" w:lineRule="auto"/>
+        <w:rPr>
+          <w:sz w:val="28"/>
+          <w:szCs w:val="28"/>
+        </w:rPr>
+      </w:pPr>
+      <w:bookmarkStart w:id="51" w:name="_Toc32937246"/>
+      <w:r>
+        <w:rPr>
+          <w:sz w:val="28"/>
+          <w:szCs w:val="28"/>
+        </w:rPr>
+        <w:t xml:space="preserve">File </w:t>
+      </w:r>
+      <w:proofErr w:type="spellStart"/>
+      <w:r>
+        <w:rPr>
+          <w:sz w:val="28"/>
+          <w:szCs w:val="28"/>
+        </w:rPr>
+        <w:t>AcquistoHandlerTest</w:t>
       </w:r>
       <w:bookmarkEnd w:id="51"/>
       <w:proofErr w:type="spellEnd"/>
@@ -35857,18 +36220,41 @@
           <w:sz w:val="28"/>
           <w:szCs w:val="28"/>
         </w:rPr>
-        <w:t>è testato il funzionamento delle funzioni di login e registrazioni della classe “PC-Ready”.</w:t>
-      </w:r>
-    </w:p>
-    <w:p>
-      <w:r>
-        <w:rPr>
-          <w:sz w:val="28"/>
-          <w:szCs w:val="28"/>
-        </w:rPr>
-        <w:t>Prima di eseguire i test descritti in seguito, viene eseguita una funzione di setup che genera delle mappe di clienti ed amministratori contenenti degli utenti di prova necessari per il controllo dei test, inoltre viene anche recuperata l’unica istanza del sistema PC-Ready presente.</w:t>
-      </w:r>
-    </w:p>
+        <w:t>è testato il funzionamento della classe “</w:t>
+      </w:r>
+      <w:proofErr w:type="spellStart"/>
+      <w:r>
+        <w:rPr>
+          <w:sz w:val="28"/>
+          <w:szCs w:val="28"/>
+        </w:rPr>
+        <w:t>AcquistoHandler</w:t>
+      </w:r>
+      <w:proofErr w:type="spellEnd"/>
+      <w:r>
+        <w:rPr>
+          <w:sz w:val="28"/>
+          <w:szCs w:val="28"/>
+        </w:rPr>
+        <w:t>”, la quale gestisce tutte le operazioni dei casi d’uso UC5, ovvero si occupa di tutte le operazioni di creazione di un nuovo carrello e di un ordine che permetterà poi di concludere l’acquisto di un componente o di una configurazione/bundle.</w:t>
+      </w:r>
+    </w:p>
+    <w:p>
+      <w:pPr>
+        <w:rPr>
+          <w:sz w:val="28"/>
+          <w:szCs w:val="28"/>
+        </w:rPr>
+      </w:pPr>
+      <w:r>
+        <w:rPr>
+          <w:sz w:val="28"/>
+          <w:szCs w:val="28"/>
+        </w:rPr>
+        <w:t>Prima di eseguire i test descritti in seguito, viene eseguita una funzione di setup che genera un cliente, generato appositamente per il test, necessario per potergli poi associare un carrello ed un ordine.</w:t>
+      </w:r>
+    </w:p>
+    <w:p/>
     <w:p>
       <w:pPr>
         <w:spacing w:line="276" w:lineRule="auto"/>
@@ -35884,7 +36270,8 @@
           <w:sz w:val="28"/>
           <w:szCs w:val="28"/>
         </w:rPr>
-        <w:t xml:space="preserve">Login Test: </w:t>
+        <w:lastRenderedPageBreak/>
+        <w:t xml:space="preserve">Aggiungi al carrello Test: </w:t>
       </w:r>
       <w:r>
         <w:rPr>
@@ -35899,7 +36286,7 @@
           <w:sz w:val="28"/>
           <w:szCs w:val="28"/>
         </w:rPr>
-        <w:t>effettuaLogin</w:t>
+        <w:t>aggiungiInCarrello</w:t>
       </w:r>
       <w:proofErr w:type="spellEnd"/>
       <w:r>
@@ -35907,23 +36294,7 @@
           <w:sz w:val="28"/>
           <w:szCs w:val="28"/>
         </w:rPr>
-        <w:t xml:space="preserve">() del sistema PC-Ready, la quale prende in ingresso </w:t>
-      </w:r>
-      <w:proofErr w:type="gramStart"/>
-      <w:r>
-        <w:rPr>
-          <w:sz w:val="28"/>
-          <w:szCs w:val="28"/>
-        </w:rPr>
-        <w:t>l’email</w:t>
-      </w:r>
-      <w:proofErr w:type="gramEnd"/>
-      <w:r>
-        <w:rPr>
-          <w:sz w:val="28"/>
-          <w:szCs w:val="28"/>
-        </w:rPr>
-        <w:t xml:space="preserve"> dell’utente, la password e soprattutto la tipologia con il quale l’utente specifica se sta effettuando l’accesso come cliente o come amministratore. Dopo aver specificato chi sta effettuando l’accesso, tramite uno switch-case, effettuerà una distinzione in due casi. Nel primo caso ad effettuare l’accesso è un amministratore, in questo caso quest’ultimo verrà ricercato all’interno della mappa degli amministratori memorizzata dal sistema. Nel caso dell’utente fa la stessa operazione, ma la ricerca avverrà nella mappa dei clienti memorizzata. Per effettuare il testing in esame, le mappe clienti ed amministratori sono state generate in maniera provvisoria, e passate al sistema, il quale tramite la funzione </w:t>
+        <w:t>() dell’</w:t>
       </w:r>
       <w:proofErr w:type="spellStart"/>
       <w:r>
@@ -35931,7 +36302,7 @@
           <w:sz w:val="28"/>
           <w:szCs w:val="28"/>
         </w:rPr>
-        <w:t>effettuaLogin</w:t>
+        <w:t>AcquistoHandler</w:t>
       </w:r>
       <w:proofErr w:type="spellEnd"/>
       <w:r>
@@ -35939,15 +36310,7 @@
           <w:sz w:val="28"/>
           <w:szCs w:val="28"/>
         </w:rPr>
-        <w:t xml:space="preserve">(), precedentemente indicata, ha controllato la presenza di un utente, anch’esso generato per effettuare </w:t>
-      </w:r>
-      <w:r>
-        <w:rPr>
-          <w:sz w:val="28"/>
-          <w:szCs w:val="28"/>
-        </w:rPr>
-        <w:lastRenderedPageBreak/>
-        <w:t xml:space="preserve">il test, all’interno della mappa. Il controllo del funzionamento della funzione è stato effettuato con il comando, fornito da JUNIT5, </w:t>
+        <w:t xml:space="preserve">, la quale ha il compito di inserire una nuova componente o configurazione all’interno del carrello di un utente. Tale funzione può avere due sviluppi diversi, distinte tramite uno switch-case. Nel primo caso, in cui viene inserita nel carrello una nuova configurazione, essa viene aggiunta insieme alle copie dei singoli componenti che la costituiscono, controllandone la disponibilità. Nel secondo caso, che si ha con l’aggiunta di una singola componente, il procedimento è lo stesso del primo sono che il controllo e l’aggiunta della copia viene fatta per un singolo componente. L’obiettivo del testing è proprio quello di controllare che tali funzioni di inserimento nel carrello e controllo del numero di copie funzionino correttamente. Tale controllo viene effettuato generando un nuovo carrello e inserendo in esso tre copie di uno stesso componente di cui però ne sono disponibili solo due nel catalogo.  Tramite il comando, fornito da JUNIT5, </w:t>
       </w:r>
       <w:proofErr w:type="spellStart"/>
       <w:r>
@@ -35955,7 +36318,7 @@
           <w:sz w:val="28"/>
           <w:szCs w:val="28"/>
         </w:rPr>
-        <w:t>assertNotEquals</w:t>
+        <w:t>assertTrue</w:t>
       </w:r>
       <w:proofErr w:type="spellEnd"/>
       <w:r>
@@ -35963,33 +36326,8 @@
           <w:sz w:val="28"/>
           <w:szCs w:val="28"/>
         </w:rPr>
-        <w:t xml:space="preserve">(), con il quale sono stati paragonati il messaggio restituito dalla funzione </w:t>
-      </w:r>
-      <w:proofErr w:type="spellStart"/>
-      <w:r>
-        <w:rPr>
-          <w:sz w:val="28"/>
-          <w:szCs w:val="28"/>
-        </w:rPr>
-        <w:t>effettuaLogin</w:t>
-      </w:r>
-      <w:proofErr w:type="spellEnd"/>
-      <w:r>
-        <w:rPr>
-          <w:sz w:val="28"/>
-          <w:szCs w:val="28"/>
-        </w:rPr>
-        <w:t>() e il messaggio di default che la stessa funzione restituisce nel caso in cui il login vada a termine con esito negativo.</w:t>
-      </w:r>
-    </w:p>
-    <w:p>
-      <w:pPr>
-        <w:spacing w:line="276" w:lineRule="auto"/>
-        <w:rPr>
-          <w:sz w:val="28"/>
-          <w:szCs w:val="28"/>
-        </w:rPr>
-      </w:pPr>
+        <w:t>(), viene controllato proprio che il numero di componenti inserite nel carrello è di due controllando quindi che sia l’inserimento che il controllo sul numero delle copie sia andato a buon fine.</w:t>
+      </w:r>
     </w:p>
     <w:p>
       <w:pPr>
@@ -36006,14 +36344,14 @@
           <w:sz w:val="28"/>
           <w:szCs w:val="28"/>
         </w:rPr>
-        <w:t xml:space="preserve">Registrazione Test: </w:t>
-      </w:r>
-      <w:r>
-        <w:rPr>
-          <w:sz w:val="28"/>
-          <w:szCs w:val="28"/>
-        </w:rPr>
-        <w:t xml:space="preserve">In questo test è stato visionato il corretto funzionamento della funzione </w:t>
+        <w:t xml:space="preserve">Aggiungi configurazione Test: </w:t>
+      </w:r>
+      <w:r>
+        <w:rPr>
+          <w:sz w:val="28"/>
+          <w:szCs w:val="28"/>
+        </w:rPr>
+        <w:t>Questo test ci permette di controllare il corretto funzionamento dell’inserimento nel carrello di una configurazione, inoltre tale inserimento viene accompagnato da un ulteriore doppio inserimento di una componente “CPU” per controllare, anche in questo testing, il corretto funzionamento della gestione dei doppioni. La funzione dell’</w:t>
       </w:r>
       <w:proofErr w:type="spellStart"/>
       <w:r>
@@ -36021,7 +36359,7 @@
           <w:sz w:val="28"/>
           <w:szCs w:val="28"/>
         </w:rPr>
-        <w:t>richiediRegistrazione</w:t>
+        <w:t>AcquistoHandler</w:t>
       </w:r>
       <w:proofErr w:type="spellEnd"/>
       <w:r>
@@ -36029,23 +36367,7 @@
           <w:sz w:val="28"/>
           <w:szCs w:val="28"/>
         </w:rPr>
-        <w:t xml:space="preserve">() del sistema PC-Ready, la quale prende in ingresso nome, cognome e </w:t>
-      </w:r>
-      <w:proofErr w:type="gramStart"/>
-      <w:r>
-        <w:rPr>
-          <w:sz w:val="28"/>
-          <w:szCs w:val="28"/>
-        </w:rPr>
-        <w:t>l’email</w:t>
-      </w:r>
-      <w:proofErr w:type="gramEnd"/>
-      <w:r>
-        <w:rPr>
-          <w:sz w:val="28"/>
-          <w:szCs w:val="28"/>
-        </w:rPr>
-        <w:t xml:space="preserve"> dell’utente oltre che alla sua password e al </w:t>
+        <w:t xml:space="preserve"> interessata in questo test è sempre </w:t>
       </w:r>
       <w:proofErr w:type="spellStart"/>
       <w:r>
@@ -36053,7 +36375,7 @@
           <w:sz w:val="28"/>
           <w:szCs w:val="28"/>
         </w:rPr>
-        <w:t>conferma_Password</w:t>
+        <w:t>aggiungiInCarrello</w:t>
       </w:r>
       <w:proofErr w:type="spellEnd"/>
       <w:r>
@@ -36061,7 +36383,7 @@
           <w:sz w:val="28"/>
           <w:szCs w:val="28"/>
         </w:rPr>
-        <w:t xml:space="preserve"> necessario per assicurarsene il corretto inserimento. Dopo aver specificato tali informazioni, la funzione genererà un nuovo cliente con questi attributi e lo inserirà all’interno della mappa dei clienti memorizzata dal sistema. Per effettuare il testing in esame viene per prima cosa generato un nuovo cliente ed inserito nella mappa dei clienti tramite la funzione specificata in precedenza, e si controlla che l’inserimento è andato a buon fine attraverso il comando, fornito da JUNIT5, </w:t>
+        <w:t xml:space="preserve">() che già abbiamo analizzato nella descrizione precedente. Il testing si basa sulla generazione di una configurazione partendo dalla generazione delle sue componenti, fatto ciò la configurazione viene inserita all’interno del carrello insieme alle due componenti uguali di cui però si ha una sola copia disponibile. Per controllare che tutto è andato a buon fine, tramite il comando, fornito da JUNIT5, </w:t>
       </w:r>
       <w:proofErr w:type="spellStart"/>
       <w:r>
@@ -36069,7 +36391,7 @@
           <w:sz w:val="28"/>
           <w:szCs w:val="28"/>
         </w:rPr>
-        <w:t>assertNotNull</w:t>
+        <w:t>assertTrue</w:t>
       </w:r>
       <w:proofErr w:type="spellEnd"/>
       <w:r>
@@ -36077,55 +36399,7 @@
           <w:sz w:val="28"/>
           <w:szCs w:val="28"/>
         </w:rPr>
-        <w:t xml:space="preserve">(), con il quale controlliamo che, all’interno della mappa è presente l’utente appena inserito. Poiché la funzione </w:t>
-      </w:r>
-      <w:proofErr w:type="spellStart"/>
-      <w:r>
-        <w:rPr>
-          <w:sz w:val="28"/>
-          <w:szCs w:val="28"/>
-        </w:rPr>
-        <w:t>richiediRegistrazione</w:t>
-      </w:r>
-      <w:proofErr w:type="spellEnd"/>
-      <w:r>
-        <w:rPr>
-          <w:sz w:val="28"/>
-          <w:szCs w:val="28"/>
-        </w:rPr>
-        <w:t xml:space="preserve">() impedisce l’inserimento di un nuovo utente con un </w:t>
-      </w:r>
-      <w:proofErr w:type="gramStart"/>
-      <w:r>
-        <w:rPr>
-          <w:sz w:val="28"/>
-          <w:szCs w:val="28"/>
-        </w:rPr>
-        <w:t>email</w:t>
-      </w:r>
-      <w:proofErr w:type="gramEnd"/>
-      <w:r>
-        <w:rPr>
-          <w:sz w:val="28"/>
-          <w:szCs w:val="28"/>
-        </w:rPr>
-        <w:t xml:space="preserve"> già presente nella mappa, viene effettuato un controllo tramite il comando, fornito da JUNIT5, </w:t>
-      </w:r>
-      <w:proofErr w:type="spellStart"/>
-      <w:r>
-        <w:rPr>
-          <w:sz w:val="28"/>
-          <w:szCs w:val="28"/>
-        </w:rPr>
-        <w:t>assertEquals</w:t>
-      </w:r>
-      <w:proofErr w:type="spellEnd"/>
-      <w:r>
-        <w:rPr>
-          <w:sz w:val="28"/>
-          <w:szCs w:val="28"/>
-        </w:rPr>
-        <w:t>(), con il quale controlliamo che in risposta alla nuova richiesta di inserimento è stato restituito il messaggio di errore di default.</w:t>
+        <w:t>() viene controllato che le componenti inserite nel carrello sono effettivamente due, la configurazione e una sola CPU.</w:t>
       </w:r>
     </w:p>
     <w:p>
@@ -36140,12 +36414,408 @@
     <w:p>
       <w:pPr>
         <w:spacing w:line="276" w:lineRule="auto"/>
+        <w:rPr>
+          <w:sz w:val="28"/>
+          <w:szCs w:val="28"/>
+        </w:rPr>
+      </w:pPr>
+      <w:r>
         <w:rPr>
           <w:b/>
           <w:bCs/>
           <w:sz w:val="28"/>
           <w:szCs w:val="28"/>
         </w:rPr>
+        <w:t xml:space="preserve">Ordine Test: </w:t>
+      </w:r>
+      <w:r>
+        <w:rPr>
+          <w:sz w:val="28"/>
+          <w:szCs w:val="28"/>
+        </w:rPr>
+        <w:t xml:space="preserve">In questo test è stato visionato il corretto funzionamento della funzione </w:t>
+      </w:r>
+      <w:proofErr w:type="spellStart"/>
+      <w:r>
+        <w:rPr>
+          <w:sz w:val="28"/>
+          <w:szCs w:val="28"/>
+        </w:rPr>
+        <w:t>terminaAcquisto</w:t>
+      </w:r>
+      <w:proofErr w:type="spellEnd"/>
+      <w:r>
+        <w:rPr>
+          <w:sz w:val="28"/>
+          <w:szCs w:val="28"/>
+        </w:rPr>
+        <w:t>() dell’</w:t>
+      </w:r>
+      <w:proofErr w:type="spellStart"/>
+      <w:r>
+        <w:rPr>
+          <w:sz w:val="28"/>
+          <w:szCs w:val="28"/>
+        </w:rPr>
+        <w:t>AcquistoHandler</w:t>
+      </w:r>
+      <w:proofErr w:type="spellEnd"/>
+      <w:r>
+        <w:rPr>
+          <w:sz w:val="28"/>
+          <w:szCs w:val="28"/>
+        </w:rPr>
+        <w:t xml:space="preserve">, la quale si occupa di generare, prendendo in ingresso indirizzo, città e CAP della spedizione, un nuovo ordine, per le componenti inserite nel carrello di un cliente corrente. per effettuare il testing di tale funzione sono stati passati in ingresso dei dati casuali per terminare l’ordine e </w:t>
+      </w:r>
+      <w:r>
+        <w:rPr>
+          <w:sz w:val="28"/>
+          <w:szCs w:val="28"/>
+        </w:rPr>
+        <w:lastRenderedPageBreak/>
+        <w:t xml:space="preserve">successivamente tramite il comando, fornito da JUNIT5, </w:t>
+      </w:r>
+      <w:proofErr w:type="spellStart"/>
+      <w:r>
+        <w:rPr>
+          <w:sz w:val="28"/>
+          <w:szCs w:val="28"/>
+        </w:rPr>
+        <w:t>assertEquals</w:t>
+      </w:r>
+      <w:proofErr w:type="spellEnd"/>
+      <w:r>
+        <w:rPr>
+          <w:sz w:val="28"/>
+          <w:szCs w:val="28"/>
+        </w:rPr>
+        <w:t xml:space="preserve">(), è stato controllato che l’ordine è stato effettivamente generato paragonando la citta dell’ordine creato con la città che è stata scelta durante la creazione di quest’ultimo. Poiché i risultati coincidevano abbiamo avuto la conferma della creazione di un ordine destinato a quella città. </w:t>
+      </w:r>
+    </w:p>
+    <w:p>
+      <w:pPr>
+        <w:spacing w:line="276" w:lineRule="auto"/>
+        <w:rPr>
+          <w:sz w:val="28"/>
+          <w:szCs w:val="28"/>
+        </w:rPr>
+      </w:pPr>
+    </w:p>
+    <w:p>
+      <w:pPr>
+        <w:spacing w:line="276" w:lineRule="auto"/>
+        <w:rPr>
+          <w:sz w:val="28"/>
+          <w:szCs w:val="28"/>
+        </w:rPr>
+      </w:pPr>
+      <w:r>
+        <w:rPr>
+          <w:b/>
+          <w:bCs/>
+          <w:sz w:val="28"/>
+          <w:szCs w:val="28"/>
+        </w:rPr>
+        <w:t xml:space="preserve">Ottieni ordine Test: </w:t>
+      </w:r>
+      <w:r>
+        <w:rPr>
+          <w:sz w:val="28"/>
+          <w:szCs w:val="28"/>
+        </w:rPr>
+        <w:t xml:space="preserve">In questo test è stato visionato il corretto funzionamento della funzione </w:t>
+      </w:r>
+      <w:proofErr w:type="spellStart"/>
+      <w:proofErr w:type="gramStart"/>
+      <w:r>
+        <w:rPr>
+          <w:sz w:val="28"/>
+          <w:szCs w:val="28"/>
+        </w:rPr>
+        <w:t>ottieniOrdineCliente</w:t>
+      </w:r>
+      <w:proofErr w:type="spellEnd"/>
+      <w:r>
+        <w:rPr>
+          <w:sz w:val="28"/>
+          <w:szCs w:val="28"/>
+        </w:rPr>
+        <w:t>(</w:t>
+      </w:r>
+      <w:proofErr w:type="gramEnd"/>
+      <w:r>
+        <w:rPr>
+          <w:sz w:val="28"/>
+          <w:szCs w:val="28"/>
+        </w:rPr>
+        <w:t>) dell’</w:t>
+      </w:r>
+      <w:proofErr w:type="spellStart"/>
+      <w:r>
+        <w:rPr>
+          <w:sz w:val="28"/>
+          <w:szCs w:val="28"/>
+        </w:rPr>
+        <w:t>AcquistoHandler</w:t>
+      </w:r>
+      <w:proofErr w:type="spellEnd"/>
+      <w:r>
+        <w:rPr>
+          <w:sz w:val="28"/>
+          <w:szCs w:val="28"/>
+        </w:rPr>
+        <w:t>, la quale si occupa</w:t>
+      </w:r>
+      <w:r>
+        <w:rPr>
+          <w:b/>
+          <w:bCs/>
+          <w:sz w:val="28"/>
+          <w:szCs w:val="28"/>
+        </w:rPr>
+        <w:t xml:space="preserve"> </w:t>
+      </w:r>
+      <w:r>
+        <w:rPr>
+          <w:sz w:val="28"/>
+          <w:szCs w:val="28"/>
+        </w:rPr>
+        <w:t xml:space="preserve">di elencare tutti gli ordini di un cliente avendo accesso alla sua lista degli ordini data la sua email. Tale funzione si basa sulla funzione </w:t>
+      </w:r>
+      <w:proofErr w:type="spellStart"/>
+      <w:r>
+        <w:rPr>
+          <w:sz w:val="28"/>
+          <w:szCs w:val="28"/>
+        </w:rPr>
+        <w:t>getListaOrdiniCliente</w:t>
+      </w:r>
+      <w:proofErr w:type="spellEnd"/>
+      <w:r>
+        <w:rPr>
+          <w:sz w:val="28"/>
+          <w:szCs w:val="28"/>
+        </w:rPr>
+        <w:t xml:space="preserve">() che si occupa di ottenere, sempre tramite la mail, la lista completa degli ordini. Nel testing, tramite il comando, fornito da JUNIT5, </w:t>
+      </w:r>
+      <w:proofErr w:type="spellStart"/>
+      <w:r>
+        <w:rPr>
+          <w:sz w:val="28"/>
+          <w:szCs w:val="28"/>
+        </w:rPr>
+        <w:t>assertEquals</w:t>
+      </w:r>
+      <w:proofErr w:type="spellEnd"/>
+      <w:r>
+        <w:rPr>
+          <w:sz w:val="28"/>
+          <w:szCs w:val="28"/>
+        </w:rPr>
+        <w:t xml:space="preserve">(), viene paragonata proprio la lista ordini di un cliente, di cui si ha piena conoscenza, con la lista ottenuta proprio con la funzione </w:t>
+      </w:r>
+      <w:proofErr w:type="spellStart"/>
+      <w:r>
+        <w:rPr>
+          <w:sz w:val="28"/>
+          <w:szCs w:val="28"/>
+        </w:rPr>
+        <w:t>ottieniOrdineCliente</w:t>
+      </w:r>
+      <w:proofErr w:type="spellEnd"/>
+      <w:r>
+        <w:rPr>
+          <w:sz w:val="28"/>
+          <w:szCs w:val="28"/>
+        </w:rPr>
+        <w:t xml:space="preserve">(). </w:t>
+      </w:r>
+      <w:proofErr w:type="spellStart"/>
+      <w:r>
+        <w:rPr>
+          <w:sz w:val="28"/>
+          <w:szCs w:val="28"/>
+        </w:rPr>
+        <w:t>Poiche</w:t>
+      </w:r>
+      <w:proofErr w:type="spellEnd"/>
+      <w:r>
+        <w:rPr>
+          <w:sz w:val="28"/>
+          <w:szCs w:val="28"/>
+        </w:rPr>
+        <w:t xml:space="preserve"> il comando </w:t>
+      </w:r>
+      <w:proofErr w:type="spellStart"/>
+      <w:r>
+        <w:rPr>
+          <w:sz w:val="28"/>
+          <w:szCs w:val="28"/>
+        </w:rPr>
+        <w:t>assertEquals</w:t>
+      </w:r>
+      <w:proofErr w:type="spellEnd"/>
+      <w:r>
+        <w:rPr>
+          <w:sz w:val="28"/>
+          <w:szCs w:val="28"/>
+        </w:rPr>
+        <w:t>() ci da esito positivo, ne deduciamo che le due liste sono uguali.</w:t>
+      </w:r>
+    </w:p>
+    <w:p>
+      <w:pPr>
+        <w:spacing w:line="276" w:lineRule="auto"/>
+        <w:rPr>
+          <w:sz w:val="28"/>
+          <w:szCs w:val="28"/>
+        </w:rPr>
+      </w:pPr>
+      <w:r>
+        <w:rPr>
+          <w:b/>
+          <w:bCs/>
+          <w:sz w:val="28"/>
+          <w:szCs w:val="28"/>
+        </w:rPr>
+        <w:t xml:space="preserve">Aggiorna ordine Test: </w:t>
+      </w:r>
+      <w:r>
+        <w:rPr>
+          <w:sz w:val="28"/>
+          <w:szCs w:val="28"/>
+        </w:rPr>
+        <w:t xml:space="preserve">In questo test è stato visionato il corretto funzionamento della funzione </w:t>
+      </w:r>
+      <w:proofErr w:type="spellStart"/>
+      <w:r>
+        <w:rPr>
+          <w:sz w:val="28"/>
+          <w:szCs w:val="28"/>
+        </w:rPr>
+        <w:t>aggiornaInformazioni</w:t>
+      </w:r>
+      <w:proofErr w:type="spellEnd"/>
+      <w:r>
+        <w:rPr>
+          <w:sz w:val="28"/>
+          <w:szCs w:val="28"/>
+        </w:rPr>
+        <w:t>() dell’</w:t>
+      </w:r>
+      <w:proofErr w:type="spellStart"/>
+      <w:r>
+        <w:rPr>
+          <w:sz w:val="28"/>
+          <w:szCs w:val="28"/>
+        </w:rPr>
+        <w:t>AcquistoHandler</w:t>
+      </w:r>
+      <w:proofErr w:type="spellEnd"/>
+      <w:r>
+        <w:rPr>
+          <w:sz w:val="28"/>
+          <w:szCs w:val="28"/>
+        </w:rPr>
+        <w:t>, la quale si occupa</w:t>
+      </w:r>
+      <w:r>
+        <w:rPr>
+          <w:b/>
+          <w:bCs/>
+          <w:sz w:val="28"/>
+          <w:szCs w:val="28"/>
+        </w:rPr>
+        <w:t xml:space="preserve"> </w:t>
+      </w:r>
+      <w:r>
+        <w:rPr>
+          <w:sz w:val="28"/>
+          <w:szCs w:val="28"/>
+        </w:rPr>
+        <w:t xml:space="preserve">di modificare le informazioni su di un suo ordine prendendo in ingresso i dati da modificare e l’id dell’ordine in cui devono essere cambiati. Viene sfruttata la funzione del sistema </w:t>
+      </w:r>
+      <w:proofErr w:type="spellStart"/>
+      <w:r>
+        <w:rPr>
+          <w:sz w:val="28"/>
+          <w:szCs w:val="28"/>
+        </w:rPr>
+        <w:t>PCReady</w:t>
+      </w:r>
+      <w:proofErr w:type="spellEnd"/>
+      <w:r>
+        <w:rPr>
+          <w:sz w:val="28"/>
+          <w:szCs w:val="28"/>
+        </w:rPr>
+        <w:t xml:space="preserve"> </w:t>
+      </w:r>
+      <w:proofErr w:type="spellStart"/>
+      <w:r>
+        <w:rPr>
+          <w:sz w:val="28"/>
+          <w:szCs w:val="28"/>
+        </w:rPr>
+        <w:t>modificaOrdine</w:t>
+      </w:r>
+      <w:proofErr w:type="spellEnd"/>
+      <w:r>
+        <w:rPr>
+          <w:sz w:val="28"/>
+          <w:szCs w:val="28"/>
+        </w:rPr>
+        <w:t xml:space="preserve">() che permette proprio di cambiare le informazioni di un ordine. Per effettuare il test abbiamo usato il comando, fornito da JUNIT5, </w:t>
+      </w:r>
+      <w:proofErr w:type="spellStart"/>
+      <w:r>
+        <w:rPr>
+          <w:sz w:val="28"/>
+          <w:szCs w:val="28"/>
+        </w:rPr>
+        <w:t>assertNotEquals</w:t>
+      </w:r>
+      <w:proofErr w:type="spellEnd"/>
+      <w:r>
+        <w:rPr>
+          <w:sz w:val="28"/>
+          <w:szCs w:val="28"/>
+        </w:rPr>
+        <w:t xml:space="preserve">(), per paragonare un ordine di un determinato cliente e lo stesso ordine dopo aver effettuato le modifiche dei suoi dati proprio tramite la funzione presa in esame. Poiché il comando </w:t>
+      </w:r>
+      <w:proofErr w:type="spellStart"/>
+      <w:r>
+        <w:rPr>
+          <w:sz w:val="28"/>
+          <w:szCs w:val="28"/>
+        </w:rPr>
+        <w:t>assertNotEquals</w:t>
+      </w:r>
+      <w:proofErr w:type="spellEnd"/>
+      <w:r>
+        <w:rPr>
+          <w:sz w:val="28"/>
+          <w:szCs w:val="28"/>
+        </w:rPr>
+        <w:t>() da esito positivo, ne deduciamo che l’ordine è stato modificato correttamente.</w:t>
+      </w:r>
+    </w:p>
+    <w:p>
+      <w:pPr>
+        <w:spacing w:line="276" w:lineRule="auto"/>
+        <w:rPr>
+          <w:sz w:val="28"/>
+          <w:szCs w:val="28"/>
+        </w:rPr>
+      </w:pPr>
+    </w:p>
+    <w:p>
+      <w:pPr>
+        <w:spacing w:line="276" w:lineRule="auto"/>
+        <w:rPr>
+          <w:sz w:val="28"/>
+          <w:szCs w:val="28"/>
+        </w:rPr>
       </w:pPr>
     </w:p>
     <w:p>
@@ -36157,7 +36827,7 @@
           <w:szCs w:val="28"/>
         </w:rPr>
       </w:pPr>
-      <w:bookmarkStart w:id="52" w:name="_Toc32937246"/>
+      <w:bookmarkStart w:id="52" w:name="_Toc32937247"/>
       <w:r>
         <w:rPr>
           <w:sz w:val="28"/>
@@ -36171,7 +36841,7 @@
           <w:sz w:val="28"/>
           <w:szCs w:val="28"/>
         </w:rPr>
-        <w:t>AcquistoHandlerTest</w:t>
+        <w:t>CompatibilityCheckerTest</w:t>
       </w:r>
       <w:bookmarkEnd w:id="52"/>
       <w:proofErr w:type="spellEnd"/>
@@ -36188,14 +36858,7 @@
           <w:sz w:val="28"/>
           <w:szCs w:val="28"/>
         </w:rPr>
-        <w:t xml:space="preserve">In tale file si </w:t>
-      </w:r>
-      <w:r>
-        <w:rPr>
-          <w:sz w:val="28"/>
-          <w:szCs w:val="28"/>
-        </w:rPr>
-        <w:t>è testato il funzionamento della classe “</w:t>
+        <w:t xml:space="preserve">In tale file si è testato il funzionamento della classe </w:t>
       </w:r>
       <w:proofErr w:type="spellStart"/>
       <w:r>
@@ -36203,7 +36866,7 @@
           <w:sz w:val="28"/>
           <w:szCs w:val="28"/>
         </w:rPr>
-        <w:t>AcquistoHandler</w:t>
+        <w:t>CompatibilityChecker</w:t>
       </w:r>
       <w:proofErr w:type="spellEnd"/>
       <w:r>
@@ -36211,25 +36874,118 @@
           <w:sz w:val="28"/>
           <w:szCs w:val="28"/>
         </w:rPr>
-        <w:t>”, la quale gestisce tutte le operazioni dei casi d’uso UC5, ovvero si occupa di tutte le operazioni di creazione di un nuovo carrello e di un ordine che permetterà poi di concludere l’acquisto di un componente o di una configurazione/bundle.</w:t>
-      </w:r>
-    </w:p>
-    <w:p>
-      <w:pPr>
-        <w:rPr>
-          <w:sz w:val="28"/>
-          <w:szCs w:val="28"/>
-        </w:rPr>
-      </w:pPr>
-      <w:r>
-        <w:rPr>
-          <w:sz w:val="28"/>
-          <w:szCs w:val="28"/>
-        </w:rPr>
-        <w:t>Prima di eseguire i test descritti in seguito, viene eseguita una funzione di setup che genera un cliente, generato appositamente per il test, necessario per potergli poi associare un carrello ed un ordine.</w:t>
-      </w:r>
-    </w:p>
-    <w:p/>
+        <w:t>, la quale ha il compito di verificare la compatibilità tra le varie componenti inserite nella configurazione.</w:t>
+      </w:r>
+    </w:p>
+    <w:p>
+      <w:pPr>
+        <w:rPr>
+          <w:sz w:val="28"/>
+          <w:szCs w:val="28"/>
+        </w:rPr>
+      </w:pPr>
+      <w:r>
+        <w:rPr>
+          <w:sz w:val="28"/>
+          <w:szCs w:val="28"/>
+        </w:rPr>
+        <w:lastRenderedPageBreak/>
+        <w:t xml:space="preserve">In quanto le logiche di controllo compatibilità, nonostante le diversità tra le componenti, sono molto similari tra loro, si è deciso di testare solo i controlli di maggior impatto nell’assemblaggio di una configurazione o bundle. </w:t>
+      </w:r>
+    </w:p>
+    <w:p>
+      <w:pPr>
+        <w:rPr>
+          <w:sz w:val="28"/>
+          <w:szCs w:val="28"/>
+        </w:rPr>
+      </w:pPr>
+      <w:r>
+        <w:rPr>
+          <w:sz w:val="28"/>
+          <w:szCs w:val="28"/>
+        </w:rPr>
+        <w:t xml:space="preserve">Dunque, ciascuna delle funzioni sotto riportate, testa uno specifico </w:t>
+      </w:r>
+      <w:proofErr w:type="spellStart"/>
+      <w:r>
+        <w:rPr>
+          <w:sz w:val="28"/>
+          <w:szCs w:val="28"/>
+        </w:rPr>
+        <w:t>override</w:t>
+      </w:r>
+      <w:proofErr w:type="spellEnd"/>
+      <w:r>
+        <w:rPr>
+          <w:sz w:val="28"/>
+          <w:szCs w:val="28"/>
+        </w:rPr>
+        <w:t xml:space="preserve"> della funzione “</w:t>
+      </w:r>
+      <w:proofErr w:type="spellStart"/>
+      <w:r>
+        <w:rPr>
+          <w:sz w:val="28"/>
+          <w:szCs w:val="28"/>
+        </w:rPr>
+        <w:t>c</w:t>
+      </w:r>
+      <w:r>
+        <w:rPr>
+          <w:sz w:val="28"/>
+          <w:szCs w:val="28"/>
+        </w:rPr>
+        <w:t>ontrolloComponente</w:t>
+      </w:r>
+      <w:proofErr w:type="spellEnd"/>
+      <w:r>
+        <w:rPr>
+          <w:sz w:val="28"/>
+          <w:szCs w:val="28"/>
+        </w:rPr>
+        <w:t xml:space="preserve">(Componente </w:t>
+      </w:r>
+      <w:proofErr w:type="spellStart"/>
+      <w:r>
+        <w:rPr>
+          <w:sz w:val="28"/>
+          <w:szCs w:val="28"/>
+        </w:rPr>
+        <w:t>comp</w:t>
+      </w:r>
+      <w:proofErr w:type="spellEnd"/>
+      <w:r>
+        <w:rPr>
+          <w:sz w:val="28"/>
+          <w:szCs w:val="28"/>
+        </w:rPr>
+        <w:t>)</w:t>
+      </w:r>
+      <w:r>
+        <w:rPr>
+          <w:sz w:val="28"/>
+          <w:szCs w:val="28"/>
+        </w:rPr>
+        <w:t xml:space="preserve">”: tali </w:t>
+      </w:r>
+      <w:proofErr w:type="spellStart"/>
+      <w:r>
+        <w:rPr>
+          <w:sz w:val="28"/>
+          <w:szCs w:val="28"/>
+        </w:rPr>
+        <w:t>override</w:t>
+      </w:r>
+      <w:proofErr w:type="spellEnd"/>
+      <w:r>
+        <w:rPr>
+          <w:sz w:val="28"/>
+          <w:szCs w:val="28"/>
+        </w:rPr>
+        <w:t xml:space="preserve"> prendono in ingresso un componente specializzato e la lista delle componenti attuali della configurazione, ai fini di poter eseguire un controllo con tutte le componenti attualmente presenti della configurazione. </w:t>
+      </w:r>
+    </w:p>
     <w:p>
       <w:pPr>
         <w:spacing w:line="276" w:lineRule="auto"/>
@@ -36245,15 +37001,28 @@
           <w:sz w:val="28"/>
           <w:szCs w:val="28"/>
         </w:rPr>
-        <w:lastRenderedPageBreak/>
-        <w:t xml:space="preserve">Aggiungi al carrello Test: </w:t>
-      </w:r>
-      <w:r>
-        <w:rPr>
-          <w:sz w:val="28"/>
-          <w:szCs w:val="28"/>
-        </w:rPr>
-        <w:t xml:space="preserve">In questo test è stato visionato il corretto funzionamento della funzione </w:t>
+        <w:t xml:space="preserve">CPU Incompatibile Test: </w:t>
+      </w:r>
+      <w:r>
+        <w:rPr>
+          <w:sz w:val="28"/>
+          <w:szCs w:val="28"/>
+        </w:rPr>
+        <w:t>t</w:t>
+      </w:r>
+      <w:r>
+        <w:rPr>
+          <w:sz w:val="28"/>
+          <w:szCs w:val="28"/>
+        </w:rPr>
+        <w:t>ale test prevede, un</w:t>
+      </w:r>
+      <w:r>
+        <w:rPr>
+          <w:sz w:val="28"/>
+          <w:szCs w:val="28"/>
+        </w:rPr>
+        <w:t>a volta inizializzato l’handler Configurazioni nel setup, l’inserimento nella configurazione di una Motherboard e di una CPU incompatibile con la suddetta motherboard, per poi provare l’inserimento di una CPU compatibile. Dunque, mediante una funzione “</w:t>
       </w:r>
       <w:proofErr w:type="spellStart"/>
       <w:r>
@@ -36261,7 +37030,7 @@
           <w:sz w:val="28"/>
           <w:szCs w:val="28"/>
         </w:rPr>
-        <w:t>aggiungiInCarrello</w:t>
+        <w:t>assertEquals</w:t>
       </w:r>
       <w:proofErr w:type="spellEnd"/>
       <w:r>
@@ -36269,39 +37038,7 @@
           <w:sz w:val="28"/>
           <w:szCs w:val="28"/>
         </w:rPr>
-        <w:t>() dell’</w:t>
-      </w:r>
-      <w:proofErr w:type="spellStart"/>
-      <w:r>
-        <w:rPr>
-          <w:sz w:val="28"/>
-          <w:szCs w:val="28"/>
-        </w:rPr>
-        <w:t>AcquistoHandler</w:t>
-      </w:r>
-      <w:proofErr w:type="spellEnd"/>
-      <w:r>
-        <w:rPr>
-          <w:sz w:val="28"/>
-          <w:szCs w:val="28"/>
-        </w:rPr>
-        <w:t xml:space="preserve">, la quale ha il compito di inserire una nuova componente o configurazione all’interno del carrello di un utente. Tale funzione può avere due sviluppi diversi, distinte tramite uno switch-case. Nel primo caso, in cui viene inserita nel carrello una nuova configurazione, essa viene aggiunta insieme alle copie dei singoli componenti che la costituiscono, controllandone la disponibilità. Nel secondo caso, che si ha con l’aggiunta di una singola componente, il procedimento è lo stesso del primo sono che il controllo e l’aggiunta della copia viene fatta per un singolo componente. L’obiettivo del testing è proprio quello di controllare che tali funzioni di inserimento nel carrello e controllo del numero di copie funzionino correttamente. Tale controllo viene effettuato generando un nuovo carrello e inserendo in esso tre copie di uno stesso componente di cui però ne sono disponibili solo due nel catalogo.  Tramite il comando, fornito da JUNIT5, </w:t>
-      </w:r>
-      <w:proofErr w:type="spellStart"/>
-      <w:r>
-        <w:rPr>
-          <w:sz w:val="28"/>
-          <w:szCs w:val="28"/>
-        </w:rPr>
-        <w:t>assertTrue</w:t>
-      </w:r>
-      <w:proofErr w:type="spellEnd"/>
-      <w:r>
-        <w:rPr>
-          <w:sz w:val="28"/>
-          <w:szCs w:val="28"/>
-        </w:rPr>
-        <w:t>(), viene controllato proprio che il numero di componenti inserite nel carrello è di due controllando quindi che sia l’inserimento che il controllo sul numero delle copie sia andato a buon fine.</w:t>
+        <w:t>()” si controlla se il secondo componente della lista della configurazione risulta essere proprio la CPU compatibile che si è provato ad inserire.</w:t>
       </w:r>
     </w:p>
     <w:p>
@@ -36319,14 +37056,35 @@
           <w:sz w:val="28"/>
           <w:szCs w:val="28"/>
         </w:rPr>
-        <w:t xml:space="preserve">Aggiungi configurazione Test: </w:t>
-      </w:r>
-      <w:r>
-        <w:rPr>
-          <w:sz w:val="28"/>
-          <w:szCs w:val="28"/>
-        </w:rPr>
-        <w:t>Questo test ci permette di controllare il corretto funzionamento dell’inserimento nel carrello di una configurazione, inoltre tale inserimento viene accompagnato da un ulteriore doppio inserimento di una componente “CPU” per controllare, anche in questo testing, il corretto funzionamento della gestione dei doppioni. La funzione dell’</w:t>
+        <w:t xml:space="preserve">Motherboard Incompatibile Test: </w:t>
+      </w:r>
+      <w:r>
+        <w:rPr>
+          <w:sz w:val="28"/>
+          <w:szCs w:val="28"/>
+        </w:rPr>
+        <w:t>tale test, dopo aver rimosso</w:t>
+      </w:r>
+      <w:r>
+        <w:rPr>
+          <w:sz w:val="28"/>
+          <w:szCs w:val="28"/>
+        </w:rPr>
+        <w:t xml:space="preserve"> la motherboard precedente, mantiene una CPU di socket “AM4” nella configurazione, e prova ad inserire una motherboard di socket “</w:t>
+      </w:r>
+      <w:r>
+        <w:rPr>
+          <w:sz w:val="28"/>
+          <w:szCs w:val="28"/>
+        </w:rPr>
+        <w:t>FCLGA1151</w:t>
+      </w:r>
+      <w:r>
+        <w:rPr>
+          <w:sz w:val="28"/>
+          <w:szCs w:val="28"/>
+        </w:rPr>
+        <w:t>”. Dunque si re-inserisce la motherboard con socket “AM4” e si controlla mediante la funzione “</w:t>
       </w:r>
       <w:proofErr w:type="spellStart"/>
       <w:r>
@@ -36334,7 +37092,7 @@
           <w:sz w:val="28"/>
           <w:szCs w:val="28"/>
         </w:rPr>
-        <w:t>AcquistoHandler</w:t>
+        <w:t>assertEquals</w:t>
       </w:r>
       <w:proofErr w:type="spellEnd"/>
       <w:r>
@@ -36342,58 +37100,18 @@
           <w:sz w:val="28"/>
           <w:szCs w:val="28"/>
         </w:rPr>
-        <w:t xml:space="preserve"> interessata in questo test è sempre </w:t>
-      </w:r>
+        <w:t>()” se il secondo componente della lista della configurazione risulta essere proprio la Motherboard compatibile con socket “AM4” che si è provato ad inserire.</w:t>
+      </w:r>
+    </w:p>
+    <w:p>
+      <w:pPr>
+        <w:spacing w:line="276" w:lineRule="auto"/>
+        <w:rPr>
+          <w:sz w:val="28"/>
+          <w:szCs w:val="28"/>
+        </w:rPr>
+      </w:pPr>
       <w:proofErr w:type="spellStart"/>
-      <w:r>
-        <w:rPr>
-          <w:sz w:val="28"/>
-          <w:szCs w:val="28"/>
-        </w:rPr>
-        <w:t>aggiungiInCarrello</w:t>
-      </w:r>
-      <w:proofErr w:type="spellEnd"/>
-      <w:r>
-        <w:rPr>
-          <w:sz w:val="28"/>
-          <w:szCs w:val="28"/>
-        </w:rPr>
-        <w:t xml:space="preserve">() che già abbiamo analizzato nella descrizione precedente. Il testing si basa sulla generazione di una configurazione partendo dalla generazione delle sue componenti, fatto ciò la configurazione viene inserita all’interno del carrello insieme alle due componenti uguali di cui però si ha una sola copia disponibile. Per controllare che tutto è andato a buon fine, tramite il comando, fornito da JUNIT5, </w:t>
-      </w:r>
-      <w:proofErr w:type="spellStart"/>
-      <w:r>
-        <w:rPr>
-          <w:sz w:val="28"/>
-          <w:szCs w:val="28"/>
-        </w:rPr>
-        <w:t>assertTrue</w:t>
-      </w:r>
-      <w:proofErr w:type="spellEnd"/>
-      <w:r>
-        <w:rPr>
-          <w:sz w:val="28"/>
-          <w:szCs w:val="28"/>
-        </w:rPr>
-        <w:t>() viene controllato che le componenti inserite nel carrello sono effettivamente due, la configurazione e una sola CPU.</w:t>
-      </w:r>
-    </w:p>
-    <w:p>
-      <w:pPr>
-        <w:spacing w:line="276" w:lineRule="auto"/>
-        <w:rPr>
-          <w:sz w:val="28"/>
-          <w:szCs w:val="28"/>
-        </w:rPr>
-      </w:pPr>
-    </w:p>
-    <w:p>
-      <w:pPr>
-        <w:spacing w:line="276" w:lineRule="auto"/>
-        <w:rPr>
-          <w:sz w:val="28"/>
-          <w:szCs w:val="28"/>
-        </w:rPr>
-      </w:pPr>
       <w:r>
         <w:rPr>
           <w:b/>
@@ -36401,89 +37119,9 @@
           <w:sz w:val="28"/>
           <w:szCs w:val="28"/>
         </w:rPr>
-        <w:t xml:space="preserve">Ordine Test: </w:t>
-      </w:r>
-      <w:r>
-        <w:rPr>
-          <w:sz w:val="28"/>
-          <w:szCs w:val="28"/>
-        </w:rPr>
-        <w:t xml:space="preserve">In questo test è stato visionato il corretto funzionamento della funzione </w:t>
-      </w:r>
-      <w:proofErr w:type="spellStart"/>
-      <w:r>
-        <w:rPr>
-          <w:sz w:val="28"/>
-          <w:szCs w:val="28"/>
-        </w:rPr>
-        <w:t>terminaAcquisto</w:t>
+        <w:t>Gpu</w:t>
       </w:r>
       <w:proofErr w:type="spellEnd"/>
-      <w:r>
-        <w:rPr>
-          <w:sz w:val="28"/>
-          <w:szCs w:val="28"/>
-        </w:rPr>
-        <w:t>() dell’</w:t>
-      </w:r>
-      <w:proofErr w:type="spellStart"/>
-      <w:r>
-        <w:rPr>
-          <w:sz w:val="28"/>
-          <w:szCs w:val="28"/>
-        </w:rPr>
-        <w:t>AcquistoHandler</w:t>
-      </w:r>
-      <w:proofErr w:type="spellEnd"/>
-      <w:r>
-        <w:rPr>
-          <w:sz w:val="28"/>
-          <w:szCs w:val="28"/>
-        </w:rPr>
-        <w:t xml:space="preserve">, la quale si occupa di generare, prendendo in ingresso indirizzo, città e CAP della spedizione, un nuovo ordine, per le componenti inserite nel carrello di un cliente corrente. per effettuare il testing di tale funzione sono stati passati in ingresso dei dati casuali per terminare l’ordine e </w:t>
-      </w:r>
-      <w:r>
-        <w:rPr>
-          <w:sz w:val="28"/>
-          <w:szCs w:val="28"/>
-        </w:rPr>
-        <w:lastRenderedPageBreak/>
-        <w:t xml:space="preserve">successivamente tramite il comando, fornito da JUNIT5, </w:t>
-      </w:r>
-      <w:proofErr w:type="spellStart"/>
-      <w:r>
-        <w:rPr>
-          <w:sz w:val="28"/>
-          <w:szCs w:val="28"/>
-        </w:rPr>
-        <w:t>assertEquals</w:t>
-      </w:r>
-      <w:proofErr w:type="spellEnd"/>
-      <w:r>
-        <w:rPr>
-          <w:sz w:val="28"/>
-          <w:szCs w:val="28"/>
-        </w:rPr>
-        <w:t xml:space="preserve">(), è stato controllato che l’ordine è stato effettivamente generato paragonando la citta dell’ordine creato con la città che è stata scelta durante la creazione di quest’ultimo. Poiché i risultati coincidevano abbiamo avuto la conferma della creazione di un ordine destinato a quella città. </w:t>
-      </w:r>
-    </w:p>
-    <w:p>
-      <w:pPr>
-        <w:spacing w:line="276" w:lineRule="auto"/>
-        <w:rPr>
-          <w:sz w:val="28"/>
-          <w:szCs w:val="28"/>
-        </w:rPr>
-      </w:pPr>
-    </w:p>
-    <w:p>
-      <w:pPr>
-        <w:spacing w:line="276" w:lineRule="auto"/>
-        <w:rPr>
-          <w:sz w:val="28"/>
-          <w:szCs w:val="28"/>
-        </w:rPr>
-      </w:pPr>
       <w:r>
         <w:rPr>
           <w:b/>
@@ -36491,14 +37129,21 @@
           <w:sz w:val="28"/>
           <w:szCs w:val="28"/>
         </w:rPr>
-        <w:t xml:space="preserve">Ottieni ordine Test: </w:t>
-      </w:r>
-      <w:r>
-        <w:rPr>
-          <w:sz w:val="28"/>
-          <w:szCs w:val="28"/>
-        </w:rPr>
-        <w:t xml:space="preserve">In questo test è stato visionato il corretto funzionamento della funzione </w:t>
+        <w:t xml:space="preserve"> Incompatibile Test: </w:t>
+      </w:r>
+      <w:r>
+        <w:rPr>
+          <w:sz w:val="28"/>
+          <w:szCs w:val="28"/>
+        </w:rPr>
+        <w:t>tale test prevede un</w:t>
+      </w:r>
+      <w:r>
+        <w:rPr>
+          <w:sz w:val="28"/>
+          <w:szCs w:val="28"/>
+        </w:rPr>
+        <w:t xml:space="preserve"> inserimento in una configurazione, che già contiene una motherboard e una CPU, di un Case con 4 slot disponibili e di due GPU: la prima occupa 2 slot case, mentre la seconda occupa 6 slot (ovviamente non esiste una tale GPU standard in mercato, si esagera solo per testare la funzione di controllo… ). Mediante una funzione “</w:t>
       </w:r>
       <w:proofErr w:type="spellStart"/>
       <w:r>
@@ -36506,7 +37151,7 @@
           <w:sz w:val="28"/>
           <w:szCs w:val="28"/>
         </w:rPr>
-        <w:t>ottieniOrdineCliente</w:t>
+        <w:t>assertTrue</w:t>
       </w:r>
       <w:proofErr w:type="spellEnd"/>
       <w:r>
@@ -36514,7 +37159,43 @@
           <w:sz w:val="28"/>
           <w:szCs w:val="28"/>
         </w:rPr>
-        <w:t>() dell’</w:t>
+        <w:t>()” si controlla, mediante un contatore, che la configurazione attuale contenga solo una GPU, ovvero solo la GPU che occupa 2 slot case.</w:t>
+      </w:r>
+    </w:p>
+    <w:p>
+      <w:pPr>
+        <w:spacing w:line="276" w:lineRule="auto"/>
+        <w:rPr>
+          <w:sz w:val="28"/>
+          <w:szCs w:val="28"/>
+        </w:rPr>
+      </w:pPr>
+    </w:p>
+    <w:p>
+      <w:pPr>
+        <w:spacing w:line="276" w:lineRule="auto"/>
+        <w:rPr>
+          <w:sz w:val="28"/>
+          <w:szCs w:val="28"/>
+        </w:rPr>
+      </w:pPr>
+    </w:p>
+    <w:p>
+      <w:pPr>
+        <w:pStyle w:val="Titolo2"/>
+        <w:spacing w:line="360" w:lineRule="auto"/>
+        <w:rPr>
+          <w:sz w:val="28"/>
+          <w:szCs w:val="28"/>
+        </w:rPr>
+      </w:pPr>
+      <w:bookmarkStart w:id="53" w:name="_Toc32937248"/>
+      <w:r>
+        <w:rPr>
+          <w:sz w:val="28"/>
+          <w:szCs w:val="28"/>
+        </w:rPr>
+        <w:t xml:space="preserve">File </w:t>
       </w:r>
       <w:proofErr w:type="spellStart"/>
       <w:r>
@@ -36522,16 +37203,118 @@
           <w:sz w:val="28"/>
           <w:szCs w:val="28"/>
         </w:rPr>
-        <w:t>AcquistoHandler</w:t>
-      </w:r>
+        <w:t>ConfigurationHand</w:t>
+      </w:r>
+      <w:r>
+        <w:rPr>
+          <w:sz w:val="28"/>
+          <w:szCs w:val="28"/>
+        </w:rPr>
+        <w:t>l</w:t>
+      </w:r>
+      <w:r>
+        <w:rPr>
+          <w:sz w:val="28"/>
+          <w:szCs w:val="28"/>
+        </w:rPr>
+        <w:t>erTest</w:t>
+      </w:r>
+      <w:bookmarkEnd w:id="53"/>
       <w:proofErr w:type="spellEnd"/>
-      <w:r>
-        <w:rPr>
-          <w:sz w:val="28"/>
-          <w:szCs w:val="28"/>
-        </w:rPr>
-        <w:t>, la quale si occupa</w:t>
-      </w:r>
+    </w:p>
+    <w:p>
+      <w:pPr>
+        <w:rPr>
+          <w:sz w:val="28"/>
+          <w:szCs w:val="28"/>
+        </w:rPr>
+      </w:pPr>
+      <w:r>
+        <w:rPr>
+          <w:sz w:val="28"/>
+          <w:szCs w:val="28"/>
+        </w:rPr>
+        <w:t xml:space="preserve">In tale file si </w:t>
+      </w:r>
+      <w:r>
+        <w:rPr>
+          <w:sz w:val="28"/>
+          <w:szCs w:val="28"/>
+        </w:rPr>
+        <w:t>è testato il funzionamento della classe “</w:t>
+      </w:r>
+      <w:proofErr w:type="spellStart"/>
+      <w:r>
+        <w:rPr>
+          <w:sz w:val="28"/>
+          <w:szCs w:val="28"/>
+        </w:rPr>
+        <w:t>ConfigurationHandler</w:t>
+      </w:r>
+      <w:proofErr w:type="spellEnd"/>
+      <w:r>
+        <w:rPr>
+          <w:sz w:val="28"/>
+          <w:szCs w:val="28"/>
+        </w:rPr>
+        <w:t>”, la quale gestisce tutte le operazioni dei casi d’uso UC1 e UC2, ovvero si occupa di tutte le operazioni di creazione di una configurazione o di un bundle.</w:t>
+      </w:r>
+    </w:p>
+    <w:p>
+      <w:pPr>
+        <w:rPr>
+          <w:sz w:val="28"/>
+          <w:szCs w:val="28"/>
+        </w:rPr>
+      </w:pPr>
+      <w:r>
+        <w:rPr>
+          <w:sz w:val="28"/>
+          <w:szCs w:val="28"/>
+        </w:rPr>
+        <w:lastRenderedPageBreak/>
+        <w:t>In quanto la creazione di una configurazione sfrutta le stesse funzioni della creazione di un Bundle (a meno della funzione “</w:t>
+      </w:r>
+      <w:proofErr w:type="spellStart"/>
+      <w:r>
+        <w:rPr>
+          <w:sz w:val="28"/>
+          <w:szCs w:val="28"/>
+        </w:rPr>
+        <w:t>infoConfigurazione</w:t>
+      </w:r>
+      <w:proofErr w:type="spellEnd"/>
+      <w:r>
+        <w:rPr>
+          <w:sz w:val="28"/>
+          <w:szCs w:val="28"/>
+        </w:rPr>
+        <w:t>”), i primi 4 test riguardano la creazione di una configurazione.</w:t>
+      </w:r>
+    </w:p>
+    <w:p>
+      <w:pPr>
+        <w:rPr>
+          <w:sz w:val="28"/>
+          <w:szCs w:val="28"/>
+        </w:rPr>
+      </w:pPr>
+      <w:r>
+        <w:rPr>
+          <w:sz w:val="28"/>
+          <w:szCs w:val="28"/>
+        </w:rPr>
+        <w:t>Prima di eseguire i test descritti in seguito, viene eseguita una funzione di setup che inserisce dei componenti manualmente all’interno del catalogo utilizzato dal configuration handler.</w:t>
+      </w:r>
+    </w:p>
+    <w:p>
+      <w:pPr>
+        <w:spacing w:line="276" w:lineRule="auto"/>
+        <w:rPr>
+          <w:sz w:val="28"/>
+          <w:szCs w:val="28"/>
+        </w:rPr>
+      </w:pPr>
       <w:r>
         <w:rPr>
           <w:b/>
@@ -36539,136 +37322,8 @@
           <w:sz w:val="28"/>
           <w:szCs w:val="28"/>
         </w:rPr>
-        <w:t xml:space="preserve"> </w:t>
-      </w:r>
-      <w:r>
-        <w:rPr>
-          <w:sz w:val="28"/>
-          <w:szCs w:val="28"/>
-        </w:rPr>
-        <w:t xml:space="preserve">di elencare tutti gli ordini di un cliente avendo accesso alla sua lista degli ordini data la sua </w:t>
-      </w:r>
-      <w:proofErr w:type="gramStart"/>
-      <w:r>
-        <w:rPr>
-          <w:sz w:val="28"/>
-          <w:szCs w:val="28"/>
-        </w:rPr>
-        <w:t>email</w:t>
-      </w:r>
-      <w:proofErr w:type="gramEnd"/>
-      <w:r>
-        <w:rPr>
-          <w:sz w:val="28"/>
-          <w:szCs w:val="28"/>
-        </w:rPr>
-        <w:t xml:space="preserve">. Tale funzione si basa sulla funzione </w:t>
-      </w:r>
-      <w:proofErr w:type="spellStart"/>
-      <w:r>
-        <w:rPr>
-          <w:sz w:val="28"/>
-          <w:szCs w:val="28"/>
-        </w:rPr>
-        <w:t>getListaOrdiniCliente</w:t>
-      </w:r>
-      <w:proofErr w:type="spellEnd"/>
-      <w:r>
-        <w:rPr>
-          <w:sz w:val="28"/>
-          <w:szCs w:val="28"/>
-        </w:rPr>
-        <w:t xml:space="preserve">() che si occupa di ottenere, sempre tramite la mail, la lista completa degli ordini. Nel testing, tramite il comando, fornito da JUNIT5, </w:t>
-      </w:r>
-      <w:proofErr w:type="spellStart"/>
-      <w:r>
-        <w:rPr>
-          <w:sz w:val="28"/>
-          <w:szCs w:val="28"/>
-        </w:rPr>
-        <w:t>assertEquals</w:t>
-      </w:r>
-      <w:proofErr w:type="spellEnd"/>
-      <w:r>
-        <w:rPr>
-          <w:sz w:val="28"/>
-          <w:szCs w:val="28"/>
-        </w:rPr>
-        <w:t xml:space="preserve">(), viene paragonata proprio la lista ordini di un cliente, di cui si ha piena conoscenza, con la lista ottenuta proprio con la funzione </w:t>
-      </w:r>
-      <w:proofErr w:type="spellStart"/>
-      <w:r>
-        <w:rPr>
-          <w:sz w:val="28"/>
-          <w:szCs w:val="28"/>
-        </w:rPr>
-        <w:t>ottieniOrdineCliente</w:t>
-      </w:r>
-      <w:proofErr w:type="spellEnd"/>
-      <w:r>
-        <w:rPr>
-          <w:sz w:val="28"/>
-          <w:szCs w:val="28"/>
-        </w:rPr>
-        <w:t xml:space="preserve">(). </w:t>
-      </w:r>
-      <w:proofErr w:type="spellStart"/>
-      <w:r>
-        <w:rPr>
-          <w:sz w:val="28"/>
-          <w:szCs w:val="28"/>
-        </w:rPr>
-        <w:t>Poiche</w:t>
-      </w:r>
-      <w:proofErr w:type="spellEnd"/>
-      <w:r>
-        <w:rPr>
-          <w:sz w:val="28"/>
-          <w:szCs w:val="28"/>
-        </w:rPr>
-        <w:t xml:space="preserve"> il comando </w:t>
-      </w:r>
-      <w:proofErr w:type="spellStart"/>
-      <w:r>
-        <w:rPr>
-          <w:sz w:val="28"/>
-          <w:szCs w:val="28"/>
-        </w:rPr>
-        <w:t>assertEquals</w:t>
-      </w:r>
-      <w:proofErr w:type="spellEnd"/>
-      <w:r>
-        <w:rPr>
-          <w:sz w:val="28"/>
-          <w:szCs w:val="28"/>
-        </w:rPr>
-        <w:t xml:space="preserve">() ci </w:t>
-      </w:r>
-      <w:proofErr w:type="spellStart"/>
-      <w:r>
-        <w:rPr>
-          <w:sz w:val="28"/>
-          <w:szCs w:val="28"/>
-        </w:rPr>
-        <w:t>da</w:t>
-      </w:r>
-      <w:proofErr w:type="spellEnd"/>
-      <w:r>
-        <w:rPr>
-          <w:sz w:val="28"/>
-          <w:szCs w:val="28"/>
-        </w:rPr>
-        <w:t xml:space="preserve"> esito positivo, ne deduciamo che le due liste sono uguali.</w:t>
-      </w:r>
-    </w:p>
-    <w:p>
-      <w:pPr>
-        <w:spacing w:line="276" w:lineRule="auto"/>
-        <w:rPr>
-          <w:sz w:val="28"/>
-          <w:szCs w:val="28"/>
-        </w:rPr>
-      </w:pPr>
+        <w:t>Seleziona Categoria Test</w:t>
+      </w:r>
       <w:r>
         <w:rPr>
           <w:b/>
@@ -36676,14 +37331,14 @@
           <w:sz w:val="28"/>
           <w:szCs w:val="28"/>
         </w:rPr>
-        <w:t xml:space="preserve">Aggiorna ordine Test: </w:t>
-      </w:r>
-      <w:r>
-        <w:rPr>
-          <w:sz w:val="28"/>
-          <w:szCs w:val="28"/>
-        </w:rPr>
-        <w:t xml:space="preserve">In questo test è stato visionato il corretto funzionamento della funzione </w:t>
+        <w:t xml:space="preserve">: </w:t>
+      </w:r>
+      <w:r>
+        <w:rPr>
+          <w:sz w:val="28"/>
+          <w:szCs w:val="28"/>
+        </w:rPr>
+        <w:t>tale test controlla il corretto funzionamento della funzione “</w:t>
       </w:r>
       <w:proofErr w:type="spellStart"/>
       <w:r>
@@ -36691,7 +37346,7 @@
           <w:sz w:val="28"/>
           <w:szCs w:val="28"/>
         </w:rPr>
-        <w:t>aggiornaInformazioni</w:t>
+        <w:t>selezionaCategoria</w:t>
       </w:r>
       <w:proofErr w:type="spellEnd"/>
       <w:r>
@@ -36699,7 +37354,7 @@
           <w:sz w:val="28"/>
           <w:szCs w:val="28"/>
         </w:rPr>
-        <w:t>() dell’</w:t>
+        <w:t>”, e controlla mediante una funzione “</w:t>
       </w:r>
       <w:proofErr w:type="spellStart"/>
       <w:r>
@@ -36707,7 +37362,7 @@
           <w:sz w:val="28"/>
           <w:szCs w:val="28"/>
         </w:rPr>
-        <w:t>AcquistoHandler</w:t>
+        <w:t>assertNotNull</w:t>
       </w:r>
       <w:proofErr w:type="spellEnd"/>
       <w:r>
@@ -36715,8 +37370,33 @@
           <w:sz w:val="28"/>
           <w:szCs w:val="28"/>
         </w:rPr>
-        <w:t>, la quale si occupa</w:t>
-      </w:r>
+        <w:t>” che la mappa restituita dalla funzione “</w:t>
+      </w:r>
+      <w:proofErr w:type="spellStart"/>
+      <w:r>
+        <w:rPr>
+          <w:sz w:val="28"/>
+          <w:szCs w:val="28"/>
+        </w:rPr>
+        <w:t>selezionaCategoria</w:t>
+      </w:r>
+      <w:proofErr w:type="spellEnd"/>
+      <w:r>
+        <w:rPr>
+          <w:sz w:val="28"/>
+          <w:szCs w:val="28"/>
+        </w:rPr>
+        <w:t>” non sia nullo.</w:t>
+      </w:r>
+    </w:p>
+    <w:p>
+      <w:pPr>
+        <w:spacing w:line="276" w:lineRule="auto"/>
+        <w:rPr>
+          <w:sz w:val="28"/>
+          <w:szCs w:val="28"/>
+        </w:rPr>
+      </w:pPr>
       <w:r>
         <w:rPr>
           <w:b/>
@@ -36724,6 +37404,22 @@
           <w:sz w:val="28"/>
           <w:szCs w:val="28"/>
         </w:rPr>
+        <w:t>Seleziona Componente Test</w:t>
+      </w:r>
+      <w:r>
+        <w:rPr>
+          <w:b/>
+          <w:bCs/>
+          <w:sz w:val="28"/>
+          <w:szCs w:val="28"/>
+        </w:rPr>
+        <w:t>:</w:t>
+      </w:r>
+      <w:r>
+        <w:rPr>
+          <w:sz w:val="28"/>
+          <w:szCs w:val="28"/>
+        </w:rPr>
         <w:t xml:space="preserve"> </w:t>
       </w:r>
       <w:r>
@@ -36731,7 +37427,7 @@
           <w:sz w:val="28"/>
           <w:szCs w:val="28"/>
         </w:rPr>
-        <w:t xml:space="preserve">di modificare le informazioni su di un suo ordine prendendo in ingresso i dati da modificare e l’id dell’ordine in cui devono essere cambiati. Viene sfruttata la funzione del sistema PCReady </w:t>
+        <w:t>tale test controlla il corretto funzionamento della funzione “</w:t>
       </w:r>
       <w:proofErr w:type="spellStart"/>
       <w:r>
@@ -36739,7 +37435,7 @@
           <w:sz w:val="28"/>
           <w:szCs w:val="28"/>
         </w:rPr>
-        <w:t>modificaOrdine</w:t>
+        <w:t>selezionaComponente</w:t>
       </w:r>
       <w:proofErr w:type="spellEnd"/>
       <w:r>
@@ -36747,7 +37443,7 @@
           <w:sz w:val="28"/>
           <w:szCs w:val="28"/>
         </w:rPr>
-        <w:t xml:space="preserve">() che permette proprio di cambiare le informazioni di un ordine. Per effettuare il test abbiamo usato il comando, fornito da JUNIT5, </w:t>
+        <w:t>”, difatti si cerca di ottenere una RAM id pari a 3. Mediante una funzione “</w:t>
       </w:r>
       <w:proofErr w:type="spellStart"/>
       <w:r>
@@ -36755,7 +37451,7 @@
           <w:sz w:val="28"/>
           <w:szCs w:val="28"/>
         </w:rPr>
-        <w:t>assertNotEquals</w:t>
+        <w:t>assertNotNull</w:t>
       </w:r>
       <w:proofErr w:type="spellEnd"/>
       <w:r>
@@ -36763,7 +37459,7 @@
           <w:sz w:val="28"/>
           <w:szCs w:val="28"/>
         </w:rPr>
-        <w:t xml:space="preserve">(), per paragonare un ordine di un determinato cliente e lo stesso ordine dopo aver effettuato le modifiche dei suoi dati proprio tramite la funzione presa in esame. Poiché il comando </w:t>
+        <w:t>” si verifica che il componente restituito dalla funzione “</w:t>
       </w:r>
       <w:proofErr w:type="spellStart"/>
       <w:r>
@@ -36771,7 +37467,7 @@
           <w:sz w:val="28"/>
           <w:szCs w:val="28"/>
         </w:rPr>
-        <w:t>assertNotEquals</w:t>
+        <w:t>selezionaComponente</w:t>
       </w:r>
       <w:proofErr w:type="spellEnd"/>
       <w:r>
@@ -36779,7 +37475,512 @@
           <w:sz w:val="28"/>
           <w:szCs w:val="28"/>
         </w:rPr>
-        <w:t>() da esito positivo, ne deduciamo che l’ordine è stato modificato correttamente.</w:t>
+        <w:t>” non sia nullo.</w:t>
+      </w:r>
+    </w:p>
+    <w:p>
+      <w:pPr>
+        <w:spacing w:line="276" w:lineRule="auto"/>
+        <w:rPr>
+          <w:b/>
+          <w:bCs/>
+          <w:sz w:val="28"/>
+          <w:szCs w:val="28"/>
+        </w:rPr>
+      </w:pPr>
+      <w:r>
+        <w:rPr>
+          <w:b/>
+          <w:bCs/>
+          <w:sz w:val="28"/>
+          <w:szCs w:val="28"/>
+        </w:rPr>
+        <w:t>Conferma Componente Test</w:t>
+      </w:r>
+      <w:r>
+        <w:rPr>
+          <w:b/>
+          <w:bCs/>
+          <w:sz w:val="28"/>
+          <w:szCs w:val="28"/>
+        </w:rPr>
+        <w:t xml:space="preserve">: </w:t>
+      </w:r>
+      <w:r>
+        <w:rPr>
+          <w:sz w:val="28"/>
+          <w:szCs w:val="28"/>
+        </w:rPr>
+        <w:t>tale test controlla il corretto funzionamento della funzione “</w:t>
+      </w:r>
+      <w:proofErr w:type="spellStart"/>
+      <w:r>
+        <w:rPr>
+          <w:sz w:val="28"/>
+          <w:szCs w:val="28"/>
+        </w:rPr>
+        <w:t>confermaComponente</w:t>
+      </w:r>
+      <w:proofErr w:type="spellEnd"/>
+      <w:r>
+        <w:rPr>
+          <w:sz w:val="28"/>
+          <w:szCs w:val="28"/>
+        </w:rPr>
+        <w:t>”, cercando di inserire nella configurazione corrente la RAM precedentemente selezionata. Mediante una funzione “</w:t>
+      </w:r>
+      <w:proofErr w:type="spellStart"/>
+      <w:r>
+        <w:rPr>
+          <w:sz w:val="28"/>
+          <w:szCs w:val="28"/>
+        </w:rPr>
+        <w:t>assertTrue</w:t>
+      </w:r>
+      <w:proofErr w:type="spellEnd"/>
+      <w:r>
+        <w:rPr>
+          <w:sz w:val="28"/>
+          <w:szCs w:val="28"/>
+        </w:rPr>
+        <w:t>” si controlla che il primo componente della lista di componenti della configurazione attuale sia effettivamente di categoria “RAM”.</w:t>
+      </w:r>
+    </w:p>
+    <w:p>
+      <w:pPr>
+        <w:spacing w:line="276" w:lineRule="auto"/>
+        <w:rPr>
+          <w:sz w:val="28"/>
+          <w:szCs w:val="28"/>
+        </w:rPr>
+      </w:pPr>
+      <w:r>
+        <w:rPr>
+          <w:b/>
+          <w:bCs/>
+          <w:sz w:val="28"/>
+          <w:szCs w:val="28"/>
+        </w:rPr>
+        <w:t>Conferma Termine Assemblaggio Test</w:t>
+      </w:r>
+      <w:r>
+        <w:rPr>
+          <w:b/>
+          <w:bCs/>
+          <w:sz w:val="28"/>
+          <w:szCs w:val="28"/>
+        </w:rPr>
+        <w:t xml:space="preserve">: : </w:t>
+      </w:r>
+      <w:r>
+        <w:rPr>
+          <w:sz w:val="28"/>
+          <w:szCs w:val="28"/>
+        </w:rPr>
+        <w:t>tale test controlla il corretto funzionamento della funzione “</w:t>
+      </w:r>
+      <w:proofErr w:type="spellStart"/>
+      <w:r>
+        <w:rPr>
+          <w:sz w:val="28"/>
+          <w:szCs w:val="28"/>
+        </w:rPr>
+        <w:t>terminaAssemblaggio</w:t>
+      </w:r>
+      <w:proofErr w:type="spellEnd"/>
+      <w:r>
+        <w:rPr>
+          <w:sz w:val="28"/>
+          <w:szCs w:val="28"/>
+        </w:rPr>
+        <w:t>” e della funzione “</w:t>
+      </w:r>
+      <w:proofErr w:type="spellStart"/>
+      <w:r>
+        <w:rPr>
+          <w:sz w:val="28"/>
+          <w:szCs w:val="28"/>
+        </w:rPr>
+        <w:t>confermaConfigurazione</w:t>
+      </w:r>
+      <w:proofErr w:type="spellEnd"/>
+      <w:r>
+        <w:rPr>
+          <w:sz w:val="28"/>
+          <w:szCs w:val="28"/>
+        </w:rPr>
+        <w:t>”, dopo aver correttamente inserito un set di componenti compatibili nella lista componenti di una configurazione. Mediante una funzione “</w:t>
+      </w:r>
+      <w:proofErr w:type="spellStart"/>
+      <w:r>
+        <w:rPr>
+          <w:sz w:val="28"/>
+          <w:szCs w:val="28"/>
+        </w:rPr>
+        <w:t>assertEquals</w:t>
+      </w:r>
+      <w:proofErr w:type="spellEnd"/>
+      <w:r>
+        <w:rPr>
+          <w:sz w:val="28"/>
+          <w:szCs w:val="28"/>
+        </w:rPr>
+        <w:t>” si controlla che la configurazione appena creata abbia una lista di componenti uguale alle componenti appena inserite.</w:t>
+      </w:r>
+    </w:p>
+    <w:p>
+      <w:pPr>
+        <w:spacing w:line="276" w:lineRule="auto"/>
+        <w:rPr>
+          <w:b/>
+          <w:bCs/>
+          <w:sz w:val="28"/>
+          <w:szCs w:val="28"/>
+        </w:rPr>
+      </w:pPr>
+      <w:r>
+        <w:rPr>
+          <w:b/>
+          <w:bCs/>
+          <w:sz w:val="28"/>
+          <w:szCs w:val="28"/>
+        </w:rPr>
+        <w:t>Crea Bundle Test:</w:t>
+      </w:r>
+      <w:r>
+        <w:rPr>
+          <w:sz w:val="28"/>
+          <w:szCs w:val="28"/>
+        </w:rPr>
+        <w:t xml:space="preserve"> </w:t>
+      </w:r>
+      <w:r>
+        <w:rPr>
+          <w:sz w:val="28"/>
+          <w:szCs w:val="28"/>
+        </w:rPr>
+        <w:t>tale test controlla il corretto funzionamento della funzione “</w:t>
+      </w:r>
+      <w:proofErr w:type="spellStart"/>
+      <w:r>
+        <w:rPr>
+          <w:sz w:val="28"/>
+          <w:szCs w:val="28"/>
+        </w:rPr>
+        <w:t>terminaAssemblaggio</w:t>
+      </w:r>
+      <w:proofErr w:type="spellEnd"/>
+      <w:r>
+        <w:rPr>
+          <w:sz w:val="28"/>
+          <w:szCs w:val="28"/>
+        </w:rPr>
+        <w:t>”, della funzione “</w:t>
+      </w:r>
+      <w:proofErr w:type="spellStart"/>
+      <w:r>
+        <w:rPr>
+          <w:sz w:val="28"/>
+          <w:szCs w:val="28"/>
+        </w:rPr>
+        <w:t>infoConfigurazione</w:t>
+      </w:r>
+      <w:proofErr w:type="spellEnd"/>
+      <w:r>
+        <w:rPr>
+          <w:sz w:val="28"/>
+          <w:szCs w:val="28"/>
+        </w:rPr>
+        <w:t>” e della funzione “</w:t>
+      </w:r>
+      <w:proofErr w:type="spellStart"/>
+      <w:r>
+        <w:rPr>
+          <w:sz w:val="28"/>
+          <w:szCs w:val="28"/>
+        </w:rPr>
+        <w:t>confermaConfigurazione</w:t>
+      </w:r>
+      <w:proofErr w:type="spellEnd"/>
+      <w:r>
+        <w:rPr>
+          <w:sz w:val="28"/>
+          <w:szCs w:val="28"/>
+        </w:rPr>
+        <w:t>”, nel caso di creazione e di inserimento di un bundle nel catalogo. Mediante una funzione “</w:t>
+      </w:r>
+      <w:proofErr w:type="spellStart"/>
+      <w:r>
+        <w:rPr>
+          <w:sz w:val="28"/>
+          <w:szCs w:val="28"/>
+        </w:rPr>
+        <w:t>assertTrue</w:t>
+      </w:r>
+      <w:proofErr w:type="spellEnd"/>
+      <w:r>
+        <w:rPr>
+          <w:sz w:val="28"/>
+          <w:szCs w:val="28"/>
+        </w:rPr>
+        <w:t>” si controlla che il numero dei Bundle contenuti sia effettivamente pari ad 1, ovvero che sia stato effettivamente inserito il bundle appena creato.</w:t>
+      </w:r>
+    </w:p>
+    <w:p>
+      <w:pPr>
+        <w:spacing w:line="276" w:lineRule="auto"/>
+        <w:rPr>
+          <w:sz w:val="28"/>
+          <w:szCs w:val="28"/>
+        </w:rPr>
+      </w:pPr>
+      <w:r>
+        <w:rPr>
+          <w:b/>
+          <w:bCs/>
+          <w:sz w:val="28"/>
+          <w:szCs w:val="28"/>
+        </w:rPr>
+        <w:t xml:space="preserve">Doppia Motherboard Test: </w:t>
+      </w:r>
+      <w:r>
+        <w:rPr>
+          <w:sz w:val="28"/>
+          <w:szCs w:val="28"/>
+        </w:rPr>
+        <w:t>tale test controlla che la fu</w:t>
+      </w:r>
+      <w:r>
+        <w:rPr>
+          <w:sz w:val="28"/>
+          <w:szCs w:val="28"/>
+        </w:rPr>
+        <w:t>nzione “</w:t>
+      </w:r>
+      <w:proofErr w:type="spellStart"/>
+      <w:r>
+        <w:rPr>
+          <w:sz w:val="28"/>
+          <w:szCs w:val="28"/>
+        </w:rPr>
+        <w:t>terminaAssemblaggio</w:t>
+      </w:r>
+      <w:proofErr w:type="spellEnd"/>
+      <w:r>
+        <w:rPr>
+          <w:sz w:val="28"/>
+          <w:szCs w:val="28"/>
+        </w:rPr>
+        <w:t xml:space="preserve">” impedisca effettivamente l’inserimento di un componente tale da essere unico nella configurazione, provando ad inserire una seconda </w:t>
+      </w:r>
+      <w:r>
+        <w:rPr>
+          <w:sz w:val="28"/>
+          <w:szCs w:val="28"/>
+        </w:rPr>
+        <w:lastRenderedPageBreak/>
+        <w:t>motherboard nella configurazione. Nonostante tale operazione sia di responsabilità della classe “</w:t>
+      </w:r>
+      <w:proofErr w:type="spellStart"/>
+      <w:r>
+        <w:rPr>
+          <w:sz w:val="28"/>
+          <w:szCs w:val="28"/>
+        </w:rPr>
+        <w:t>compatibilityChecker</w:t>
+      </w:r>
+      <w:proofErr w:type="spellEnd"/>
+      <w:r>
+        <w:rPr>
+          <w:sz w:val="28"/>
+          <w:szCs w:val="28"/>
+        </w:rPr>
+        <w:t>” si vuole effettivamente controllare se vi sono errori dovuti alla gestione del risultato dei controlli della funzione “</w:t>
+      </w:r>
+      <w:proofErr w:type="spellStart"/>
+      <w:r>
+        <w:rPr>
+          <w:sz w:val="28"/>
+          <w:szCs w:val="28"/>
+        </w:rPr>
+        <w:t>terminaAssemblaggio</w:t>
+      </w:r>
+      <w:proofErr w:type="spellEnd"/>
+      <w:r>
+        <w:rPr>
+          <w:sz w:val="28"/>
+          <w:szCs w:val="28"/>
+        </w:rPr>
+        <w:t>”. Mediante una funzione “</w:t>
+      </w:r>
+      <w:proofErr w:type="spellStart"/>
+      <w:r>
+        <w:rPr>
+          <w:sz w:val="28"/>
+          <w:szCs w:val="28"/>
+        </w:rPr>
+        <w:t>assertTrue</w:t>
+      </w:r>
+      <w:proofErr w:type="spellEnd"/>
+      <w:r>
+        <w:rPr>
+          <w:sz w:val="28"/>
+          <w:szCs w:val="28"/>
+        </w:rPr>
+        <w:t xml:space="preserve">” che prende in ingresso un contatore, si controlla che la configurazione che si sta creando contenga effettivamente 1 e una sola motherboard. </w:t>
+      </w:r>
+    </w:p>
+    <w:p>
+      <w:pPr>
+        <w:spacing w:line="276" w:lineRule="auto"/>
+        <w:rPr>
+          <w:sz w:val="28"/>
+          <w:szCs w:val="28"/>
+        </w:rPr>
+      </w:pPr>
+      <w:r>
+        <w:rPr>
+          <w:b/>
+          <w:bCs/>
+          <w:sz w:val="28"/>
+          <w:szCs w:val="28"/>
+        </w:rPr>
+        <w:t>Componente Incompatibile Test:</w:t>
+      </w:r>
+      <w:r>
+        <w:rPr>
+          <w:b/>
+          <w:bCs/>
+          <w:sz w:val="28"/>
+          <w:szCs w:val="28"/>
+        </w:rPr>
+        <w:t xml:space="preserve"> </w:t>
+      </w:r>
+      <w:r>
+        <w:rPr>
+          <w:sz w:val="28"/>
+          <w:szCs w:val="28"/>
+        </w:rPr>
+        <w:t>tale test controlla che la fu</w:t>
+      </w:r>
+      <w:r>
+        <w:rPr>
+          <w:sz w:val="28"/>
+          <w:szCs w:val="28"/>
+        </w:rPr>
+        <w:t>nzione “</w:t>
+      </w:r>
+      <w:proofErr w:type="spellStart"/>
+      <w:r>
+        <w:rPr>
+          <w:sz w:val="28"/>
+          <w:szCs w:val="28"/>
+        </w:rPr>
+        <w:t>terminaAssemblaggio</w:t>
+      </w:r>
+      <w:proofErr w:type="spellEnd"/>
+      <w:r>
+        <w:rPr>
+          <w:sz w:val="28"/>
+          <w:szCs w:val="28"/>
+        </w:rPr>
+        <w:t xml:space="preserve">” impedisca effettivamente l’inserimento di un PSU tale da non fornire abbasta potenza per i restanti componenti selezionati per la </w:t>
+      </w:r>
+      <w:proofErr w:type="spellStart"/>
+      <w:r>
+        <w:rPr>
+          <w:sz w:val="28"/>
+          <w:szCs w:val="28"/>
+        </w:rPr>
+        <w:t>configuazione</w:t>
+      </w:r>
+      <w:proofErr w:type="spellEnd"/>
+      <w:r>
+        <w:rPr>
+          <w:sz w:val="28"/>
+          <w:szCs w:val="28"/>
+        </w:rPr>
+        <w:t>. Nonostante tale operazione sia di responsabilità della classe “</w:t>
+      </w:r>
+      <w:proofErr w:type="spellStart"/>
+      <w:r>
+        <w:rPr>
+          <w:sz w:val="28"/>
+          <w:szCs w:val="28"/>
+        </w:rPr>
+        <w:t>compatibilityChecker</w:t>
+      </w:r>
+      <w:proofErr w:type="spellEnd"/>
+      <w:r>
+        <w:rPr>
+          <w:sz w:val="28"/>
+          <w:szCs w:val="28"/>
+        </w:rPr>
+        <w:t>” si vuole effettivamente controllare se vi sono errori dovuti alla gestione del risultato dei controlli della funzione “</w:t>
+      </w:r>
+      <w:proofErr w:type="spellStart"/>
+      <w:r>
+        <w:rPr>
+          <w:sz w:val="28"/>
+          <w:szCs w:val="28"/>
+        </w:rPr>
+        <w:t>terminaAssemblaggio</w:t>
+      </w:r>
+      <w:proofErr w:type="spellEnd"/>
+      <w:r>
+        <w:rPr>
+          <w:sz w:val="28"/>
+          <w:szCs w:val="28"/>
+        </w:rPr>
+        <w:t xml:space="preserve">”, </w:t>
+      </w:r>
+      <w:proofErr w:type="spellStart"/>
+      <w:r>
+        <w:rPr>
+          <w:sz w:val="28"/>
+          <w:szCs w:val="28"/>
+        </w:rPr>
+        <w:t>cosí</w:t>
+      </w:r>
+      <w:proofErr w:type="spellEnd"/>
+      <w:r>
+        <w:rPr>
+          <w:sz w:val="28"/>
+          <w:szCs w:val="28"/>
+        </w:rPr>
+        <w:t xml:space="preserve"> come si è visto per il precedente test. Per tale motivo si elimina il PSU precedente e lo si sostituisce con un PSU che fornisce solo 50W, e lo si inserisce in configurazione. Mediante una funzione “</w:t>
+      </w:r>
+      <w:proofErr w:type="spellStart"/>
+      <w:r>
+        <w:rPr>
+          <w:sz w:val="28"/>
+          <w:szCs w:val="28"/>
+        </w:rPr>
+        <w:t>assertFalse</w:t>
+      </w:r>
+      <w:proofErr w:type="spellEnd"/>
+      <w:r>
+        <w:rPr>
+          <w:sz w:val="28"/>
+          <w:szCs w:val="28"/>
+        </w:rPr>
+        <w:t>” si controlla che la funzione “</w:t>
+      </w:r>
+      <w:proofErr w:type="spellStart"/>
+      <w:r>
+        <w:rPr>
+          <w:sz w:val="28"/>
+          <w:szCs w:val="28"/>
+        </w:rPr>
+        <w:t>terminaAssemblaggio</w:t>
+      </w:r>
+      <w:proofErr w:type="spellEnd"/>
+      <w:r>
+        <w:rPr>
+          <w:sz w:val="28"/>
+          <w:szCs w:val="28"/>
+        </w:rPr>
+        <w:t>” ritorni false, dovuto al fatto che il PSU non è compatibile con i componenti scelti.</w:t>
       </w:r>
     </w:p>
     <w:p>
@@ -36809,7 +38010,7 @@
           <w:szCs w:val="28"/>
         </w:rPr>
       </w:pPr>
-      <w:bookmarkStart w:id="53" w:name="_Toc32937247"/>
+      <w:bookmarkStart w:id="54" w:name="_Toc32937249"/>
       <w:r>
         <w:rPr>
           <w:sz w:val="28"/>
@@ -36823,9 +38024,9 @@
           <w:sz w:val="28"/>
           <w:szCs w:val="28"/>
         </w:rPr>
-        <w:t>CompatibilityCheckerTest</w:t>
-      </w:r>
-      <w:bookmarkEnd w:id="53"/>
+        <w:t>GestisciComponentiHandlerTest</w:t>
+      </w:r>
+      <w:bookmarkEnd w:id="54"/>
       <w:proofErr w:type="spellEnd"/>
     </w:p>
     <w:p>
@@ -36848,7 +38049,7 @@
           <w:sz w:val="28"/>
           <w:szCs w:val="28"/>
         </w:rPr>
-        <w:t>CompatibilityChecker</w:t>
+        <w:t>GestisciComponentiHandler</w:t>
       </w:r>
       <w:proofErr w:type="spellEnd"/>
       <w:r>
@@ -36856,180 +38057,17 @@
           <w:sz w:val="28"/>
           <w:szCs w:val="28"/>
         </w:rPr>
-        <w:t>, la quale ha il compito di verificare la compatibilità tra le varie componenti inserite nella configurazione.</w:t>
-      </w:r>
-    </w:p>
-    <w:p>
-      <w:pPr>
-        <w:rPr>
-          <w:sz w:val="28"/>
-          <w:szCs w:val="28"/>
-        </w:rPr>
-      </w:pPr>
-      <w:r>
-        <w:rPr>
-          <w:sz w:val="28"/>
-          <w:szCs w:val="28"/>
-        </w:rPr>
-        <w:lastRenderedPageBreak/>
-        <w:t xml:space="preserve">In quanto le logiche di controllo compatibilità, nonostante le diversità tra le componenti, sono molto similari tra loro, si è deciso di testare solo i controlli di maggior impatto nell’assemblaggio di una configurazione o bundle. </w:t>
-      </w:r>
-    </w:p>
-    <w:p>
-      <w:pPr>
-        <w:rPr>
-          <w:sz w:val="28"/>
-          <w:szCs w:val="28"/>
-        </w:rPr>
-      </w:pPr>
-      <w:r>
-        <w:rPr>
-          <w:sz w:val="28"/>
-          <w:szCs w:val="28"/>
-        </w:rPr>
-        <w:t xml:space="preserve">Dunque, ciascuna delle funzioni sotto riportate, testa uno specifico </w:t>
-      </w:r>
-      <w:proofErr w:type="spellStart"/>
-      <w:r>
-        <w:rPr>
-          <w:sz w:val="28"/>
-          <w:szCs w:val="28"/>
-        </w:rPr>
-        <w:t>override</w:t>
-      </w:r>
-      <w:proofErr w:type="spellEnd"/>
-      <w:r>
-        <w:rPr>
-          <w:sz w:val="28"/>
-          <w:szCs w:val="28"/>
-        </w:rPr>
-        <w:t xml:space="preserve"> della funzione “</w:t>
-      </w:r>
-      <w:proofErr w:type="spellStart"/>
-      <w:r>
-        <w:rPr>
-          <w:sz w:val="28"/>
-          <w:szCs w:val="28"/>
-        </w:rPr>
-        <w:t>c</w:t>
-      </w:r>
-      <w:r>
-        <w:rPr>
-          <w:sz w:val="28"/>
-          <w:szCs w:val="28"/>
-        </w:rPr>
-        <w:t>ontrolloComponente</w:t>
-      </w:r>
-      <w:proofErr w:type="spellEnd"/>
-      <w:r>
-        <w:rPr>
-          <w:sz w:val="28"/>
-          <w:szCs w:val="28"/>
-        </w:rPr>
-        <w:t xml:space="preserve">(Componente </w:t>
-      </w:r>
-      <w:proofErr w:type="spellStart"/>
-      <w:r>
-        <w:rPr>
-          <w:sz w:val="28"/>
-          <w:szCs w:val="28"/>
-        </w:rPr>
-        <w:t>comp</w:t>
-      </w:r>
-      <w:proofErr w:type="spellEnd"/>
-      <w:r>
-        <w:rPr>
-          <w:sz w:val="28"/>
-          <w:szCs w:val="28"/>
-        </w:rPr>
-        <w:t>)</w:t>
-      </w:r>
-      <w:r>
-        <w:rPr>
-          <w:sz w:val="28"/>
-          <w:szCs w:val="28"/>
-        </w:rPr>
-        <w:t xml:space="preserve">”: tali </w:t>
-      </w:r>
-      <w:proofErr w:type="spellStart"/>
-      <w:r>
-        <w:rPr>
-          <w:sz w:val="28"/>
-          <w:szCs w:val="28"/>
-        </w:rPr>
-        <w:t>override</w:t>
-      </w:r>
-      <w:proofErr w:type="spellEnd"/>
-      <w:r>
-        <w:rPr>
-          <w:sz w:val="28"/>
-          <w:szCs w:val="28"/>
-        </w:rPr>
-        <w:t xml:space="preserve"> prendono in ingresso un componente specializzato e la lista delle componenti attuali della configurazione, ai fini di poter eseguire un controllo con tutte le componenti attualmente presenti della configurazione. </w:t>
-      </w:r>
-    </w:p>
-    <w:p>
-      <w:pPr>
-        <w:spacing w:line="276" w:lineRule="auto"/>
-        <w:rPr>
-          <w:sz w:val="28"/>
-          <w:szCs w:val="28"/>
-        </w:rPr>
-      </w:pPr>
-      <w:r>
+        <w:t>, la quale ha il compito gestire la creazione, la selezione e la rimozione di una determinata componente. Si occupa anche della creazione di nuove copie di una specifica componente e della generazione di promozioni da applicare.</w:t>
+      </w:r>
+    </w:p>
+    <w:p>
+      <w:pPr>
         <w:rPr>
           <w:b/>
           <w:bCs/>
           <w:sz w:val="28"/>
           <w:szCs w:val="28"/>
         </w:rPr>
-        <w:t xml:space="preserve">CPU Incompatibile Test: </w:t>
-      </w:r>
-      <w:r>
-        <w:rPr>
-          <w:sz w:val="28"/>
-          <w:szCs w:val="28"/>
-        </w:rPr>
-        <w:t>t</w:t>
-      </w:r>
-      <w:r>
-        <w:rPr>
-          <w:sz w:val="28"/>
-          <w:szCs w:val="28"/>
-        </w:rPr>
-        <w:t>ale test prevede, un</w:t>
-      </w:r>
-      <w:r>
-        <w:rPr>
-          <w:sz w:val="28"/>
-          <w:szCs w:val="28"/>
-        </w:rPr>
-        <w:t>a volta inizializzato l’handler Configurazioni nel setup, l’inserimento nella configurazione di una Motherboard e di una CPU incompatibile con la suddetta motherboard, per poi provare l’inserimento di una CPU compatibile. Dunque, mediante una funzione “</w:t>
-      </w:r>
-      <w:proofErr w:type="spellStart"/>
-      <w:r>
-        <w:rPr>
-          <w:sz w:val="28"/>
-          <w:szCs w:val="28"/>
-        </w:rPr>
-        <w:t>assertEquals</w:t>
-      </w:r>
-      <w:proofErr w:type="spellEnd"/>
-      <w:r>
-        <w:rPr>
-          <w:sz w:val="28"/>
-          <w:szCs w:val="28"/>
-        </w:rPr>
-        <w:t>()” si controlla se il secondo componente della lista della configurazione risulta essere proprio la CPU compatibile che si è provato ad inserire.</w:t>
-      </w:r>
-    </w:p>
-    <w:p>
-      <w:pPr>
-        <w:spacing w:line="276" w:lineRule="auto"/>
-        <w:rPr>
-          <w:sz w:val="28"/>
-          <w:szCs w:val="28"/>
-        </w:rPr>
       </w:pPr>
       <w:r>
         <w:rPr>
@@ -37038,35 +38076,14 @@
           <w:sz w:val="28"/>
           <w:szCs w:val="28"/>
         </w:rPr>
-        <w:t xml:space="preserve">Motherboard Incompatibile Test: </w:t>
-      </w:r>
-      <w:r>
-        <w:rPr>
-          <w:sz w:val="28"/>
-          <w:szCs w:val="28"/>
-        </w:rPr>
-        <w:t>tale test, dopo aver rimosso</w:t>
-      </w:r>
-      <w:r>
-        <w:rPr>
-          <w:sz w:val="28"/>
-          <w:szCs w:val="28"/>
-        </w:rPr>
-        <w:t xml:space="preserve"> la motherboard precedente, mantiene una CPU di socket “AM4” nella configurazione, e prova ad inserire una motherboard di socket “</w:t>
-      </w:r>
-      <w:r>
-        <w:rPr>
-          <w:sz w:val="28"/>
-          <w:szCs w:val="28"/>
-        </w:rPr>
-        <w:t>FCLGA1151</w:t>
-      </w:r>
-      <w:r>
-        <w:rPr>
-          <w:sz w:val="28"/>
-          <w:szCs w:val="28"/>
-        </w:rPr>
-        <w:t>”. Dunque si re-inserisce la motherboard con socket “AM4” e si controlla mediante la funzione “</w:t>
+        <w:t xml:space="preserve">Seleziona Componente Test: </w:t>
+      </w:r>
+      <w:r>
+        <w:rPr>
+          <w:sz w:val="28"/>
+          <w:szCs w:val="28"/>
+        </w:rPr>
+        <w:t xml:space="preserve">In questo test è stato visionato il corretto funzionamento della funzione </w:t>
       </w:r>
       <w:proofErr w:type="spellStart"/>
       <w:r>
@@ -37074,7 +38091,7 @@
           <w:sz w:val="28"/>
           <w:szCs w:val="28"/>
         </w:rPr>
-        <w:t>assertEquals</w:t>
+        <w:t>selezionaComponente</w:t>
       </w:r>
       <w:proofErr w:type="spellEnd"/>
       <w:r>
@@ -37082,18 +38099,48 @@
           <w:sz w:val="28"/>
           <w:szCs w:val="28"/>
         </w:rPr>
-        <w:t>()” se il secondo componente della lista della configurazione risulta essere proprio la Motherboard compatibile con socket “AM4” che si è provato ad inserire.</w:t>
-      </w:r>
-    </w:p>
-    <w:p>
-      <w:pPr>
-        <w:spacing w:line="276" w:lineRule="auto"/>
-        <w:rPr>
-          <w:sz w:val="28"/>
-          <w:szCs w:val="28"/>
-        </w:rPr>
-      </w:pPr>
+        <w:t xml:space="preserve">() di </w:t>
+      </w:r>
       <w:proofErr w:type="spellStart"/>
+      <w:r>
+        <w:rPr>
+          <w:sz w:val="28"/>
+          <w:szCs w:val="28"/>
+        </w:rPr>
+        <w:t>GestisciComponenteHandler</w:t>
+      </w:r>
+      <w:proofErr w:type="spellEnd"/>
+      <w:r>
+        <w:rPr>
+          <w:sz w:val="28"/>
+          <w:szCs w:val="28"/>
+        </w:rPr>
+        <w:t xml:space="preserve">, la quale si occupa semplicemente di estrarre una componente dal catalogo dato il suo id. Nel Test controlliamo proprio che, dato un componente che siamo certi essere presente all’interno del catalogo, questo venga trovato e restituito dalla funzione presa in esame. Tale controllo è stato effettuato tramite il comando, fornito da JUNIT5, </w:t>
+      </w:r>
+      <w:proofErr w:type="spellStart"/>
+      <w:r>
+        <w:rPr>
+          <w:sz w:val="28"/>
+          <w:szCs w:val="28"/>
+        </w:rPr>
+        <w:t>assertNotNull</w:t>
+      </w:r>
+      <w:proofErr w:type="spellEnd"/>
+      <w:r>
+        <w:rPr>
+          <w:sz w:val="28"/>
+          <w:szCs w:val="28"/>
+        </w:rPr>
+        <w:t xml:space="preserve">(), che ci permette di controllare se è stata effettivamente trovata nel catalogo una componente corrispondente a quella cercata.        </w:t>
+      </w:r>
+    </w:p>
+    <w:p>
+      <w:pPr>
+        <w:rPr>
+          <w:sz w:val="28"/>
+          <w:szCs w:val="28"/>
+        </w:rPr>
+      </w:pPr>
       <w:r>
         <w:rPr>
           <w:b/>
@@ -37101,9 +38148,127 @@
           <w:sz w:val="28"/>
           <w:szCs w:val="28"/>
         </w:rPr>
-        <w:t>Gpu</w:t>
+        <w:lastRenderedPageBreak/>
+        <w:t xml:space="preserve">Crea Componente Test: </w:t>
+      </w:r>
+      <w:r>
+        <w:rPr>
+          <w:sz w:val="28"/>
+          <w:szCs w:val="28"/>
+        </w:rPr>
+        <w:t xml:space="preserve">In questo test è stato visionato il corretto funzionamento della funzione </w:t>
+      </w:r>
+      <w:proofErr w:type="spellStart"/>
+      <w:proofErr w:type="gramStart"/>
+      <w:r>
+        <w:rPr>
+          <w:sz w:val="28"/>
+          <w:szCs w:val="28"/>
+        </w:rPr>
+        <w:t>creaComponente</w:t>
       </w:r>
       <w:proofErr w:type="spellEnd"/>
+      <w:r>
+        <w:rPr>
+          <w:sz w:val="28"/>
+          <w:szCs w:val="28"/>
+        </w:rPr>
+        <w:t>(</w:t>
+      </w:r>
+      <w:proofErr w:type="gramEnd"/>
+      <w:r>
+        <w:rPr>
+          <w:sz w:val="28"/>
+          <w:szCs w:val="28"/>
+        </w:rPr>
+        <w:t xml:space="preserve">) di </w:t>
+      </w:r>
+      <w:proofErr w:type="spellStart"/>
+      <w:r>
+        <w:rPr>
+          <w:sz w:val="28"/>
+          <w:szCs w:val="28"/>
+        </w:rPr>
+        <w:t>GestisciComponent</w:t>
+      </w:r>
+      <w:r>
+        <w:rPr>
+          <w:sz w:val="28"/>
+          <w:szCs w:val="28"/>
+        </w:rPr>
+        <w:t>i</w:t>
+      </w:r>
+      <w:r>
+        <w:rPr>
+          <w:sz w:val="28"/>
+          <w:szCs w:val="28"/>
+        </w:rPr>
+        <w:t>Handler</w:t>
+      </w:r>
+      <w:proofErr w:type="spellEnd"/>
+      <w:r>
+        <w:rPr>
+          <w:sz w:val="28"/>
+          <w:szCs w:val="28"/>
+        </w:rPr>
+        <w:t xml:space="preserve">, che, prendendo in ingresso i dati necessari, dipendenti da che tipo di componente si vuole creare, si occupa di generare la componente richiesta e di aggiungerla al catalogo. Nel Test controlliamo proprio che il componente che creiamo noi appositamente nel test venga inserito correttamente nel catalogo. Per fare ciò sfruttiamo la funzione </w:t>
+      </w:r>
+      <w:proofErr w:type="spellStart"/>
+      <w:r>
+        <w:rPr>
+          <w:sz w:val="28"/>
+          <w:szCs w:val="28"/>
+        </w:rPr>
+        <w:t>selezionaComponente</w:t>
+      </w:r>
+      <w:proofErr w:type="spellEnd"/>
+      <w:r>
+        <w:rPr>
+          <w:sz w:val="28"/>
+          <w:szCs w:val="28"/>
+        </w:rPr>
+        <w:t xml:space="preserve">() del </w:t>
+      </w:r>
+      <w:proofErr w:type="spellStart"/>
+      <w:r>
+        <w:rPr>
+          <w:sz w:val="28"/>
+          <w:szCs w:val="28"/>
+        </w:rPr>
+        <w:t>handler</w:t>
+      </w:r>
+      <w:proofErr w:type="spellEnd"/>
+      <w:r>
+        <w:rPr>
+          <w:sz w:val="28"/>
+          <w:szCs w:val="28"/>
+        </w:rPr>
+        <w:t xml:space="preserve">, di cui abbiamo testato il funzionamento in precedenza, per controllare, tramite il comando, fornito da JUNIT5, </w:t>
+      </w:r>
+      <w:proofErr w:type="spellStart"/>
+      <w:r>
+        <w:rPr>
+          <w:sz w:val="28"/>
+          <w:szCs w:val="28"/>
+        </w:rPr>
+        <w:t>assertNotNull</w:t>
+      </w:r>
+      <w:proofErr w:type="spellEnd"/>
+      <w:r>
+        <w:rPr>
+          <w:sz w:val="28"/>
+          <w:szCs w:val="28"/>
+        </w:rPr>
+        <w:t>(), che nel catalogo, dopo la creazione, è presente l’elemento appena generato.</w:t>
+      </w:r>
+    </w:p>
+    <w:p>
+      <w:pPr>
+        <w:rPr>
+          <w:sz w:val="28"/>
+          <w:szCs w:val="28"/>
+        </w:rPr>
+      </w:pPr>
       <w:r>
         <w:rPr>
           <w:b/>
@@ -37111,29 +38276,23 @@
           <w:sz w:val="28"/>
           <w:szCs w:val="28"/>
         </w:rPr>
-        <w:t xml:space="preserve"> Incompatibile Test: </w:t>
-      </w:r>
-      <w:r>
-        <w:rPr>
-          <w:sz w:val="28"/>
-          <w:szCs w:val="28"/>
-        </w:rPr>
-        <w:t>tale test prevede un</w:t>
-      </w:r>
-      <w:r>
-        <w:rPr>
-          <w:sz w:val="28"/>
-          <w:szCs w:val="28"/>
-        </w:rPr>
-        <w:t xml:space="preserve"> inserimento in una configurazione, che già contiene una motherboard e una CPU, di un Case con 4 slot disponibili e di due GPU: la prima occupa 2 slot case, mentre la seconda occupa 6 slot (ovviamente non esiste una tale GPU standard in mercato, si esagera solo per testare la funzione di controllo… ). Mediante una funzione “</w:t>
+        <w:t xml:space="preserve">Crea Copie Test: </w:t>
+      </w:r>
+      <w:r>
+        <w:rPr>
+          <w:sz w:val="28"/>
+          <w:szCs w:val="28"/>
+        </w:rPr>
+        <w:t xml:space="preserve">In questo test è stato visionato il corretto funzionamento della funzione </w:t>
       </w:r>
       <w:proofErr w:type="spellStart"/>
-      <w:r>
-        <w:rPr>
-          <w:sz w:val="28"/>
-          <w:szCs w:val="28"/>
-        </w:rPr>
-        <w:t>assertTrue</w:t>
+      <w:proofErr w:type="gramStart"/>
+      <w:r>
+        <w:rPr>
+          <w:sz w:val="28"/>
+          <w:szCs w:val="28"/>
+        </w:rPr>
+        <w:t>creaCopia</w:t>
       </w:r>
       <w:proofErr w:type="spellEnd"/>
       <w:r>
@@ -37141,43 +38300,15 @@
           <w:sz w:val="28"/>
           <w:szCs w:val="28"/>
         </w:rPr>
-        <w:t>()” si controlla, mediante un contatore, che la configurazione attuale contenga solo una GPU, ovvero solo la GPU che occupa 2 slot case.</w:t>
-      </w:r>
-    </w:p>
-    <w:p>
-      <w:pPr>
-        <w:spacing w:line="276" w:lineRule="auto"/>
-        <w:rPr>
-          <w:sz w:val="28"/>
-          <w:szCs w:val="28"/>
-        </w:rPr>
-      </w:pPr>
-    </w:p>
-    <w:p>
-      <w:pPr>
-        <w:spacing w:line="276" w:lineRule="auto"/>
-        <w:rPr>
-          <w:sz w:val="28"/>
-          <w:szCs w:val="28"/>
-        </w:rPr>
-      </w:pPr>
-    </w:p>
-    <w:p>
-      <w:pPr>
-        <w:pStyle w:val="Titolo2"/>
-        <w:spacing w:line="360" w:lineRule="auto"/>
-        <w:rPr>
-          <w:sz w:val="28"/>
-          <w:szCs w:val="28"/>
-        </w:rPr>
-      </w:pPr>
-      <w:bookmarkStart w:id="54" w:name="_Toc32937248"/>
-      <w:r>
-        <w:rPr>
-          <w:sz w:val="28"/>
-          <w:szCs w:val="28"/>
-        </w:rPr>
-        <w:t xml:space="preserve">File </w:t>
+        <w:t>(</w:t>
+      </w:r>
+      <w:proofErr w:type="gramEnd"/>
+      <w:r>
+        <w:rPr>
+          <w:sz w:val="28"/>
+          <w:szCs w:val="28"/>
+        </w:rPr>
+        <w:t xml:space="preserve">) di </w:t>
       </w:r>
       <w:proofErr w:type="spellStart"/>
       <w:r>
@@ -37185,45 +38316,29 @@
           <w:sz w:val="28"/>
           <w:szCs w:val="28"/>
         </w:rPr>
-        <w:t>ConfigurationHand</w:t>
-      </w:r>
-      <w:r>
-        <w:rPr>
-          <w:sz w:val="28"/>
-          <w:szCs w:val="28"/>
-        </w:rPr>
-        <w:t>l</w:t>
-      </w:r>
-      <w:r>
-        <w:rPr>
-          <w:sz w:val="28"/>
-          <w:szCs w:val="28"/>
-        </w:rPr>
-        <w:t>erTest</w:t>
-      </w:r>
-      <w:bookmarkEnd w:id="54"/>
+        <w:t>GestisciComponent</w:t>
+      </w:r>
+      <w:r>
+        <w:rPr>
+          <w:sz w:val="28"/>
+          <w:szCs w:val="28"/>
+        </w:rPr>
+        <w:t>i</w:t>
+      </w:r>
+      <w:r>
+        <w:rPr>
+          <w:sz w:val="28"/>
+          <w:szCs w:val="28"/>
+        </w:rPr>
+        <w:t>Handler</w:t>
+      </w:r>
       <w:proofErr w:type="spellEnd"/>
-    </w:p>
-    <w:p>
-      <w:pPr>
-        <w:rPr>
-          <w:sz w:val="28"/>
-          <w:szCs w:val="28"/>
-        </w:rPr>
-      </w:pPr>
-      <w:r>
-        <w:rPr>
-          <w:sz w:val="28"/>
-          <w:szCs w:val="28"/>
-        </w:rPr>
-        <w:t xml:space="preserve">In tale file si </w:t>
-      </w:r>
-      <w:r>
-        <w:rPr>
-          <w:sz w:val="28"/>
-          <w:szCs w:val="28"/>
-        </w:rPr>
-        <w:t>è testato il funzionamento della classe “</w:t>
+      <w:r>
+        <w:rPr>
+          <w:sz w:val="28"/>
+          <w:szCs w:val="28"/>
+        </w:rPr>
+        <w:t xml:space="preserve">, la quale si occupa di generare, dato un numero n in ingresso, una quantità pari a tale numero di copie di un determinato componente. Le copie vengono poi inserite all’interno di una lista che conterrà tutte le copie di quel componente. Nel Test controlliamo proprio che queste n copie vengano effettivamente generate. Per fare ciò sfruttiamo il comando, fornito da JUNIT5, </w:t>
       </w:r>
       <w:proofErr w:type="spellStart"/>
       <w:r>
@@ -37231,7 +38346,7 @@
           <w:sz w:val="28"/>
           <w:szCs w:val="28"/>
         </w:rPr>
-        <w:t>ConfigurationHandler</w:t>
+        <w:t>assertNotEquals</w:t>
       </w:r>
       <w:proofErr w:type="spellEnd"/>
       <w:r>
@@ -37239,73 +38354,18 @@
           <w:sz w:val="28"/>
           <w:szCs w:val="28"/>
         </w:rPr>
-        <w:t>”, la quale gestisce tutte le operazioni dei casi d’uso UC1 e UC2, ovvero si occupa di tutte le operazioni di creazione di una configurazione o di un bundle.</w:t>
-      </w:r>
-    </w:p>
-    <w:p>
-      <w:pPr>
-        <w:rPr>
-          <w:sz w:val="28"/>
-          <w:szCs w:val="28"/>
-        </w:rPr>
-      </w:pPr>
-      <w:r>
-        <w:rPr>
-          <w:sz w:val="28"/>
-          <w:szCs w:val="28"/>
-        </w:rPr>
-        <w:lastRenderedPageBreak/>
-        <w:t>In quanto la creazione di una configurazione sfrutta le stesse funzioni della creazione di un Bundle (a meno della funzione “</w:t>
-      </w:r>
-      <w:proofErr w:type="spellStart"/>
-      <w:r>
-        <w:rPr>
-          <w:sz w:val="28"/>
-          <w:szCs w:val="28"/>
-        </w:rPr>
-        <w:t>infoConfigurazione</w:t>
-      </w:r>
-      <w:proofErr w:type="spellEnd"/>
-      <w:r>
-        <w:rPr>
-          <w:sz w:val="28"/>
-          <w:szCs w:val="28"/>
-        </w:rPr>
-        <w:t>”), i primi 4 test riguardano la creazione di una configurazione.</w:t>
-      </w:r>
-    </w:p>
-    <w:p>
-      <w:pPr>
-        <w:rPr>
-          <w:sz w:val="28"/>
-          <w:szCs w:val="28"/>
-        </w:rPr>
-      </w:pPr>
-      <w:r>
-        <w:rPr>
-          <w:sz w:val="28"/>
-          <w:szCs w:val="28"/>
-        </w:rPr>
-        <w:t>Prima di eseguire i test descritti in seguito, viene eseguita una funzione di setup che inserisce dei componenti manualmente all’interno del catalogo utilizzato dal configuration handler.</w:t>
-      </w:r>
-    </w:p>
-    <w:p>
-      <w:pPr>
-        <w:spacing w:line="276" w:lineRule="auto"/>
-        <w:rPr>
-          <w:sz w:val="28"/>
-          <w:szCs w:val="28"/>
-        </w:rPr>
-      </w:pPr>
-      <w:r>
+        <w:t>(), con il quale paragoniamo la dimensione della lista di componenti di un componente corrente prima e dopo l’inserimento. Poiché il test da esito positivo abbiamo stabilito che le dimensioni delle due liste sono diverse e che ciò è dovuto all’inserimento in essa delle nuove copie.</w:t>
+      </w:r>
+    </w:p>
+    <w:p>
+      <w:pPr>
         <w:rPr>
           <w:b/>
           <w:bCs/>
           <w:sz w:val="28"/>
           <w:szCs w:val="28"/>
         </w:rPr>
-        <w:t>Seleziona Categoria Test</w:t>
-      </w:r>
+      </w:pPr>
       <w:r>
         <w:rPr>
           <w:b/>
@@ -37313,22 +38373,23 @@
           <w:sz w:val="28"/>
           <w:szCs w:val="28"/>
         </w:rPr>
-        <w:t xml:space="preserve">: </w:t>
-      </w:r>
-      <w:r>
-        <w:rPr>
-          <w:sz w:val="28"/>
-          <w:szCs w:val="28"/>
-        </w:rPr>
-        <w:t>tale test controlla il corretto funzionamento della funzione “</w:t>
+        <w:t xml:space="preserve">Set Promozione Test: </w:t>
+      </w:r>
+      <w:r>
+        <w:rPr>
+          <w:sz w:val="28"/>
+          <w:szCs w:val="28"/>
+        </w:rPr>
+        <w:t xml:space="preserve">In questo test è stato visionato il corretto funzionamento della funzione </w:t>
       </w:r>
       <w:proofErr w:type="spellStart"/>
-      <w:r>
-        <w:rPr>
-          <w:sz w:val="28"/>
-          <w:szCs w:val="28"/>
-        </w:rPr>
-        <w:t>selezionaCategoria</w:t>
+      <w:proofErr w:type="gramStart"/>
+      <w:r>
+        <w:rPr>
+          <w:sz w:val="28"/>
+          <w:szCs w:val="28"/>
+        </w:rPr>
+        <w:t>setPromozione</w:t>
       </w:r>
       <w:proofErr w:type="spellEnd"/>
       <w:r>
@@ -37336,7 +38397,15 @@
           <w:sz w:val="28"/>
           <w:szCs w:val="28"/>
         </w:rPr>
-        <w:t>”, e controlla mediante una funzione “</w:t>
+        <w:t>(</w:t>
+      </w:r>
+      <w:proofErr w:type="gramEnd"/>
+      <w:r>
+        <w:rPr>
+          <w:sz w:val="28"/>
+          <w:szCs w:val="28"/>
+        </w:rPr>
+        <w:t xml:space="preserve">) di </w:t>
       </w:r>
       <w:proofErr w:type="spellStart"/>
       <w:r>
@@ -37344,7 +38413,21 @@
           <w:sz w:val="28"/>
           <w:szCs w:val="28"/>
         </w:rPr>
-        <w:t>assertNotNull</w:t>
+        <w:t>GestisciComponent</w:t>
+      </w:r>
+      <w:r>
+        <w:rPr>
+          <w:sz w:val="28"/>
+          <w:szCs w:val="28"/>
+        </w:rPr>
+        <w:t>i</w:t>
+      </w:r>
+      <w:r>
+        <w:rPr>
+          <w:sz w:val="28"/>
+          <w:szCs w:val="28"/>
+        </w:rPr>
+        <w:t>Handler</w:t>
       </w:r>
       <w:proofErr w:type="spellEnd"/>
       <w:r>
@@ -37352,7 +38435,7 @@
           <w:sz w:val="28"/>
           <w:szCs w:val="28"/>
         </w:rPr>
-        <w:t>” che la mappa restituita dalla funzione “</w:t>
+        <w:t xml:space="preserve">, la quale ha il compito di impostare una percentuale di sconto ad un determinato componente. Nel test controlliamo proprio che la promozione viene impostata correttamente e per fare ciò, preso un componente generato appositamente per il test, controlliamo, tramite il comando, fornito da JUNIT5, </w:t>
       </w:r>
       <w:proofErr w:type="spellStart"/>
       <w:r>
@@ -37360,7 +38443,7 @@
           <w:sz w:val="28"/>
           <w:szCs w:val="28"/>
         </w:rPr>
-        <w:t>selezionaCategoria</w:t>
+        <w:t>assertNotEquals</w:t>
       </w:r>
       <w:proofErr w:type="spellEnd"/>
       <w:r>
@@ -37368,7 +38451,23 @@
           <w:sz w:val="28"/>
           <w:szCs w:val="28"/>
         </w:rPr>
-        <w:t>” non sia nullo.</w:t>
+        <w:t xml:space="preserve">(), che il valore del suo attributo promozione, memorizzato in due variabili prima e dopo aver utilizzato la funzione </w:t>
+      </w:r>
+      <w:proofErr w:type="spellStart"/>
+      <w:r>
+        <w:rPr>
+          <w:sz w:val="28"/>
+          <w:szCs w:val="28"/>
+        </w:rPr>
+        <w:t>setPromozione</w:t>
+      </w:r>
+      <w:proofErr w:type="spellEnd"/>
+      <w:r>
+        <w:rPr>
+          <w:sz w:val="28"/>
+          <w:szCs w:val="28"/>
+        </w:rPr>
+        <w:t>(), risulti essere cambiato, facciamo ciò proprio paragonando le due variabili appena create.</w:t>
       </w:r>
     </w:p>
     <w:p>
@@ -37386,30 +38485,14 @@
           <w:sz w:val="28"/>
           <w:szCs w:val="28"/>
         </w:rPr>
-        <w:t>Seleziona Componente Test</w:t>
-      </w:r>
-      <w:r>
-        <w:rPr>
-          <w:b/>
-          <w:bCs/>
-          <w:sz w:val="28"/>
-          <w:szCs w:val="28"/>
-        </w:rPr>
-        <w:t>:</w:t>
-      </w:r>
-      <w:r>
-        <w:rPr>
-          <w:sz w:val="28"/>
-          <w:szCs w:val="28"/>
-        </w:rPr>
-        <w:t xml:space="preserve"> </w:t>
-      </w:r>
-      <w:r>
-        <w:rPr>
-          <w:sz w:val="28"/>
-          <w:szCs w:val="28"/>
-        </w:rPr>
-        <w:t>tale test controlla il corretto funzionamento della funzione “</w:t>
+        <w:t xml:space="preserve">Rimuovi Componente Test: </w:t>
+      </w:r>
+      <w:r>
+        <w:rPr>
+          <w:sz w:val="28"/>
+          <w:szCs w:val="28"/>
+        </w:rPr>
+        <w:t xml:space="preserve">In questo test è stato visionato il corretto funzionamento della funzione </w:t>
       </w:r>
       <w:proofErr w:type="spellStart"/>
       <w:r>
@@ -37417,7 +38500,7 @@
           <w:sz w:val="28"/>
           <w:szCs w:val="28"/>
         </w:rPr>
-        <w:t>selezionaComponente</w:t>
+        <w:t>rimuoviComponente</w:t>
       </w:r>
       <w:proofErr w:type="spellEnd"/>
       <w:r>
@@ -37425,7 +38508,7 @@
           <w:sz w:val="28"/>
           <w:szCs w:val="28"/>
         </w:rPr>
-        <w:t>”, difatti si cerca di ottenere una RAM id pari a 3. Mediante una funzione “</w:t>
+        <w:t xml:space="preserve">() di </w:t>
       </w:r>
       <w:proofErr w:type="spellStart"/>
       <w:r>
@@ -37433,987 +38516,23 @@
           <w:sz w:val="28"/>
           <w:szCs w:val="28"/>
         </w:rPr>
-        <w:t>assertNotNull</w:t>
-      </w:r>
-      <w:proofErr w:type="spellEnd"/>
-      <w:r>
-        <w:rPr>
-          <w:sz w:val="28"/>
-          <w:szCs w:val="28"/>
-        </w:rPr>
-        <w:t>” si verifica che il componente restituito dalla funzione “</w:t>
-      </w:r>
-      <w:proofErr w:type="spellStart"/>
-      <w:r>
-        <w:rPr>
-          <w:sz w:val="28"/>
-          <w:szCs w:val="28"/>
-        </w:rPr>
-        <w:t>selezionaComponente</w:t>
-      </w:r>
-      <w:proofErr w:type="spellEnd"/>
-      <w:r>
-        <w:rPr>
-          <w:sz w:val="28"/>
-          <w:szCs w:val="28"/>
-        </w:rPr>
-        <w:t>” non sia nullo.</w:t>
-      </w:r>
-    </w:p>
-    <w:p>
-      <w:pPr>
-        <w:spacing w:line="276" w:lineRule="auto"/>
-        <w:rPr>
-          <w:b/>
-          <w:bCs/>
-          <w:sz w:val="28"/>
-          <w:szCs w:val="28"/>
-        </w:rPr>
-      </w:pPr>
-      <w:r>
-        <w:rPr>
-          <w:b/>
-          <w:bCs/>
-          <w:sz w:val="28"/>
-          <w:szCs w:val="28"/>
-        </w:rPr>
-        <w:t>Conferma Componente Test</w:t>
-      </w:r>
-      <w:r>
-        <w:rPr>
-          <w:b/>
-          <w:bCs/>
-          <w:sz w:val="28"/>
-          <w:szCs w:val="28"/>
-        </w:rPr>
-        <w:t xml:space="preserve">: </w:t>
-      </w:r>
-      <w:r>
-        <w:rPr>
-          <w:sz w:val="28"/>
-          <w:szCs w:val="28"/>
-        </w:rPr>
-        <w:t>tale test controlla il corretto funzionamento della funzione “</w:t>
-      </w:r>
-      <w:proofErr w:type="spellStart"/>
-      <w:r>
-        <w:rPr>
-          <w:sz w:val="28"/>
-          <w:szCs w:val="28"/>
-        </w:rPr>
-        <w:t>confermaComponente</w:t>
-      </w:r>
-      <w:proofErr w:type="spellEnd"/>
-      <w:r>
-        <w:rPr>
-          <w:sz w:val="28"/>
-          <w:szCs w:val="28"/>
-        </w:rPr>
-        <w:t>”, cercando di inserire nella configurazione corrente la RAM precedentemente selezionata. Mediante una funzione “</w:t>
-      </w:r>
-      <w:proofErr w:type="spellStart"/>
-      <w:r>
-        <w:rPr>
-          <w:sz w:val="28"/>
-          <w:szCs w:val="28"/>
-        </w:rPr>
-        <w:t>assertTrue</w:t>
-      </w:r>
-      <w:proofErr w:type="spellEnd"/>
-      <w:r>
-        <w:rPr>
-          <w:sz w:val="28"/>
-          <w:szCs w:val="28"/>
-        </w:rPr>
-        <w:t>” si controlla che il primo componente della lista di componenti della configurazione attuale sia effettivamente di categoria “RAM”.</w:t>
-      </w:r>
-    </w:p>
-    <w:p>
-      <w:pPr>
-        <w:spacing w:line="276" w:lineRule="auto"/>
-        <w:rPr>
-          <w:sz w:val="28"/>
-          <w:szCs w:val="28"/>
-        </w:rPr>
-      </w:pPr>
-      <w:r>
-        <w:rPr>
-          <w:b/>
-          <w:bCs/>
-          <w:sz w:val="28"/>
-          <w:szCs w:val="28"/>
-        </w:rPr>
-        <w:t>Conferma Termine Assemblaggio Test</w:t>
-      </w:r>
-      <w:r>
-        <w:rPr>
-          <w:b/>
-          <w:bCs/>
-          <w:sz w:val="28"/>
-          <w:szCs w:val="28"/>
-        </w:rPr>
-        <w:t xml:space="preserve">: : </w:t>
-      </w:r>
-      <w:r>
-        <w:rPr>
-          <w:sz w:val="28"/>
-          <w:szCs w:val="28"/>
-        </w:rPr>
-        <w:t>tale test controlla il corretto funzionamento della funzione “</w:t>
-      </w:r>
-      <w:proofErr w:type="spellStart"/>
-      <w:r>
-        <w:rPr>
-          <w:sz w:val="28"/>
-          <w:szCs w:val="28"/>
-        </w:rPr>
-        <w:t>terminaAssemblaggio</w:t>
-      </w:r>
-      <w:proofErr w:type="spellEnd"/>
-      <w:r>
-        <w:rPr>
-          <w:sz w:val="28"/>
-          <w:szCs w:val="28"/>
-        </w:rPr>
-        <w:t>” e della funzione “</w:t>
-      </w:r>
-      <w:proofErr w:type="spellStart"/>
-      <w:r>
-        <w:rPr>
-          <w:sz w:val="28"/>
-          <w:szCs w:val="28"/>
-        </w:rPr>
-        <w:t>confermaConfigurazione</w:t>
-      </w:r>
-      <w:proofErr w:type="spellEnd"/>
-      <w:r>
-        <w:rPr>
-          <w:sz w:val="28"/>
-          <w:szCs w:val="28"/>
-        </w:rPr>
-        <w:t>”, dopo aver correttamente inserito un set di componenti compatibili nella lista componenti di una configurazione. Mediante una funzione “</w:t>
-      </w:r>
-      <w:proofErr w:type="spellStart"/>
-      <w:r>
-        <w:rPr>
-          <w:sz w:val="28"/>
-          <w:szCs w:val="28"/>
-        </w:rPr>
-        <w:t>assertEquals</w:t>
-      </w:r>
-      <w:proofErr w:type="spellEnd"/>
-      <w:r>
-        <w:rPr>
-          <w:sz w:val="28"/>
-          <w:szCs w:val="28"/>
-        </w:rPr>
-        <w:t>” si controlla che la configurazione appena creata abbia una lista di componenti uguale alle componenti appena inserite.</w:t>
-      </w:r>
-    </w:p>
-    <w:p>
-      <w:pPr>
-        <w:spacing w:line="276" w:lineRule="auto"/>
-        <w:rPr>
-          <w:b/>
-          <w:bCs/>
-          <w:sz w:val="28"/>
-          <w:szCs w:val="28"/>
-        </w:rPr>
-      </w:pPr>
-      <w:r>
-        <w:rPr>
-          <w:b/>
-          <w:bCs/>
-          <w:sz w:val="28"/>
-          <w:szCs w:val="28"/>
-        </w:rPr>
-        <w:t>Crea Bundle Test:</w:t>
-      </w:r>
-      <w:r>
-        <w:rPr>
-          <w:sz w:val="28"/>
-          <w:szCs w:val="28"/>
-        </w:rPr>
-        <w:t xml:space="preserve"> </w:t>
-      </w:r>
-      <w:r>
-        <w:rPr>
-          <w:sz w:val="28"/>
-          <w:szCs w:val="28"/>
-        </w:rPr>
-        <w:t>tale test controlla il corretto funzionamento della funzione “</w:t>
-      </w:r>
-      <w:proofErr w:type="spellStart"/>
-      <w:r>
-        <w:rPr>
-          <w:sz w:val="28"/>
-          <w:szCs w:val="28"/>
-        </w:rPr>
-        <w:t>terminaAssemblaggio</w:t>
-      </w:r>
-      <w:proofErr w:type="spellEnd"/>
-      <w:r>
-        <w:rPr>
-          <w:sz w:val="28"/>
-          <w:szCs w:val="28"/>
-        </w:rPr>
-        <w:t>”, della funzione “</w:t>
-      </w:r>
-      <w:proofErr w:type="spellStart"/>
-      <w:r>
-        <w:rPr>
-          <w:sz w:val="28"/>
-          <w:szCs w:val="28"/>
-        </w:rPr>
-        <w:t>infoConfigurazione</w:t>
-      </w:r>
-      <w:proofErr w:type="spellEnd"/>
-      <w:r>
-        <w:rPr>
-          <w:sz w:val="28"/>
-          <w:szCs w:val="28"/>
-        </w:rPr>
-        <w:t>” e della funzione “</w:t>
-      </w:r>
-      <w:proofErr w:type="spellStart"/>
-      <w:r>
-        <w:rPr>
-          <w:sz w:val="28"/>
-          <w:szCs w:val="28"/>
-        </w:rPr>
-        <w:t>confermaConfigurazione</w:t>
-      </w:r>
-      <w:proofErr w:type="spellEnd"/>
-      <w:r>
-        <w:rPr>
-          <w:sz w:val="28"/>
-          <w:szCs w:val="28"/>
-        </w:rPr>
-        <w:t>”, nel caso di creazione e di inserimento di un bundle nel catalogo. Mediante una funzione “</w:t>
-      </w:r>
-      <w:proofErr w:type="spellStart"/>
-      <w:r>
-        <w:rPr>
-          <w:sz w:val="28"/>
-          <w:szCs w:val="28"/>
-        </w:rPr>
-        <w:t>assertTrue</w:t>
-      </w:r>
-      <w:proofErr w:type="spellEnd"/>
-      <w:r>
-        <w:rPr>
-          <w:sz w:val="28"/>
-          <w:szCs w:val="28"/>
-        </w:rPr>
-        <w:t>” si controlla che il numero dei Bundle contenuti sia effettivamente pari ad 1, ovvero che sia stato effettivamente inserito il bundle appena creato.</w:t>
-      </w:r>
-    </w:p>
-    <w:p>
-      <w:pPr>
-        <w:spacing w:line="276" w:lineRule="auto"/>
-        <w:rPr>
-          <w:sz w:val="28"/>
-          <w:szCs w:val="28"/>
-        </w:rPr>
-      </w:pPr>
-      <w:r>
-        <w:rPr>
-          <w:b/>
-          <w:bCs/>
-          <w:sz w:val="28"/>
-          <w:szCs w:val="28"/>
-        </w:rPr>
-        <w:t xml:space="preserve">Doppia Motherboard Test: </w:t>
-      </w:r>
-      <w:r>
-        <w:rPr>
-          <w:sz w:val="28"/>
-          <w:szCs w:val="28"/>
-        </w:rPr>
-        <w:t>tale test controlla che la fu</w:t>
-      </w:r>
-      <w:r>
-        <w:rPr>
-          <w:sz w:val="28"/>
-          <w:szCs w:val="28"/>
-        </w:rPr>
-        <w:t>nzione “</w:t>
-      </w:r>
-      <w:proofErr w:type="spellStart"/>
-      <w:r>
-        <w:rPr>
-          <w:sz w:val="28"/>
-          <w:szCs w:val="28"/>
-        </w:rPr>
-        <w:t>terminaAssemblaggio</w:t>
-      </w:r>
-      <w:proofErr w:type="spellEnd"/>
-      <w:r>
-        <w:rPr>
-          <w:sz w:val="28"/>
-          <w:szCs w:val="28"/>
-        </w:rPr>
-        <w:t xml:space="preserve">” impedisca effettivamente l’inserimento di un componente tale da essere unico nella configurazione, provando ad inserire una seconda </w:t>
-      </w:r>
-      <w:r>
-        <w:rPr>
-          <w:sz w:val="28"/>
-          <w:szCs w:val="28"/>
-        </w:rPr>
-        <w:lastRenderedPageBreak/>
-        <w:t>motherboard nella configurazione. Nonostante tale operazione sia di responsabilità della classe “</w:t>
-      </w:r>
-      <w:proofErr w:type="spellStart"/>
-      <w:r>
-        <w:rPr>
-          <w:sz w:val="28"/>
-          <w:szCs w:val="28"/>
-        </w:rPr>
-        <w:t>compatibilityChecker</w:t>
-      </w:r>
-      <w:proofErr w:type="spellEnd"/>
-      <w:r>
-        <w:rPr>
-          <w:sz w:val="28"/>
-          <w:szCs w:val="28"/>
-        </w:rPr>
-        <w:t>” si vuole effettivamente controllare se vi sono errori dovuti alla gestione del risultato dei controlli della funzione “</w:t>
-      </w:r>
-      <w:proofErr w:type="spellStart"/>
-      <w:r>
-        <w:rPr>
-          <w:sz w:val="28"/>
-          <w:szCs w:val="28"/>
-        </w:rPr>
-        <w:t>terminaAssemblaggio</w:t>
-      </w:r>
-      <w:proofErr w:type="spellEnd"/>
-      <w:r>
-        <w:rPr>
-          <w:sz w:val="28"/>
-          <w:szCs w:val="28"/>
-        </w:rPr>
-        <w:t>”. Mediante una funzione “</w:t>
-      </w:r>
-      <w:proofErr w:type="spellStart"/>
-      <w:r>
-        <w:rPr>
-          <w:sz w:val="28"/>
-          <w:szCs w:val="28"/>
-        </w:rPr>
-        <w:t>assertTrue</w:t>
-      </w:r>
-      <w:proofErr w:type="spellEnd"/>
-      <w:r>
-        <w:rPr>
-          <w:sz w:val="28"/>
-          <w:szCs w:val="28"/>
-        </w:rPr>
-        <w:t xml:space="preserve">” che prende in ingresso un contatore, si controlla che la configurazione che si sta creando contenga effettivamente 1 e una sola motherboard. </w:t>
-      </w:r>
-    </w:p>
-    <w:p>
-      <w:pPr>
-        <w:spacing w:line="276" w:lineRule="auto"/>
-        <w:rPr>
-          <w:sz w:val="28"/>
-          <w:szCs w:val="28"/>
-        </w:rPr>
-      </w:pPr>
-      <w:r>
-        <w:rPr>
-          <w:b/>
-          <w:bCs/>
-          <w:sz w:val="28"/>
-          <w:szCs w:val="28"/>
-        </w:rPr>
-        <w:t>Componente Incompatibile Test:</w:t>
-      </w:r>
-      <w:r>
-        <w:rPr>
-          <w:b/>
-          <w:bCs/>
-          <w:sz w:val="28"/>
-          <w:szCs w:val="28"/>
-        </w:rPr>
-        <w:t xml:space="preserve"> </w:t>
-      </w:r>
-      <w:r>
-        <w:rPr>
-          <w:sz w:val="28"/>
-          <w:szCs w:val="28"/>
-        </w:rPr>
-        <w:t>tale test controlla che la fu</w:t>
-      </w:r>
-      <w:r>
-        <w:rPr>
-          <w:sz w:val="28"/>
-          <w:szCs w:val="28"/>
-        </w:rPr>
-        <w:t>nzione “</w:t>
-      </w:r>
-      <w:proofErr w:type="spellStart"/>
-      <w:r>
-        <w:rPr>
-          <w:sz w:val="28"/>
-          <w:szCs w:val="28"/>
-        </w:rPr>
-        <w:t>terminaAssemblaggio</w:t>
-      </w:r>
-      <w:proofErr w:type="spellEnd"/>
-      <w:r>
-        <w:rPr>
-          <w:sz w:val="28"/>
-          <w:szCs w:val="28"/>
-        </w:rPr>
-        <w:t xml:space="preserve">” impedisca effettivamente l’inserimento di un PSU tale da non fornire abbasta potenza per i restanti componenti selezionati per la </w:t>
-      </w:r>
-      <w:proofErr w:type="spellStart"/>
-      <w:r>
-        <w:rPr>
-          <w:sz w:val="28"/>
-          <w:szCs w:val="28"/>
-        </w:rPr>
-        <w:t>configuazione</w:t>
-      </w:r>
-      <w:proofErr w:type="spellEnd"/>
-      <w:r>
-        <w:rPr>
-          <w:sz w:val="28"/>
-          <w:szCs w:val="28"/>
-        </w:rPr>
-        <w:t>. Nonostante tale operazione sia di responsabilità della classe “</w:t>
-      </w:r>
-      <w:proofErr w:type="spellStart"/>
-      <w:r>
-        <w:rPr>
-          <w:sz w:val="28"/>
-          <w:szCs w:val="28"/>
-        </w:rPr>
-        <w:t>compatibilityChecker</w:t>
-      </w:r>
-      <w:proofErr w:type="spellEnd"/>
-      <w:r>
-        <w:rPr>
-          <w:sz w:val="28"/>
-          <w:szCs w:val="28"/>
-        </w:rPr>
-        <w:t>” si vuole effettivamente controllare se vi sono errori dovuti alla gestione del risultato dei controlli della funzione “</w:t>
-      </w:r>
-      <w:proofErr w:type="spellStart"/>
-      <w:r>
-        <w:rPr>
-          <w:sz w:val="28"/>
-          <w:szCs w:val="28"/>
-        </w:rPr>
-        <w:t>terminaAssemblaggio</w:t>
-      </w:r>
-      <w:proofErr w:type="spellEnd"/>
-      <w:r>
-        <w:rPr>
-          <w:sz w:val="28"/>
-          <w:szCs w:val="28"/>
-        </w:rPr>
-        <w:t xml:space="preserve">”, </w:t>
-      </w:r>
-      <w:proofErr w:type="spellStart"/>
-      <w:r>
-        <w:rPr>
-          <w:sz w:val="28"/>
-          <w:szCs w:val="28"/>
-        </w:rPr>
-        <w:t>cosí</w:t>
-      </w:r>
-      <w:proofErr w:type="spellEnd"/>
-      <w:r>
-        <w:rPr>
-          <w:sz w:val="28"/>
-          <w:szCs w:val="28"/>
-        </w:rPr>
-        <w:t xml:space="preserve"> come si è visto per il precedente test. Per tale motivo si elimina il PSU precedente e lo si sostituisce con un PSU che fornisce solo 50W, e lo si inserisce in configurazione. Mediante una funzione “</w:t>
-      </w:r>
-      <w:proofErr w:type="spellStart"/>
-      <w:r>
-        <w:rPr>
-          <w:sz w:val="28"/>
-          <w:szCs w:val="28"/>
-        </w:rPr>
-        <w:t>assertFalse</w:t>
-      </w:r>
-      <w:proofErr w:type="spellEnd"/>
-      <w:r>
-        <w:rPr>
-          <w:sz w:val="28"/>
-          <w:szCs w:val="28"/>
-        </w:rPr>
-        <w:t>” si controlla che la funzione “</w:t>
-      </w:r>
-      <w:proofErr w:type="spellStart"/>
-      <w:r>
-        <w:rPr>
-          <w:sz w:val="28"/>
-          <w:szCs w:val="28"/>
-        </w:rPr>
-        <w:t>terminaAssemblaggio</w:t>
-      </w:r>
-      <w:proofErr w:type="spellEnd"/>
-      <w:r>
-        <w:rPr>
-          <w:sz w:val="28"/>
-          <w:szCs w:val="28"/>
-        </w:rPr>
-        <w:t>” ritorni false, dovuto al fatto che il PSU non è compatibile con i componenti scelti.</w:t>
-      </w:r>
-    </w:p>
-    <w:p>
-      <w:pPr>
-        <w:spacing w:line="276" w:lineRule="auto"/>
-        <w:rPr>
-          <w:sz w:val="28"/>
-          <w:szCs w:val="28"/>
-        </w:rPr>
-      </w:pPr>
-    </w:p>
-    <w:p>
-      <w:pPr>
-        <w:spacing w:line="276" w:lineRule="auto"/>
-        <w:rPr>
-          <w:sz w:val="28"/>
-          <w:szCs w:val="28"/>
-        </w:rPr>
-      </w:pPr>
-    </w:p>
-    <w:p>
-      <w:pPr>
-        <w:pStyle w:val="Titolo2"/>
-        <w:spacing w:line="360" w:lineRule="auto"/>
-        <w:rPr>
-          <w:sz w:val="28"/>
-          <w:szCs w:val="28"/>
-        </w:rPr>
-      </w:pPr>
-      <w:bookmarkStart w:id="55" w:name="_Toc32937249"/>
-      <w:r>
-        <w:rPr>
-          <w:sz w:val="28"/>
-          <w:szCs w:val="28"/>
-        </w:rPr>
-        <w:t xml:space="preserve">File </w:t>
-      </w:r>
-      <w:proofErr w:type="spellStart"/>
-      <w:r>
-        <w:rPr>
-          <w:sz w:val="28"/>
-          <w:szCs w:val="28"/>
-        </w:rPr>
-        <w:t>GestisciComponentiHandlerTest</w:t>
-      </w:r>
+        <w:t>GestisciComponent</w:t>
+      </w:r>
+      <w:r>
+        <w:rPr>
+          <w:sz w:val="28"/>
+          <w:szCs w:val="28"/>
+        </w:rPr>
+        <w:t>i</w:t>
+      </w:r>
+      <w:bookmarkStart w:id="55" w:name="_GoBack"/>
       <w:bookmarkEnd w:id="55"/>
-      <w:proofErr w:type="spellEnd"/>
-    </w:p>
-    <w:p>
-      <w:pPr>
-        <w:rPr>
-          <w:sz w:val="28"/>
-          <w:szCs w:val="28"/>
-        </w:rPr>
-      </w:pPr>
-      <w:r>
-        <w:rPr>
-          <w:sz w:val="28"/>
-          <w:szCs w:val="28"/>
-        </w:rPr>
-        <w:t xml:space="preserve">In tale file si è testato il funzionamento della classe </w:t>
-      </w:r>
-      <w:proofErr w:type="spellStart"/>
-      <w:r>
-        <w:rPr>
-          <w:sz w:val="28"/>
-          <w:szCs w:val="28"/>
-        </w:rPr>
-        <w:t>GestisciComponentiHandler</w:t>
-      </w:r>
-      <w:proofErr w:type="spellEnd"/>
-      <w:r>
-        <w:rPr>
-          <w:sz w:val="28"/>
-          <w:szCs w:val="28"/>
-        </w:rPr>
-        <w:t>, la quale ha il compito gestire la creazione, la selezione e la rimozione di una determinata componente. Si occupa anche della creazione di nuove copie di una specifica componente e della generazione di promozioni da applicare.</w:t>
-      </w:r>
-    </w:p>
-    <w:p>
-      <w:pPr>
-        <w:rPr>
-          <w:b/>
-          <w:bCs/>
-          <w:sz w:val="28"/>
-          <w:szCs w:val="28"/>
-        </w:rPr>
-      </w:pPr>
-      <w:r>
-        <w:rPr>
-          <w:b/>
-          <w:bCs/>
-          <w:sz w:val="28"/>
-          <w:szCs w:val="28"/>
-        </w:rPr>
-        <w:t xml:space="preserve">Seleziona Componente Test: </w:t>
-      </w:r>
-      <w:r>
-        <w:rPr>
-          <w:sz w:val="28"/>
-          <w:szCs w:val="28"/>
-        </w:rPr>
-        <w:t xml:space="preserve">In questo test è stato visionato il corretto funzionamento della funzione </w:t>
-      </w:r>
-      <w:proofErr w:type="spellStart"/>
-      <w:r>
-        <w:rPr>
-          <w:sz w:val="28"/>
-          <w:szCs w:val="28"/>
-        </w:rPr>
-        <w:t>selezionaComponente</w:t>
-      </w:r>
-      <w:proofErr w:type="spellEnd"/>
-      <w:r>
-        <w:rPr>
-          <w:sz w:val="28"/>
-          <w:szCs w:val="28"/>
-        </w:rPr>
-        <w:t xml:space="preserve">() di </w:t>
-      </w:r>
-      <w:proofErr w:type="spellStart"/>
-      <w:r>
-        <w:rPr>
-          <w:sz w:val="28"/>
-          <w:szCs w:val="28"/>
-        </w:rPr>
-        <w:t>GestisciComponenteHandler</w:t>
-      </w:r>
-      <w:proofErr w:type="spellEnd"/>
-      <w:r>
-        <w:rPr>
-          <w:sz w:val="28"/>
-          <w:szCs w:val="28"/>
-        </w:rPr>
-        <w:t xml:space="preserve">, la quale si occupa semplicemente di estrarre una componente dal catalogo dato il suo id. Nel Test controlliamo proprio che, dato un componente che siamo certi essere presente all’interno del catalogo, questo venga trovato e restituito dalla funzione presa in esame. Tale controllo è stato effettuato tramite il comando, fornito da JUNIT5, </w:t>
-      </w:r>
-      <w:proofErr w:type="spellStart"/>
-      <w:r>
-        <w:rPr>
-          <w:sz w:val="28"/>
-          <w:szCs w:val="28"/>
-        </w:rPr>
-        <w:t>assertNotNull</w:t>
-      </w:r>
-      <w:proofErr w:type="spellEnd"/>
-      <w:r>
-        <w:rPr>
-          <w:sz w:val="28"/>
-          <w:szCs w:val="28"/>
-        </w:rPr>
-        <w:t xml:space="preserve">(), che ci permette di controllare se è stata effettivamente trovata nel catalogo una componente corrispondente a quella cercata.        </w:t>
-      </w:r>
-    </w:p>
-    <w:p>
-      <w:pPr>
-        <w:rPr>
-          <w:sz w:val="28"/>
-          <w:szCs w:val="28"/>
-        </w:rPr>
-      </w:pPr>
-      <w:r>
-        <w:rPr>
-          <w:b/>
-          <w:bCs/>
-          <w:sz w:val="28"/>
-          <w:szCs w:val="28"/>
-        </w:rPr>
-        <w:lastRenderedPageBreak/>
-        <w:t xml:space="preserve">Crea Componente Test: </w:t>
-      </w:r>
-      <w:r>
-        <w:rPr>
-          <w:sz w:val="28"/>
-          <w:szCs w:val="28"/>
-        </w:rPr>
-        <w:t xml:space="preserve">In questo test è stato visionato il corretto funzionamento della funzione </w:t>
-      </w:r>
-      <w:proofErr w:type="spellStart"/>
-      <w:r>
-        <w:rPr>
-          <w:sz w:val="28"/>
-          <w:szCs w:val="28"/>
-        </w:rPr>
-        <w:t>creaComponente</w:t>
-      </w:r>
-      <w:proofErr w:type="spellEnd"/>
-      <w:r>
-        <w:rPr>
-          <w:sz w:val="28"/>
-          <w:szCs w:val="28"/>
-        </w:rPr>
-        <w:t xml:space="preserve">() di </w:t>
-      </w:r>
-      <w:proofErr w:type="spellStart"/>
-      <w:r>
-        <w:rPr>
-          <w:sz w:val="28"/>
-          <w:szCs w:val="28"/>
-        </w:rPr>
-        <w:t>GestisciComponenteHandler</w:t>
-      </w:r>
-      <w:proofErr w:type="spellEnd"/>
-      <w:r>
-        <w:rPr>
-          <w:sz w:val="28"/>
-          <w:szCs w:val="28"/>
-        </w:rPr>
-        <w:t xml:space="preserve">, che, prendendo in ingresso i dati necessari, dipendenti da che tipo di componente si vuole creare, si occupa di generare la componente richiesta e di aggiungerla al catalogo. Nel Test controlliamo proprio che il componente che creiamo noi appositamente nel test venga inserito correttamente nel catalogo. Per fare ciò sfruttiamo la funzione </w:t>
-      </w:r>
-      <w:proofErr w:type="spellStart"/>
-      <w:r>
-        <w:rPr>
-          <w:sz w:val="28"/>
-          <w:szCs w:val="28"/>
-        </w:rPr>
-        <w:t>selezionaComponente</w:t>
-      </w:r>
-      <w:proofErr w:type="spellEnd"/>
-      <w:r>
-        <w:rPr>
-          <w:sz w:val="28"/>
-          <w:szCs w:val="28"/>
-        </w:rPr>
-        <w:t xml:space="preserve">() del handler, di cui abbiamo testato il funzionamento in precedenza, per controllare, tramite il comando, fornito da JUNIT5, </w:t>
-      </w:r>
-      <w:proofErr w:type="spellStart"/>
-      <w:r>
-        <w:rPr>
-          <w:sz w:val="28"/>
-          <w:szCs w:val="28"/>
-        </w:rPr>
-        <w:t>assertNotNull</w:t>
-      </w:r>
-      <w:proofErr w:type="spellEnd"/>
-      <w:r>
-        <w:rPr>
-          <w:sz w:val="28"/>
-          <w:szCs w:val="28"/>
-        </w:rPr>
-        <w:t>(), che nel catalogo, dopo la creazione, è presente l’elemento appena generato.</w:t>
-      </w:r>
-    </w:p>
-    <w:p>
-      <w:pPr>
-        <w:rPr>
-          <w:sz w:val="28"/>
-          <w:szCs w:val="28"/>
-        </w:rPr>
-      </w:pPr>
-      <w:r>
-        <w:rPr>
-          <w:b/>
-          <w:bCs/>
-          <w:sz w:val="28"/>
-          <w:szCs w:val="28"/>
-        </w:rPr>
-        <w:t xml:space="preserve">Crea Copie Test: </w:t>
-      </w:r>
-      <w:r>
-        <w:rPr>
-          <w:sz w:val="28"/>
-          <w:szCs w:val="28"/>
-        </w:rPr>
-        <w:t xml:space="preserve">In questo test è stato visionato il corretto funzionamento della funzione </w:t>
-      </w:r>
-      <w:proofErr w:type="spellStart"/>
-      <w:r>
-        <w:rPr>
-          <w:sz w:val="28"/>
-          <w:szCs w:val="28"/>
-        </w:rPr>
-        <w:t>creaCopia</w:t>
-      </w:r>
-      <w:proofErr w:type="spellEnd"/>
-      <w:r>
-        <w:rPr>
-          <w:sz w:val="28"/>
-          <w:szCs w:val="28"/>
-        </w:rPr>
-        <w:t xml:space="preserve">() di </w:t>
-      </w:r>
-      <w:proofErr w:type="spellStart"/>
-      <w:r>
-        <w:rPr>
-          <w:sz w:val="28"/>
-          <w:szCs w:val="28"/>
-        </w:rPr>
-        <w:t>GestisciComponenteHandler</w:t>
-      </w:r>
-      <w:proofErr w:type="spellEnd"/>
-      <w:r>
-        <w:rPr>
-          <w:sz w:val="28"/>
-          <w:szCs w:val="28"/>
-        </w:rPr>
-        <w:t xml:space="preserve">, la quale si occupa di generare, dato un numero n in ingresso, una quantità pari a tale numero di copie di un determinato componente. Le copie vengono poi inserite all’interno di una lista che conterrà tutte le copie di quel componente. Nel Test controlliamo proprio che queste n copie vengano effettivamente generate. Per fare ciò sfruttiamo il comando, fornito da JUNIT5, </w:t>
-      </w:r>
-      <w:proofErr w:type="spellStart"/>
-      <w:r>
-        <w:rPr>
-          <w:sz w:val="28"/>
-          <w:szCs w:val="28"/>
-        </w:rPr>
-        <w:t>assertNotEquals</w:t>
-      </w:r>
-      <w:proofErr w:type="spellEnd"/>
-      <w:r>
-        <w:rPr>
-          <w:sz w:val="28"/>
-          <w:szCs w:val="28"/>
-        </w:rPr>
-        <w:t>(), con il quale paragoniamo la dimensione della lista di componenti di un componente corrente prima e dopo l’inserimento. Poiché il test da esito positivo abbiamo stabilito che le dimensioni delle due liste sono diverse e che ciò è dovuto all’inserimento in essa delle nuove copie.</w:t>
-      </w:r>
-    </w:p>
-    <w:p>
-      <w:pPr>
-        <w:rPr>
-          <w:b/>
-          <w:bCs/>
-          <w:sz w:val="28"/>
-          <w:szCs w:val="28"/>
-        </w:rPr>
-      </w:pPr>
-      <w:r>
-        <w:rPr>
-          <w:b/>
-          <w:bCs/>
-          <w:sz w:val="28"/>
-          <w:szCs w:val="28"/>
-        </w:rPr>
-        <w:t xml:space="preserve">Set Promozione Test: </w:t>
-      </w:r>
-      <w:r>
-        <w:rPr>
-          <w:sz w:val="28"/>
-          <w:szCs w:val="28"/>
-        </w:rPr>
-        <w:t xml:space="preserve">In questo test è stato visionato il corretto funzionamento della funzione </w:t>
-      </w:r>
-      <w:proofErr w:type="spellStart"/>
-      <w:r>
-        <w:rPr>
-          <w:sz w:val="28"/>
-          <w:szCs w:val="28"/>
-        </w:rPr>
-        <w:t>setPromozione</w:t>
-      </w:r>
-      <w:proofErr w:type="spellEnd"/>
-      <w:r>
-        <w:rPr>
-          <w:sz w:val="28"/>
-          <w:szCs w:val="28"/>
-        </w:rPr>
-        <w:t xml:space="preserve">() di </w:t>
-      </w:r>
-      <w:proofErr w:type="spellStart"/>
-      <w:r>
-        <w:rPr>
-          <w:sz w:val="28"/>
-          <w:szCs w:val="28"/>
-        </w:rPr>
-        <w:t>GestisciComponenteHandler</w:t>
-      </w:r>
-      <w:proofErr w:type="spellEnd"/>
-      <w:r>
-        <w:rPr>
-          <w:sz w:val="28"/>
-          <w:szCs w:val="28"/>
-        </w:rPr>
-        <w:t xml:space="preserve">, la quale ha il compito di impostare una percentuale di sconto ad un determinato componente. Nel test controlliamo proprio che la promozione viene impostata correttamente e per fare ciò, preso un componente generato appositamente per il test, controlliamo, tramite il comando, fornito da JUNIT5, </w:t>
-      </w:r>
-      <w:proofErr w:type="spellStart"/>
-      <w:r>
-        <w:rPr>
-          <w:sz w:val="28"/>
-          <w:szCs w:val="28"/>
-        </w:rPr>
-        <w:t>assertNotEquals</w:t>
-      </w:r>
-      <w:proofErr w:type="spellEnd"/>
-      <w:r>
-        <w:rPr>
-          <w:sz w:val="28"/>
-          <w:szCs w:val="28"/>
-        </w:rPr>
-        <w:t xml:space="preserve">(), che il valore del suo attributo promozione, memorizzato in due variabili prima e dopo aver utilizzato la funzione </w:t>
-      </w:r>
-      <w:proofErr w:type="spellStart"/>
-      <w:r>
-        <w:rPr>
-          <w:sz w:val="28"/>
-          <w:szCs w:val="28"/>
-        </w:rPr>
-        <w:t>setPromozione</w:t>
-      </w:r>
-      <w:proofErr w:type="spellEnd"/>
-      <w:r>
-        <w:rPr>
-          <w:sz w:val="28"/>
-          <w:szCs w:val="28"/>
-        </w:rPr>
-        <w:t>(), risulti essere cambiato, facciamo ciò proprio paragonando le due variabili appena create.</w:t>
-      </w:r>
-    </w:p>
-    <w:p>
-      <w:pPr>
-        <w:spacing w:line="276" w:lineRule="auto"/>
-        <w:rPr>
-          <w:sz w:val="28"/>
-          <w:szCs w:val="28"/>
-        </w:rPr>
-      </w:pPr>
-      <w:r>
-        <w:rPr>
-          <w:b/>
-          <w:bCs/>
-          <w:sz w:val="28"/>
-          <w:szCs w:val="28"/>
-        </w:rPr>
-        <w:t xml:space="preserve">Rimuovi Componente Test: </w:t>
-      </w:r>
-      <w:r>
-        <w:rPr>
-          <w:sz w:val="28"/>
-          <w:szCs w:val="28"/>
-        </w:rPr>
-        <w:t xml:space="preserve">In questo test è stato visionato il corretto funzionamento della funzione </w:t>
-      </w:r>
-      <w:proofErr w:type="spellStart"/>
-      <w:r>
-        <w:rPr>
-          <w:sz w:val="28"/>
-          <w:szCs w:val="28"/>
-        </w:rPr>
-        <w:t>rimuoviComponente</w:t>
-      </w:r>
-      <w:proofErr w:type="spellEnd"/>
-      <w:r>
-        <w:rPr>
-          <w:sz w:val="28"/>
-          <w:szCs w:val="28"/>
-        </w:rPr>
-        <w:t xml:space="preserve">() di </w:t>
-      </w:r>
-      <w:proofErr w:type="spellStart"/>
-      <w:r>
-        <w:rPr>
-          <w:sz w:val="28"/>
-          <w:szCs w:val="28"/>
-        </w:rPr>
-        <w:t>GestisciComponenteHandler</w:t>
+      <w:r>
+        <w:rPr>
+          <w:sz w:val="28"/>
+          <w:szCs w:val="28"/>
+        </w:rPr>
+        <w:t>Handler</w:t>
       </w:r>
       <w:proofErr w:type="spellEnd"/>
       <w:r>
@@ -39991,7 +40110,23 @@
           <w:sz w:val="28"/>
           <w:szCs w:val="28"/>
         </w:rPr>
-        <w:t xml:space="preserve"> effettua uno switch-case sull’attributo “categoria” dell’oggetto: così facendo, può creare un’istanza nella sotto-classe specializzata, partendo dal Componente generico ottenuto da </w:t>
+        <w:t xml:space="preserve"> effettua uno </w:t>
+      </w:r>
+      <w:proofErr w:type="spellStart"/>
+      <w:r>
+        <w:rPr>
+          <w:sz w:val="28"/>
+          <w:szCs w:val="28"/>
+        </w:rPr>
+        <w:t>switch</w:t>
+      </w:r>
+      <w:proofErr w:type="spellEnd"/>
+      <w:r>
+        <w:rPr>
+          <w:sz w:val="28"/>
+          <w:szCs w:val="28"/>
+        </w:rPr>
+        <w:t xml:space="preserve">-case sull’attributo “categoria” dell’oggetto: così facendo, può creare un’istanza nella sotto-classe specializzata, partendo dal Componente generico ottenuto da </w:t>
       </w:r>
       <w:r>
         <w:rPr>
@@ -41364,7 +41499,23 @@
           <w:sz w:val="28"/>
           <w:szCs w:val="28"/>
         </w:rPr>
-        <w:t>Mentre tutte le sue funzioni pre-definite sono costituite dai getters/</w:t>
+        <w:t xml:space="preserve">Mentre tutte le sue funzioni pre-definite sono costituite dai </w:t>
+      </w:r>
+      <w:proofErr w:type="spellStart"/>
+      <w:r>
+        <w:rPr>
+          <w:sz w:val="28"/>
+          <w:szCs w:val="28"/>
+        </w:rPr>
+        <w:t>getters</w:t>
+      </w:r>
+      <w:proofErr w:type="spellEnd"/>
+      <w:r>
+        <w:rPr>
+          <w:sz w:val="28"/>
+          <w:szCs w:val="28"/>
+        </w:rPr>
+        <w:t>/</w:t>
       </w:r>
       <w:proofErr w:type="spellStart"/>
       <w:r>
@@ -41689,7 +41840,27 @@
           <w:sz w:val="28"/>
           <w:szCs w:val="28"/>
         </w:rPr>
-        <w:t>“PCReady”</w:t>
+        <w:t>“</w:t>
+      </w:r>
+      <w:proofErr w:type="spellStart"/>
+      <w:r>
+        <w:rPr>
+          <w:i/>
+          <w:iCs/>
+          <w:sz w:val="28"/>
+          <w:szCs w:val="28"/>
+        </w:rPr>
+        <w:t>PCReady</w:t>
+      </w:r>
+      <w:proofErr w:type="spellEnd"/>
+      <w:r>
+        <w:rPr>
+          <w:i/>
+          <w:iCs/>
+          <w:sz w:val="28"/>
+          <w:szCs w:val="28"/>
+        </w:rPr>
+        <w:t>”</w:t>
       </w:r>
       <w:r>
         <w:rPr>
@@ -42307,23 +42478,7 @@
           <w:sz w:val="28"/>
           <w:szCs w:val="28"/>
         </w:rPr>
-        <w:t xml:space="preserve"> </w:t>
-      </w:r>
-      <w:proofErr w:type="gramStart"/>
-      <w:r>
-        <w:rPr>
-          <w:sz w:val="28"/>
-          <w:szCs w:val="28"/>
-        </w:rPr>
-        <w:t>e</w:t>
-      </w:r>
-      <w:proofErr w:type="gramEnd"/>
-      <w:r>
-        <w:rPr>
-          <w:sz w:val="28"/>
-          <w:szCs w:val="28"/>
-        </w:rPr>
-        <w:t xml:space="preserve"> </w:t>
+        <w:t xml:space="preserve"> e </w:t>
       </w:r>
       <w:r>
         <w:rPr>
@@ -42985,7 +43140,23 @@
           <w:sz w:val="28"/>
           <w:szCs w:val="28"/>
         </w:rPr>
-        <w:t xml:space="preserve">Le rimanenti funzioni della classe Console sono composte da getters e </w:t>
+        <w:t xml:space="preserve">Le rimanenti funzioni della classe Console sono composte da </w:t>
+      </w:r>
+      <w:proofErr w:type="spellStart"/>
+      <w:r>
+        <w:rPr>
+          <w:sz w:val="28"/>
+          <w:szCs w:val="28"/>
+        </w:rPr>
+        <w:t>getters</w:t>
+      </w:r>
+      <w:proofErr w:type="spellEnd"/>
+      <w:r>
+        <w:rPr>
+          <w:sz w:val="28"/>
+          <w:szCs w:val="28"/>
+        </w:rPr>
+        <w:t xml:space="preserve"> e </w:t>
       </w:r>
       <w:proofErr w:type="spellStart"/>
       <w:r>
@@ -43107,6 +43278,7 @@
         <w:docPartUnique/>
       </w:docPartObj>
     </w:sdtPr>
+    <w:sdtEndPr/>
     <w:sdtContent>
       <w:p>
         <w:pPr>
@@ -43284,14 +43456,14 @@
             </mc:Choice>
             <mc:Fallback>
               <w:pict>
-                <v:group w14:anchorId="5956BDF2" id="Gruppo 1" o:spid="_x0000_s1026" style="width:43.2pt;height:18.7pt;mso-position-horizontal-relative:char;mso-position-vertical-relative:line" coordorigin="614,660" coordsize="864,374" o:gfxdata="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">
-                  <v:roundrect id="AutoShape 42" o:spid="_x0000_s1027" style="position:absolute;left:859;top:415;width:374;height:864;rotation:-90;visibility:visible;mso-wrap-style:square;v-text-anchor:top" arcsize="10923f" o:gfxdata="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" strokecolor="#e4be84"/>
-                  <v:roundrect id="AutoShape 43" o:spid="_x0000_s1028" style="position:absolute;left:898;top:451;width:296;height:792;rotation:-90;visibility:visible;mso-wrap-style:square;v-text-anchor:top" arcsize="10923f" o:gfxdata="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" fillcolor="#e4be84" strokecolor="#e4be84"/>
+                <v:group w14:anchorId="5956BDF2" id="Gruppo 1" o:spid="_x0000_s1026" style="width:43.2pt;height:18.7pt;mso-position-horizontal-relative:char;mso-position-vertical-relative:line" coordorigin="614,660" coordsize="864,374" o:gfxdata="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">
+                  <v:roundrect id="AutoShape 42" o:spid="_x0000_s1027" style="position:absolute;left:859;top:415;width:374;height:864;rotation:-90;visibility:visible;mso-wrap-style:square;v-text-anchor:top" arcsize="10923f" o:gfxdata="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" strokecolor="#e4be84"/>
+                  <v:roundrect id="AutoShape 43" o:spid="_x0000_s1028" style="position:absolute;left:898;top:451;width:296;height:792;rotation:-90;visibility:visible;mso-wrap-style:square;v-text-anchor:top" arcsize="10923f" o:gfxdata="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" fillcolor="#e4be84" strokecolor="#e4be84"/>
                   <v:shapetype id="_x0000_t202" coordsize="21600,21600" o:spt="202" path="m,l,21600r21600,l21600,xe">
                     <v:stroke joinstyle="miter"/>
                     <v:path gradientshapeok="t" o:connecttype="rect"/>
                   </v:shapetype>
-                  <v:shape id="Text Box 44" o:spid="_x0000_s1029" type="#_x0000_t202" style="position:absolute;left:732;top:716;width:659;height:288;visibility:visible;mso-wrap-style:square;v-text-anchor:top" o:gfxdata="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" filled="f" stroked="f">
+                  <v:shape id="Text Box 44" o:spid="_x0000_s1029" type="#_x0000_t202" style="position:absolute;left:732;top:716;width:659;height:288;visibility:visible;mso-wrap-style:square;v-text-anchor:top" o:gfxdata="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" filled="f" stroked="f">
                     <v:textbox inset="0,0,0,0">
                       <w:txbxContent>
                         <w:p>
@@ -47920,7 +48092,7 @@
       </w:pPr>
     </w:pPrDefault>
   </w:docDefaults>
-  <w:latentStyles w:defLockedState="0" w:defUIPriority="99" w:defSemiHidden="0" w:defUnhideWhenUsed="0" w:defQFormat="0" w:count="377">
+  <w:latentStyles w:defLockedState="0" w:defUIPriority="99" w:defSemiHidden="0" w:defUnhideWhenUsed="0" w:defQFormat="0" w:count="376">
     <w:lsdException w:name="Normal" w:uiPriority="0" w:qFormat="1"/>
     <w:lsdException w:name="heading 1" w:uiPriority="9" w:qFormat="1"/>
     <w:lsdException w:name="heading 2" w:semiHidden="1" w:uiPriority="9" w:unhideWhenUsed="1" w:qFormat="1"/>
@@ -48297,7 +48469,6 @@
     <w:lsdException w:name="Hashtag" w:semiHidden="1" w:unhideWhenUsed="1"/>
     <w:lsdException w:name="Unresolved Mention" w:semiHidden="1" w:unhideWhenUsed="1"/>
     <w:lsdException w:name="Smart Link" w:semiHidden="1" w:unhideWhenUsed="1"/>
-    <w:lsdException w:name="Smart Link Error" w:semiHidden="1" w:unhideWhenUsed="1"/>
   </w:latentStyles>
   <w:style w:type="paragraph" w:default="1" w:styleId="Normale">
     <w:name w:val="Normal"/>
@@ -48876,7 +49047,7 @@
 </file>
 
 <file path=customXml/itemProps1.xml><?xml version="1.0" encoding="utf-8"?>
-<ds:datastoreItem xmlns:ds="http://schemas.openxmlformats.org/officeDocument/2006/customXml" ds:itemID="{037F0268-EF55-4F34-9F36-A1C309738D21}">
+<ds:datastoreItem xmlns:ds="http://schemas.openxmlformats.org/officeDocument/2006/customXml" ds:itemID="{3C53A6DE-159B-9E4D-9303-6D34DBB75A4E}">
   <ds:schemaRefs>
     <ds:schemaRef ds:uri="http://schemas.openxmlformats.org/officeDocument/2006/bibliography"/>
   </ds:schemaRefs>

</xml_diff>